<commit_message>
updated pilot 1 feedback file
</commit_message>
<xml_diff>
--- a/data_analysis/pilot_1/pilot1_feedback.docx
+++ b/data_analysis/pilot_1/pilot1_feedback.docx
@@ -262,37 +262,7 @@
           <w:color w:val="00B050"/>
           <w:lang w:val="en-US"/>
         </w:rPr>
-        <w:t>“</w:t>
-      </w:r>
-      <w:proofErr w:type="gramStart"/>
-      <w:r>
-        <w:rPr>
-          <w:color w:val="00B050"/>
-          <w:lang w:val="en-US"/>
-        </w:rPr>
-        <w:t>you</w:t>
-      </w:r>
-      <w:proofErr w:type="gramEnd"/>
-      <w:r>
-        <w:rPr>
-          <w:color w:val="00B050"/>
-          <w:lang w:val="en-US"/>
-        </w:rPr>
-        <w:t xml:space="preserve"> will receive INSTRUCTIONS…</w:t>
-      </w:r>
-      <w:r>
-        <w:rPr>
-          <w:color w:val="00B050"/>
-          <w:lang w:val="en-US"/>
-        </w:rPr>
-        <w:t>”</w:t>
-      </w:r>
-      <w:r>
-        <w:rPr>
-          <w:color w:val="00B050"/>
-          <w:lang w:val="en-US"/>
-        </w:rPr>
-        <w:t xml:space="preserve"> </w:t>
+        <w:t xml:space="preserve">“you will receive INSTRUCTIONS…” </w:t>
       </w:r>
     </w:p>
     <w:p>
@@ -393,23 +363,7 @@
           <w:color w:val="00B050"/>
           <w:lang w:val="en-US"/>
         </w:rPr>
-        <w:t>“…</w:t>
-      </w:r>
-      <w:proofErr w:type="gramStart"/>
-      <w:r>
-        <w:rPr>
-          <w:color w:val="00B050"/>
-          <w:lang w:val="en-US"/>
-        </w:rPr>
-        <w:t>also</w:t>
-      </w:r>
-      <w:proofErr w:type="gramEnd"/>
-      <w:r>
-        <w:rPr>
-          <w:color w:val="00B050"/>
-          <w:lang w:val="en-US"/>
-        </w:rPr>
-        <w:t xml:space="preserve"> in case results WILL/WOULD BE PUBLISHED</w:t>
+        <w:t>“…also in case results WILL/WOULD BE PUBLISHED</w:t>
       </w:r>
     </w:p>
     <w:p>
@@ -476,17 +430,8 @@
           <w:color w:val="00B050"/>
           <w:lang w:val="en-US"/>
         </w:rPr>
-        <w:t xml:space="preserve">Dot after following </w:t>
-      </w:r>
-      <w:proofErr w:type="gramStart"/>
-      <w:r>
-        <w:rPr>
-          <w:color w:val="00B050"/>
-          <w:lang w:val="en-US"/>
-        </w:rPr>
-        <w:t>sentence</w:t>
-      </w:r>
-      <w:proofErr w:type="gramEnd"/>
+        <w:t>Dot after following sentence</w:t>
+      </w:r>
     </w:p>
     <w:p>
       <w:pPr>
@@ -831,7 +776,234 @@
           <w:color w:val="00B050"/>
           <w:lang w:val="en-US"/>
         </w:rPr>
-        <w:t xml:space="preserve"> "chessboard"</w:t>
+        <w:t xml:space="preserve"> "chessboard" </w:t>
+      </w:r>
+      <w:r>
+        <w:rPr>
+          <w:color w:val="00B050"/>
+          <w:lang w:val="en-US"/>
+        </w:rPr>
+        <w:t>when they are regular</w:t>
+      </w:r>
+      <w:r>
+        <w:rPr>
+          <w:color w:val="00B050"/>
+          <w:lang w:val="en-US"/>
+        </w:rPr>
+        <w:t>.</w:t>
+      </w:r>
+    </w:p>
+    <w:p>
+      <w:pPr>
+        <w:pStyle w:val="Paragrafoelenco"/>
+        <w:numPr>
+          <w:ilvl w:val="0"/>
+          <w:numId w:val="4"/>
+        </w:numPr>
+        <w:rPr>
+          <w:color w:val="00B050"/>
+          <w:lang w:val="en-US"/>
+        </w:rPr>
+      </w:pPr>
+      <w:r>
+        <w:rPr>
+          <w:color w:val="00B050"/>
+          <w:lang w:val="en-US"/>
+        </w:rPr>
+        <w:t>S</w:t>
+      </w:r>
+      <w:r>
+        <w:rPr>
+          <w:color w:val="00B050"/>
+          <w:lang w:val="en-US"/>
+        </w:rPr>
+        <w:t xml:space="preserve">quare-triangle transition: let's cover A PART (not </w:t>
+      </w:r>
+      <w:r>
+        <w:rPr>
+          <w:color w:val="00B050"/>
+          <w:lang w:val="en-US"/>
+        </w:rPr>
+        <w:t>“</w:t>
+      </w:r>
+      <w:r>
+        <w:rPr>
+          <w:color w:val="00B050"/>
+          <w:lang w:val="en-US"/>
+        </w:rPr>
+        <w:t>half</w:t>
+      </w:r>
+      <w:r>
+        <w:rPr>
+          <w:color w:val="00B050"/>
+          <w:lang w:val="en-US"/>
+        </w:rPr>
+        <w:t>”</w:t>
+      </w:r>
+      <w:r>
+        <w:rPr>
+          <w:color w:val="00B050"/>
+          <w:lang w:val="en-US"/>
+        </w:rPr>
+        <w:t xml:space="preserve">) of the square. </w:t>
+      </w:r>
+    </w:p>
+    <w:p>
+      <w:pPr>
+        <w:pStyle w:val="Paragrafoelenco"/>
+        <w:numPr>
+          <w:ilvl w:val="0"/>
+          <w:numId w:val="4"/>
+        </w:numPr>
+        <w:rPr>
+          <w:color w:val="00B050"/>
+          <w:lang w:val="en-US"/>
+        </w:rPr>
+      </w:pPr>
+      <w:r>
+        <w:rPr>
+          <w:color w:val="00B050"/>
+          <w:lang w:val="en-US"/>
+        </w:rPr>
+        <w:lastRenderedPageBreak/>
+        <w:t>Square-triangle transition: u</w:t>
+      </w:r>
+      <w:r>
+        <w:rPr>
+          <w:color w:val="00B050"/>
+          <w:lang w:val="en-US"/>
+        </w:rPr>
+        <w:t xml:space="preserve">sing "..." between shaded and fully covered </w:t>
+      </w:r>
+      <w:r>
+        <w:rPr>
+          <w:color w:val="00B050"/>
+          <w:lang w:val="en-US"/>
+        </w:rPr>
+        <w:t>image</w:t>
+      </w:r>
+      <w:r>
+        <w:rPr>
+          <w:color w:val="00B050"/>
+          <w:lang w:val="en-US"/>
+        </w:rPr>
+        <w:t xml:space="preserve">. </w:t>
+      </w:r>
+    </w:p>
+    <w:p>
+      <w:pPr>
+        <w:pStyle w:val="Paragrafoelenco"/>
+        <w:numPr>
+          <w:ilvl w:val="0"/>
+          <w:numId w:val="4"/>
+        </w:numPr>
+        <w:rPr>
+          <w:color w:val="00B050"/>
+          <w:lang w:val="en-US"/>
+        </w:rPr>
+      </w:pPr>
+      <w:r>
+        <w:rPr>
+          <w:color w:val="00B050"/>
+          <w:lang w:val="en-US"/>
+        </w:rPr>
+        <w:t>A dot is missing in this part</w:t>
+      </w:r>
+      <w:r>
+        <w:rPr>
+          <w:color w:val="00B050"/>
+          <w:lang w:val="en-US"/>
+        </w:rPr>
+        <w:t xml:space="preserve"> at the end of a sentence</w:t>
+      </w:r>
+      <w:r>
+        <w:rPr>
+          <w:color w:val="00B050"/>
+          <w:lang w:val="en-US"/>
+        </w:rPr>
+        <w:t>.</w:t>
+      </w:r>
+    </w:p>
+    <w:p>
+      <w:pPr>
+        <w:pStyle w:val="Paragrafoelenco"/>
+        <w:numPr>
+          <w:ilvl w:val="0"/>
+          <w:numId w:val="4"/>
+        </w:numPr>
+        <w:rPr>
+          <w:color w:val="00B050"/>
+          <w:lang w:val="en-US"/>
+        </w:rPr>
+      </w:pPr>
+      <w:r>
+        <w:rPr>
+          <w:color w:val="00B050"/>
+          <w:lang w:val="en-US"/>
+        </w:rPr>
+        <w:t>“</w:t>
+      </w:r>
+      <w:r>
+        <w:rPr>
+          <w:color w:val="00B050"/>
+          <w:lang w:val="en-US"/>
+        </w:rPr>
+        <w:t xml:space="preserve">Switching two rows and columns TRANSFORMS </w:t>
+      </w:r>
+      <w:r>
+        <w:rPr>
+          <w:color w:val="00B050"/>
+          <w:lang w:val="en-US"/>
+        </w:rPr>
+        <w:t xml:space="preserve">(non “transformed”) </w:t>
+      </w:r>
+      <w:r>
+        <w:rPr>
+          <w:color w:val="00B050"/>
+          <w:lang w:val="en-US"/>
+        </w:rPr>
+        <w:t>the original triangle</w:t>
+      </w:r>
+      <w:r>
+        <w:rPr>
+          <w:color w:val="00B050"/>
+          <w:lang w:val="en-US"/>
+        </w:rPr>
+        <w:t>”</w:t>
+      </w:r>
+    </w:p>
+    <w:p>
+      <w:pPr>
+        <w:pStyle w:val="Paragrafoelenco"/>
+        <w:numPr>
+          <w:ilvl w:val="0"/>
+          <w:numId w:val="4"/>
+        </w:numPr>
+        <w:rPr>
+          <w:color w:val="00B050"/>
+          <w:lang w:val="en-US"/>
+        </w:rPr>
+      </w:pPr>
+      <w:r>
+        <w:rPr>
+          <w:color w:val="00B050"/>
+          <w:lang w:val="en-US"/>
+        </w:rPr>
+        <w:t>Vertical triangle (</w:t>
+      </w:r>
+      <w:r>
+        <w:rPr>
+          <w:color w:val="00B050"/>
+          <w:lang w:val="en-US"/>
+        </w:rPr>
+        <w:t>first one pointing right</w:t>
+      </w:r>
+      <w:r>
+        <w:rPr>
+          <w:color w:val="00B050"/>
+          <w:lang w:val="en-US"/>
+        </w:rPr>
+        <w:t>)</w:t>
       </w:r>
       <w:r>
         <w:rPr>
@@ -845,71 +1017,42 @@
           <w:color w:val="00B050"/>
           <w:lang w:val="en-US"/>
         </w:rPr>
-        <w:t>when they are regular</w:t>
-      </w:r>
-      <w:r>
-        <w:rPr>
-          <w:color w:val="00B050"/>
-          <w:lang w:val="en-US"/>
-        </w:rPr>
-        <w:t>.</w:t>
-      </w:r>
-    </w:p>
-    <w:p>
-      <w:pPr>
-        <w:pStyle w:val="Paragrafoelenco"/>
-        <w:numPr>
-          <w:ilvl w:val="0"/>
-          <w:numId w:val="4"/>
-        </w:numPr>
-        <w:rPr>
-          <w:color w:val="00B050"/>
-          <w:lang w:val="en-US"/>
-        </w:rPr>
-      </w:pPr>
-      <w:r>
-        <w:rPr>
-          <w:color w:val="00B050"/>
-          <w:lang w:val="en-US"/>
-        </w:rPr>
-        <w:t>S</w:t>
-      </w:r>
-      <w:r>
-        <w:rPr>
-          <w:color w:val="00B050"/>
-          <w:lang w:val="en-US"/>
-        </w:rPr>
-        <w:t xml:space="preserve">quare-triangle </w:t>
-      </w:r>
-      <w:proofErr w:type="gramStart"/>
-      <w:r>
-        <w:rPr>
-          <w:color w:val="00B050"/>
-          <w:lang w:val="en-US"/>
-        </w:rPr>
-        <w:t>transition:</w:t>
-      </w:r>
-      <w:proofErr w:type="gramEnd"/>
-      <w:r>
-        <w:rPr>
-          <w:color w:val="00B050"/>
-          <w:lang w:val="en-US"/>
-        </w:rPr>
-        <w:t xml:space="preserve"> let's cover A PART (not </w:t>
-      </w:r>
-      <w:r>
-        <w:rPr>
-          <w:color w:val="00B050"/>
-          <w:lang w:val="en-US"/>
-        </w:rPr>
-        <w:t>“</w:t>
-      </w:r>
-      <w:r>
-        <w:rPr>
-          <w:color w:val="00B050"/>
-          <w:lang w:val="en-US"/>
-        </w:rPr>
-        <w:t>half</w:t>
+        <w:sym w:font="Wingdings" w:char="F0E0"/>
+      </w:r>
+      <w:r>
+        <w:rPr>
+          <w:color w:val="00B050"/>
+          <w:lang w:val="en-US"/>
+        </w:rPr>
+        <w:t xml:space="preserve"> </w:t>
+      </w:r>
+      <w:r>
+        <w:rPr>
+          <w:color w:val="00B050"/>
+          <w:lang w:val="en-US"/>
+        </w:rPr>
+        <w:t>“L</w:t>
+      </w:r>
+      <w:r>
+        <w:rPr>
+          <w:color w:val="00B050"/>
+          <w:lang w:val="en-US"/>
+        </w:rPr>
+        <w:t>et's consider a FLIPPED VERSION of the init</w:t>
+      </w:r>
+      <w:r>
+        <w:rPr>
+          <w:color w:val="00B050"/>
+          <w:lang w:val="en-US"/>
+        </w:rPr>
+        <w:t>i</w:t>
+      </w:r>
+      <w:r>
+        <w:rPr>
+          <w:color w:val="00B050"/>
+          <w:lang w:val="en-US"/>
+        </w:rPr>
+        <w:t>al triangle.</w:t>
       </w:r>
       <w:r>
         <w:rPr>
@@ -918,179 +1061,149 @@
         </w:rPr>
         <w:t>”</w:t>
       </w:r>
-      <w:r>
-        <w:rPr>
-          <w:color w:val="00B050"/>
-          <w:lang w:val="en-US"/>
-        </w:rPr>
-        <w:t xml:space="preserve">) of the square. </w:t>
-      </w:r>
-    </w:p>
-    <w:p>
-      <w:pPr>
-        <w:pStyle w:val="Paragrafoelenco"/>
-        <w:numPr>
-          <w:ilvl w:val="0"/>
-          <w:numId w:val="4"/>
-        </w:numPr>
-        <w:rPr>
-          <w:color w:val="00B050"/>
-          <w:lang w:val="en-US"/>
-        </w:rPr>
-      </w:pPr>
-      <w:r>
-        <w:rPr>
-          <w:color w:val="00B050"/>
-          <w:lang w:val="en-US"/>
-        </w:rPr>
-        <w:lastRenderedPageBreak/>
-        <w:t>Square-triangle transition</w:t>
-      </w:r>
-      <w:r>
-        <w:rPr>
-          <w:color w:val="00B050"/>
-          <w:lang w:val="en-US"/>
-        </w:rPr>
-        <w:t>: u</w:t>
-      </w:r>
-      <w:r>
-        <w:rPr>
-          <w:color w:val="00B050"/>
-          <w:lang w:val="en-US"/>
-        </w:rPr>
-        <w:t xml:space="preserve">sing "..." between shaded and fully covered </w:t>
-      </w:r>
-      <w:r>
-        <w:rPr>
-          <w:color w:val="00B050"/>
-          <w:lang w:val="en-US"/>
-        </w:rPr>
-        <w:t>image</w:t>
-      </w:r>
-      <w:r>
-        <w:rPr>
-          <w:color w:val="00B050"/>
-          <w:lang w:val="en-US"/>
-        </w:rPr>
-        <w:t xml:space="preserve">. </w:t>
-      </w:r>
-    </w:p>
-    <w:p>
-      <w:pPr>
-        <w:pStyle w:val="Paragrafoelenco"/>
-        <w:numPr>
-          <w:ilvl w:val="0"/>
-          <w:numId w:val="4"/>
-        </w:numPr>
-        <w:rPr>
-          <w:color w:val="00B050"/>
-          <w:lang w:val="en-US"/>
-        </w:rPr>
-      </w:pPr>
-      <w:r>
-        <w:rPr>
-          <w:color w:val="00B050"/>
-          <w:lang w:val="en-US"/>
-        </w:rPr>
-        <w:t>A dot is missing in this part</w:t>
-      </w:r>
-      <w:r>
-        <w:rPr>
-          <w:color w:val="00B050"/>
-          <w:lang w:val="en-US"/>
-        </w:rPr>
-        <w:t xml:space="preserve"> at the end of a sentence</w:t>
-      </w:r>
-      <w:r>
-        <w:rPr>
-          <w:color w:val="00B050"/>
-          <w:lang w:val="en-US"/>
-        </w:rPr>
-        <w:t>.</w:t>
-      </w:r>
-    </w:p>
-    <w:p>
-      <w:pPr>
-        <w:pStyle w:val="Paragrafoelenco"/>
-        <w:numPr>
-          <w:ilvl w:val="0"/>
-          <w:numId w:val="4"/>
-        </w:numPr>
-        <w:rPr>
-          <w:color w:val="00B050"/>
-          <w:lang w:val="en-US"/>
-        </w:rPr>
-      </w:pPr>
-      <w:r>
-        <w:rPr>
-          <w:color w:val="00B050"/>
-          <w:lang w:val="en-US"/>
-        </w:rPr>
-        <w:t>“</w:t>
-      </w:r>
-      <w:r>
-        <w:rPr>
-          <w:color w:val="00B050"/>
-          <w:lang w:val="en-US"/>
-        </w:rPr>
-        <w:t xml:space="preserve">Switching two rows and columns TRANSFORMS </w:t>
-      </w:r>
-      <w:r>
-        <w:rPr>
-          <w:color w:val="00B050"/>
-          <w:lang w:val="en-US"/>
-        </w:rPr>
-        <w:t xml:space="preserve">(non “transformed”) </w:t>
-      </w:r>
-      <w:r>
-        <w:rPr>
-          <w:color w:val="00B050"/>
-          <w:lang w:val="en-US"/>
-        </w:rPr>
-        <w:t xml:space="preserve">the original </w:t>
-      </w:r>
-      <w:proofErr w:type="gramStart"/>
-      <w:r>
-        <w:rPr>
-          <w:color w:val="00B050"/>
-          <w:lang w:val="en-US"/>
-        </w:rPr>
-        <w:t>triangle</w:t>
-      </w:r>
-      <w:proofErr w:type="gramEnd"/>
-      <w:r>
-        <w:rPr>
-          <w:color w:val="00B050"/>
-          <w:lang w:val="en-US"/>
-        </w:rPr>
-        <w:t>”</w:t>
-      </w:r>
-    </w:p>
-    <w:p>
-      <w:pPr>
-        <w:pStyle w:val="Paragrafoelenco"/>
-        <w:numPr>
-          <w:ilvl w:val="0"/>
-          <w:numId w:val="4"/>
-        </w:numPr>
-        <w:rPr>
-          <w:color w:val="00B050"/>
-          <w:lang w:val="en-US"/>
-        </w:rPr>
-      </w:pPr>
-      <w:r>
-        <w:rPr>
-          <w:color w:val="00B050"/>
-          <w:lang w:val="en-US"/>
-        </w:rPr>
-        <w:t>Vertical triangle (</w:t>
-      </w:r>
-      <w:r>
-        <w:rPr>
-          <w:color w:val="00B050"/>
-          <w:lang w:val="en-US"/>
-        </w:rPr>
-        <w:t>first one pointing right</w:t>
+    </w:p>
+    <w:p>
+      <w:pPr>
+        <w:pStyle w:val="Paragrafoelenco"/>
+        <w:numPr>
+          <w:ilvl w:val="0"/>
+          <w:numId w:val="4"/>
+        </w:numPr>
+        <w:rPr>
+          <w:color w:val="00B050"/>
+          <w:lang w:val="en-US"/>
+        </w:rPr>
+      </w:pPr>
+      <w:r>
+        <w:rPr>
+          <w:color w:val="00B050"/>
+          <w:lang w:val="en-US"/>
+        </w:rPr>
+        <w:t>Indicate</w:t>
+      </w:r>
+      <w:r>
+        <w:rPr>
+          <w:color w:val="00B050"/>
+          <w:lang w:val="en-US"/>
+        </w:rPr>
+        <w:t xml:space="preserve"> which is the last page </w:t>
+      </w:r>
+      <w:r>
+        <w:rPr>
+          <w:color w:val="00B050"/>
+          <w:lang w:val="en-US"/>
+        </w:rPr>
+        <w:t>where</w:t>
+      </w:r>
+      <w:r>
+        <w:rPr>
+          <w:color w:val="00B050"/>
+          <w:lang w:val="en-US"/>
+        </w:rPr>
+        <w:t xml:space="preserve"> it is possible to you can go bac</w:t>
+      </w:r>
+      <w:r>
+        <w:rPr>
+          <w:color w:val="00B050"/>
+          <w:lang w:val="en-US"/>
+        </w:rPr>
+        <w:t>k</w:t>
+      </w:r>
+    </w:p>
+    <w:p>
+      <w:pPr>
+        <w:pStyle w:val="Paragrafoelenco"/>
+        <w:numPr>
+          <w:ilvl w:val="0"/>
+          <w:numId w:val="4"/>
+        </w:numPr>
+        <w:rPr>
+          <w:color w:val="FF0000"/>
+          <w:lang w:val="en-US"/>
+        </w:rPr>
+      </w:pPr>
+      <w:r>
+        <w:rPr>
+          <w:color w:val="FF0000"/>
+          <w:lang w:val="en-US"/>
+        </w:rPr>
+        <w:t xml:space="preserve">During swaps and shuffles </w:t>
+      </w:r>
+      <w:r>
+        <w:rPr>
+          <w:color w:val="FF0000"/>
+          <w:lang w:val="en-US"/>
+        </w:rPr>
+        <w:sym w:font="Wingdings" w:char="F0E0"/>
+      </w:r>
+      <w:r>
+        <w:rPr>
+          <w:color w:val="FF0000"/>
+          <w:lang w:val="en-US"/>
+        </w:rPr>
+        <w:t xml:space="preserve"> a</w:t>
+      </w:r>
+      <w:r>
+        <w:rPr>
+          <w:color w:val="FF0000"/>
+          <w:lang w:val="en-US"/>
+        </w:rPr>
+        <w:t xml:space="preserve">void repeating same </w:t>
+      </w:r>
+      <w:r>
+        <w:rPr>
+          <w:color w:val="FF0000"/>
+          <w:lang w:val="en-US"/>
+        </w:rPr>
+        <w:t>sentences</w:t>
+      </w:r>
+      <w:r>
+        <w:rPr>
+          <w:color w:val="FF0000"/>
+          <w:lang w:val="en-US"/>
+        </w:rPr>
+        <w:t xml:space="preserve"> over and over, since it is possible to go back</w:t>
+      </w:r>
+    </w:p>
+    <w:p>
+      <w:pPr>
+        <w:pStyle w:val="Paragrafoelenco"/>
+        <w:numPr>
+          <w:ilvl w:val="0"/>
+          <w:numId w:val="4"/>
+        </w:numPr>
+        <w:rPr>
+          <w:color w:val="00B050"/>
+          <w:lang w:val="en-US"/>
+        </w:rPr>
+      </w:pPr>
+      <w:r>
+        <w:rPr>
+          <w:color w:val="00B050"/>
+          <w:lang w:val="en-US"/>
+        </w:rPr>
+        <w:t xml:space="preserve">Shuffle in non-regular checkerboard </w:t>
+      </w:r>
+      <w:r>
+        <w:rPr>
+          <w:color w:val="00B050"/>
+          <w:lang w:val="en-US"/>
+        </w:rPr>
+        <w:sym w:font="Wingdings" w:char="F0E0"/>
+      </w:r>
+      <w:r>
+        <w:rPr>
+          <w:color w:val="00B050"/>
+          <w:lang w:val="en-US"/>
+        </w:rPr>
+        <w:t xml:space="preserve"> “ALSO IN THIS CASE, a shuffle is the...” (same </w:t>
+      </w:r>
+      <w:r>
+        <w:rPr>
+          <w:color w:val="00B050"/>
+          <w:lang w:val="en-US"/>
+        </w:rPr>
+        <w:t>modification, but different starting image</w:t>
       </w:r>
       <w:r>
         <w:rPr>
@@ -1099,12 +1212,25 @@
         </w:rPr>
         <w:t>)</w:t>
       </w:r>
-      <w:r>
-        <w:rPr>
-          <w:color w:val="00B050"/>
-          <w:lang w:val="en-US"/>
-        </w:rPr>
-        <w:t xml:space="preserve"> </w:t>
+    </w:p>
+    <w:p>
+      <w:pPr>
+        <w:pStyle w:val="Paragrafoelenco"/>
+        <w:numPr>
+          <w:ilvl w:val="0"/>
+          <w:numId w:val="4"/>
+        </w:numPr>
+        <w:rPr>
+          <w:color w:val="00B050"/>
+          <w:lang w:val="en-US"/>
+        </w:rPr>
+      </w:pPr>
+      <w:r>
+        <w:rPr>
+          <w:color w:val="00B050"/>
+          <w:lang w:val="en-US"/>
+        </w:rPr>
+        <w:t xml:space="preserve">When increasing size during shuffles </w:t>
       </w:r>
       <w:r>
         <w:rPr>
@@ -1118,345 +1244,14 @@
           <w:color w:val="00B050"/>
           <w:lang w:val="en-US"/>
         </w:rPr>
-        <w:t xml:space="preserve"> </w:t>
-      </w:r>
-      <w:r>
-        <w:rPr>
-          <w:color w:val="00B050"/>
-          <w:lang w:val="en-US"/>
-        </w:rPr>
-        <w:t>“L</w:t>
-      </w:r>
-      <w:r>
-        <w:rPr>
-          <w:color w:val="00B050"/>
-          <w:lang w:val="en-US"/>
-        </w:rPr>
-        <w:t>et's consider a FLIPPED VERSION of the init</w:t>
-      </w:r>
-      <w:r>
-        <w:rPr>
-          <w:color w:val="00B050"/>
-          <w:lang w:val="en-US"/>
-        </w:rPr>
-        <w:t>i</w:t>
-      </w:r>
-      <w:r>
-        <w:rPr>
-          <w:color w:val="00B050"/>
-          <w:lang w:val="en-US"/>
-        </w:rPr>
-        <w:t>al triangle.</w:t>
-      </w:r>
-      <w:r>
-        <w:rPr>
-          <w:color w:val="00B050"/>
-          <w:lang w:val="en-US"/>
-        </w:rPr>
-        <w:t>”</w:t>
-      </w:r>
-    </w:p>
-    <w:p>
-      <w:pPr>
-        <w:pStyle w:val="Paragrafoelenco"/>
-        <w:numPr>
-          <w:ilvl w:val="0"/>
-          <w:numId w:val="4"/>
-        </w:numPr>
-        <w:rPr>
-          <w:color w:val="00B050"/>
-          <w:lang w:val="en-US"/>
-        </w:rPr>
-      </w:pPr>
-      <w:r>
-        <w:rPr>
-          <w:color w:val="00B050"/>
-          <w:lang w:val="en-US"/>
-        </w:rPr>
-        <w:t>Indicate</w:t>
-      </w:r>
-      <w:r>
-        <w:rPr>
-          <w:color w:val="00B050"/>
-          <w:lang w:val="en-US"/>
-        </w:rPr>
-        <w:t xml:space="preserve"> which is the last page </w:t>
-      </w:r>
-      <w:r>
-        <w:rPr>
-          <w:color w:val="00B050"/>
-          <w:lang w:val="en-US"/>
-        </w:rPr>
-        <w:t>where</w:t>
-      </w:r>
-      <w:r>
-        <w:rPr>
-          <w:color w:val="00B050"/>
-          <w:lang w:val="en-US"/>
-        </w:rPr>
-        <w:t xml:space="preserve"> it is possible to you can go </w:t>
-      </w:r>
-      <w:proofErr w:type="gramStart"/>
-      <w:r>
-        <w:rPr>
-          <w:color w:val="00B050"/>
-          <w:lang w:val="en-US"/>
-        </w:rPr>
-        <w:t>bac</w:t>
-      </w:r>
-      <w:r>
-        <w:rPr>
-          <w:color w:val="00B050"/>
-          <w:lang w:val="en-US"/>
-        </w:rPr>
-        <w:t>k</w:t>
-      </w:r>
-      <w:proofErr w:type="gramEnd"/>
-    </w:p>
-    <w:p>
-      <w:pPr>
-        <w:pStyle w:val="Paragrafoelenco"/>
-        <w:numPr>
-          <w:ilvl w:val="0"/>
-          <w:numId w:val="4"/>
-        </w:numPr>
-        <w:rPr>
-          <w:color w:val="FF0000"/>
-          <w:lang w:val="en-US"/>
-        </w:rPr>
-      </w:pPr>
-      <w:r>
-        <w:rPr>
-          <w:color w:val="FF0000"/>
-          <w:lang w:val="en-US"/>
-        </w:rPr>
-        <w:t xml:space="preserve">During swaps and shuffles </w:t>
-      </w:r>
-      <w:r>
-        <w:rPr>
-          <w:color w:val="FF0000"/>
-          <w:lang w:val="en-US"/>
-        </w:rPr>
-        <w:sym w:font="Wingdings" w:char="F0E0"/>
-      </w:r>
-      <w:r>
-        <w:rPr>
-          <w:color w:val="FF0000"/>
-          <w:lang w:val="en-US"/>
-        </w:rPr>
-        <w:t xml:space="preserve"> a</w:t>
-      </w:r>
-      <w:r>
-        <w:rPr>
-          <w:color w:val="FF0000"/>
-          <w:lang w:val="en-US"/>
-        </w:rPr>
-        <w:t xml:space="preserve">void repeating same </w:t>
-      </w:r>
-      <w:r>
-        <w:rPr>
-          <w:color w:val="FF0000"/>
-          <w:lang w:val="en-US"/>
-        </w:rPr>
-        <w:t>sentences</w:t>
-      </w:r>
-      <w:r>
-        <w:rPr>
-          <w:color w:val="FF0000"/>
-          <w:lang w:val="en-US"/>
-        </w:rPr>
-        <w:t xml:space="preserve"> over and over, since it is possible to go </w:t>
-      </w:r>
-      <w:proofErr w:type="gramStart"/>
-      <w:r>
-        <w:rPr>
-          <w:color w:val="FF0000"/>
-          <w:lang w:val="en-US"/>
-        </w:rPr>
-        <w:t>back</w:t>
-      </w:r>
-      <w:proofErr w:type="gramEnd"/>
-    </w:p>
-    <w:p>
-      <w:pPr>
-        <w:pStyle w:val="Paragrafoelenco"/>
-        <w:numPr>
-          <w:ilvl w:val="0"/>
-          <w:numId w:val="4"/>
-        </w:numPr>
-        <w:rPr>
-          <w:color w:val="00B050"/>
-          <w:lang w:val="en-US"/>
-        </w:rPr>
-      </w:pPr>
-      <w:r>
-        <w:rPr>
-          <w:color w:val="00B050"/>
-          <w:lang w:val="en-US"/>
-        </w:rPr>
-        <w:t>S</w:t>
-      </w:r>
-      <w:r>
-        <w:rPr>
-          <w:color w:val="00B050"/>
-          <w:lang w:val="en-US"/>
-        </w:rPr>
-        <w:t>huffle in non-regular checkerboard</w:t>
-      </w:r>
-      <w:r>
-        <w:rPr>
-          <w:color w:val="00B050"/>
-          <w:lang w:val="en-US"/>
-        </w:rPr>
-        <w:t xml:space="preserve"> </w:t>
-      </w:r>
-      <w:r>
-        <w:rPr>
-          <w:color w:val="00B050"/>
-          <w:lang w:val="en-US"/>
-        </w:rPr>
-        <w:sym w:font="Wingdings" w:char="F0E0"/>
-      </w:r>
-      <w:r>
-        <w:rPr>
-          <w:color w:val="00B050"/>
-          <w:lang w:val="en-US"/>
-        </w:rPr>
-        <w:t xml:space="preserve"> “</w:t>
-      </w:r>
-      <w:r>
-        <w:rPr>
-          <w:color w:val="00B050"/>
-          <w:lang w:val="en-US"/>
-        </w:rPr>
-        <w:t>ALSO IN THIS CASE, a shuffle is the...</w:t>
-      </w:r>
-      <w:r>
-        <w:rPr>
-          <w:color w:val="00B050"/>
-          <w:lang w:val="en-US"/>
-        </w:rPr>
-        <w:t xml:space="preserve">” (same </w:t>
-      </w:r>
-      <w:r>
-        <w:rPr>
-          <w:color w:val="00B050"/>
-          <w:lang w:val="en-US"/>
-        </w:rPr>
-        <w:t>modification, but different starting image</w:t>
-      </w:r>
-      <w:r>
-        <w:rPr>
-          <w:color w:val="00B050"/>
-          <w:lang w:val="en-US"/>
-        </w:rPr>
-        <w:t>)</w:t>
-      </w:r>
-    </w:p>
-    <w:p>
-      <w:pPr>
-        <w:pStyle w:val="Paragrafoelenco"/>
-        <w:numPr>
-          <w:ilvl w:val="0"/>
-          <w:numId w:val="4"/>
-        </w:numPr>
-        <w:rPr>
-          <w:color w:val="00B050"/>
-          <w:lang w:val="en-US"/>
-        </w:rPr>
-      </w:pPr>
-      <w:r>
-        <w:rPr>
-          <w:color w:val="00B050"/>
-          <w:lang w:val="en-US"/>
-        </w:rPr>
-        <w:t xml:space="preserve">When increasing size during shuffles </w:t>
-      </w:r>
-      <w:r>
-        <w:rPr>
-          <w:color w:val="00B050"/>
-          <w:lang w:val="en-US"/>
-        </w:rPr>
-        <w:sym w:font="Wingdings" w:char="F0E0"/>
-      </w:r>
-      <w:r>
-        <w:rPr>
-          <w:color w:val="00B050"/>
-          <w:lang w:val="en-US"/>
-        </w:rPr>
-        <w:t xml:space="preserve"> “i</w:t>
-      </w:r>
-      <w:r>
-        <w:rPr>
-          <w:color w:val="00B050"/>
-          <w:lang w:val="en-US"/>
-        </w:rPr>
-        <w:t xml:space="preserve">t is also possible to shuffle TRIANGLES WITH MORE TILES (not </w:t>
-      </w:r>
-      <w:r>
-        <w:rPr>
-          <w:color w:val="00B050"/>
-          <w:lang w:val="en-US"/>
-        </w:rPr>
-        <w:t>“</w:t>
-      </w:r>
-      <w:r>
-        <w:rPr>
-          <w:color w:val="00B050"/>
-          <w:lang w:val="en-US"/>
-        </w:rPr>
-        <w:t>bigger</w:t>
-      </w:r>
-      <w:r>
-        <w:rPr>
-          <w:color w:val="00B050"/>
-          <w:lang w:val="en-US"/>
-        </w:rPr>
-        <w:t xml:space="preserve">”, they are not physically bigger but only </w:t>
-      </w:r>
-      <w:proofErr w:type="gramStart"/>
-      <w:r>
-        <w:rPr>
-          <w:color w:val="00B050"/>
-          <w:lang w:val="en-US"/>
-        </w:rPr>
-        <w:t>more “dense”</w:t>
-      </w:r>
-      <w:proofErr w:type="gramEnd"/>
-      <w:r>
-        <w:rPr>
-          <w:color w:val="00B050"/>
-          <w:lang w:val="en-US"/>
-        </w:rPr>
-        <w:t>)</w:t>
-      </w:r>
-      <w:r>
-        <w:rPr>
-          <w:color w:val="00B050"/>
-          <w:lang w:val="en-US"/>
-        </w:rPr>
-        <w:t>”</w:t>
-      </w:r>
-      <w:r>
-        <w:rPr>
-          <w:color w:val="00B050"/>
-          <w:lang w:val="en-US"/>
-        </w:rPr>
-        <w:t>. Poi: “</w:t>
-      </w:r>
-      <w:r>
-        <w:rPr>
-          <w:color w:val="00B050"/>
-          <w:lang w:val="en-US"/>
-        </w:rPr>
-        <w:t>ALSO IN THE CASE OF MORE TILES; a shuffle is the...</w:t>
-      </w:r>
-      <w:r>
-        <w:rPr>
-          <w:color w:val="00B050"/>
-          <w:lang w:val="en-US"/>
-        </w:rPr>
-        <w:t>”</w:t>
+        <w:t xml:space="preserve"> “it is also possible to shuffle TRIANGLES WITH MORE TILES (not “bigger”, they are not physically bigger but only more “dense”)”</w:t>
+      </w:r>
+      <w:r>
+        <w:rPr>
+          <w:color w:val="00B050"/>
+          <w:lang w:val="en-US"/>
+        </w:rPr>
+        <w:t>. Poi: “ALSO IN THE CASE OF MORE TILES; a shuffle is the...”</w:t>
       </w:r>
     </w:p>
     <w:p>
@@ -1562,17 +1357,8 @@
           <w:color w:val="FF0000"/>
           <w:lang w:val="en-US"/>
         </w:rPr>
-        <w:t xml:space="preserve"> some difficult examples in the </w:t>
-      </w:r>
-      <w:proofErr w:type="gramStart"/>
-      <w:r>
-        <w:rPr>
-          <w:color w:val="FF0000"/>
-          <w:lang w:val="en-US"/>
-        </w:rPr>
-        <w:t>tutorial</w:t>
-      </w:r>
-      <w:proofErr w:type="gramEnd"/>
+        <w:t xml:space="preserve"> some difficult examples in the tutorial</w:t>
+      </w:r>
       <w:r>
         <w:rPr>
           <w:color w:val="FF0000"/>
@@ -1978,28 +1764,7 @@
           <w:color w:val="00B050"/>
           <w:lang w:val="en-US"/>
         </w:rPr>
-        <w:t xml:space="preserve"> </w:t>
-      </w:r>
-      <w:r>
-        <w:rPr>
-          <w:color w:val="00B050"/>
-          <w:lang w:val="en-US"/>
-        </w:rPr>
-        <w:t xml:space="preserve">SHUFFLE 1 - SHUFFLE 2 - SHUFFLE 3 - FEEDBACK </w:t>
-      </w:r>
-      <w:r>
-        <w:rPr>
-          <w:color w:val="00B050"/>
-          <w:lang w:val="en-US"/>
-        </w:rPr>
-        <w:t>&amp;</w:t>
-      </w:r>
-      <w:r>
-        <w:rPr>
-          <w:color w:val="00B050"/>
-          <w:lang w:val="en-US"/>
-        </w:rPr>
-        <w:t xml:space="preserve"> </w:t>
+        <w:t xml:space="preserve"> SHUFFLE 1 - SHUFFLE 2 - SHUFFLE 3 - FEEDBACK &amp; </w:t>
       </w:r>
       <w:r>
         <w:rPr>
@@ -2027,14 +1792,7 @@
           <w:color w:val="00B050"/>
           <w:lang w:val="en-US"/>
         </w:rPr>
-        <w:t>the next visualization is the following trial</w:t>
-      </w:r>
-      <w:r>
-        <w:rPr>
-          <w:color w:val="00B050"/>
-          <w:lang w:val="en-US"/>
-        </w:rPr>
-        <w:t>).</w:t>
+        <w:t>the next visualization is the following trial).</w:t>
       </w:r>
     </w:p>
     <w:p>
@@ -2270,23 +2028,7 @@
           <w:color w:val="4472C4" w:themeColor="accent1"/>
           <w:lang w:val="en-US"/>
         </w:rPr>
-        <w:t xml:space="preserve">, suggesting </w:t>
-      </w:r>
-      <w:proofErr w:type="gramStart"/>
-      <w:r>
-        <w:rPr>
-          <w:color w:val="4472C4" w:themeColor="accent1"/>
-          <w:lang w:val="en-US"/>
-        </w:rPr>
-        <w:t>to wear</w:t>
-      </w:r>
-      <w:proofErr w:type="gramEnd"/>
-      <w:r>
-        <w:rPr>
-          <w:color w:val="4472C4" w:themeColor="accent1"/>
-          <w:lang w:val="en-US"/>
-        </w:rPr>
-        <w:t xml:space="preserve"> glasses before starting</w:t>
+        <w:t>, suggesting to wear glasses before starting</w:t>
       </w:r>
       <w:r>
         <w:rPr>
@@ -2537,15 +2279,7 @@
           <w:color w:val="00B050"/>
           <w:lang w:val="en-US"/>
         </w:rPr>
-        <w:t>last trial was CORRECT (in green) / WRONG (in red</w:t>
-      </w:r>
-      <w:proofErr w:type="gramStart"/>
-      <w:r>
-        <w:rPr>
-          <w:color w:val="00B050"/>
-          <w:lang w:val="en-US"/>
-        </w:rPr>
-        <w:t>)</w:t>
+        <w:t>last trial was CORRECT (in green) / WRONG (in red)</w:t>
       </w:r>
       <w:r>
         <w:rPr>
@@ -2561,7 +2295,6 @@
         </w:rPr>
         <w:t>…</w:t>
       </w:r>
-      <w:proofErr w:type="gramEnd"/>
       <w:r>
         <w:rPr>
           <w:color w:val="00B050"/>
@@ -2610,23 +2343,7 @@
           <w:color w:val="00B050"/>
           <w:lang w:val="en-US"/>
         </w:rPr>
-        <w:t xml:space="preserve"> and have a “</w:t>
-      </w:r>
-      <w:proofErr w:type="gramStart"/>
-      <w:r>
-        <w:rPr>
-          <w:color w:val="00B050"/>
-          <w:lang w:val="en-US"/>
-        </w:rPr>
-        <w:t>goal</w:t>
-      </w:r>
-      <w:proofErr w:type="gramEnd"/>
-      <w:r>
-        <w:rPr>
-          <w:color w:val="00B050"/>
-          <w:lang w:val="en-US"/>
-        </w:rPr>
-        <w:t>”</w:t>
+        <w:t xml:space="preserve"> and have a “goal”</w:t>
       </w:r>
     </w:p>
     <w:p>
@@ -2830,21 +2547,7 @@
         <w:rPr>
           <w:lang w:val="en-US"/>
         </w:rPr>
-        <w:t xml:space="preserve"> visualizing the text (</w:t>
-      </w:r>
-      <w:proofErr w:type="spellStart"/>
-      <w:r>
-        <w:rPr>
-          <w:lang w:val="en-US"/>
-        </w:rPr>
-        <w:t>FillText</w:t>
-      </w:r>
-      <w:proofErr w:type="spellEnd"/>
-      <w:r>
-        <w:rPr>
-          <w:lang w:val="en-US"/>
-        </w:rPr>
-        <w:t>) with Safari (version 14.1.1)</w:t>
+        <w:t xml:space="preserve"> visualizing the text (FillText) with Safari (version 14.1.1)</w:t>
       </w:r>
       <w:r>
         <w:rPr>
@@ -2874,7 +2577,31 @@
         <w:rPr>
           <w:lang w:val="en-US"/>
         </w:rPr>
-        <w:t xml:space="preserve"> with Safari (version …)</w:t>
+        <w:t xml:space="preserve"> </w:t>
+      </w:r>
+      <w:r>
+        <w:rPr>
+          <w:lang w:val="en-US"/>
+        </w:rPr>
+        <w:t>in</w:t>
+      </w:r>
+      <w:r>
+        <w:rPr>
+          <w:lang w:val="en-US"/>
+        </w:rPr>
+        <w:t xml:space="preserve"> Safari (version </w:t>
+      </w:r>
+      <w:r>
+        <w:rPr>
+          <w:lang w:val="en-US"/>
+        </w:rPr>
+        <w:t>16.3</w:t>
+      </w:r>
+      <w:r>
+        <w:rPr>
+          <w:lang w:val="en-US"/>
+        </w:rPr>
+        <w:t>)</w:t>
       </w:r>
     </w:p>
     <w:p>
@@ -3959,6 +3686,7 @@
   <w:style w:type="character" w:default="1" w:styleId="Carpredefinitoparagrafo">
     <w:name w:val="Default Paragraph Font"/>
     <w:uiPriority w:val="1"/>
+    <w:semiHidden/>
     <w:unhideWhenUsed/>
   </w:style>
   <w:style w:type="table" w:default="1" w:styleId="Tabellanormale">

</xml_diff>

<commit_message>
updated feedback doc with Eugenio indications
</commit_message>
<xml_diff>
--- a/data_analysis/pilot_1/pilot1_feedback.docx
+++ b/data_analysis/pilot_1/pilot1_feedback.docx
@@ -336,14 +336,35 @@
           <w:color w:val="FF0000"/>
           <w:lang w:val="en-US"/>
         </w:rPr>
-        <w:t xml:space="preserve"> “… servers located in</w:t>
-      </w:r>
-      <w:r>
-        <w:rPr>
-          <w:color w:val="FF0000"/>
-          <w:lang w:val="en-US"/>
-        </w:rPr>
-        <w:t xml:space="preserve"> the EU = the ones of SISSA?</w:t>
+        <w:t xml:space="preserve"> “</w:t>
+      </w:r>
+      <w:r>
+        <w:rPr>
+          <w:color w:val="FF0000"/>
+          <w:lang w:val="en-US"/>
+        </w:rPr>
+        <w:t>will be stored ON</w:t>
+      </w:r>
+      <w:r>
+        <w:rPr>
+          <w:color w:val="FF0000"/>
+          <w:lang w:val="en-US"/>
+        </w:rPr>
+        <w:t xml:space="preserve"> servers located in</w:t>
+      </w:r>
+      <w:r>
+        <w:rPr>
+          <w:color w:val="FF0000"/>
+          <w:lang w:val="en-US"/>
+        </w:rPr>
+        <w:t xml:space="preserve"> the EU</w:t>
+      </w:r>
+      <w:r>
+        <w:rPr>
+          <w:color w:val="FF0000"/>
+          <w:lang w:val="en-US"/>
+        </w:rPr>
+        <w:t>”</w:t>
       </w:r>
     </w:p>
     <w:p>
@@ -525,6 +546,13 @@
         </w:rPr>
         <w:t>he same color for highlighted rows and a different one for columns?</w:t>
       </w:r>
+      <w:r>
+        <w:rPr>
+          <w:color w:val="FF0000"/>
+          <w:lang w:val="en-US"/>
+        </w:rPr>
+        <w:t xml:space="preserve"> (NO)</w:t>
+      </w:r>
     </w:p>
     <w:p>
       <w:pPr>
@@ -617,7 +645,6 @@
         </w:numPr>
         <w:rPr>
           <w:color w:val="FF0000"/>
-          <w:lang w:val="en-US"/>
         </w:rPr>
       </w:pPr>
       <w:r>
@@ -662,6 +689,49 @@
         </w:rPr>
         <w:t>.</w:t>
       </w:r>
+      <w:r>
+        <w:rPr>
+          <w:color w:val="FF0000"/>
+          <w:lang w:val="en-US"/>
+        </w:rPr>
+        <w:br/>
+      </w:r>
+      <w:r>
+        <w:rPr>
+          <w:color w:val="FF0000"/>
+        </w:rPr>
+        <w:t xml:space="preserve">(PER IL MOMENTO TENERE COSI, </w:t>
+      </w:r>
+      <w:r>
+        <w:rPr>
+          <w:color w:val="FF0000"/>
+        </w:rPr>
+        <w:t xml:space="preserve">DIMINUIRE SOLTANTO </w:t>
+      </w:r>
+      <w:r>
+        <w:rPr>
+          <w:color w:val="FF0000"/>
+        </w:rPr>
+        <w:t xml:space="preserve">IL NUMERO DI </w:t>
+      </w:r>
+      <w:r>
+        <w:rPr>
+          <w:color w:val="FF0000"/>
+        </w:rPr>
+        <w:t>IMM</w:t>
+      </w:r>
+      <w:r>
+        <w:rPr>
+          <w:color w:val="FF0000"/>
+        </w:rPr>
+        <w:t>AGINI CON INCREASING SIZE</w:t>
+      </w:r>
+      <w:r>
+        <w:rPr>
+          <w:color w:val="FF0000"/>
+        </w:rPr>
+        <w:t>)</w:t>
+      </w:r>
     </w:p>
     <w:p>
       <w:pPr>
@@ -755,6 +825,7 @@
           <w:color w:val="00B050"/>
           <w:lang w:val="en-US"/>
         </w:rPr>
+        <w:lastRenderedPageBreak/>
         <w:t>Check usage of</w:t>
       </w:r>
       <w:r>
@@ -865,7 +936,6 @@
           <w:color w:val="00B050"/>
           <w:lang w:val="en-US"/>
         </w:rPr>
-        <w:lastRenderedPageBreak/>
         <w:t>Square-triangle transition: u</w:t>
       </w:r>
       <w:r>
@@ -1163,6 +1233,48 @@
           <w:lang w:val="en-US"/>
         </w:rPr>
         <w:t xml:space="preserve"> over and over, since it is possible to go back</w:t>
+      </w:r>
+      <w:r>
+        <w:rPr>
+          <w:color w:val="FF0000"/>
+          <w:lang w:val="en-US"/>
+        </w:rPr>
+        <w:br/>
+        <w:t>(</w:t>
+      </w:r>
+      <w:r>
+        <w:rPr>
+          <w:color w:val="FF0000"/>
+          <w:lang w:val="en-US"/>
+        </w:rPr>
+        <w:t>“AGAIN, a shuffle is the transformation …, as shown above.</w:t>
+      </w:r>
+    </w:p>
+    <w:p>
+      <w:pPr>
+        <w:pStyle w:val="Paragrafoelenco"/>
+        <w:numPr>
+          <w:ilvl w:val="0"/>
+          <w:numId w:val="4"/>
+        </w:numPr>
+        <w:rPr>
+          <w:color w:val="FF0000"/>
+          <w:lang w:val="en-US"/>
+        </w:rPr>
+      </w:pPr>
+      <w:r>
+        <w:rPr>
+          <w:color w:val="FF0000"/>
+          <w:lang w:val="en-US"/>
+        </w:rPr>
+        <w:t>”</w:t>
+      </w:r>
+      <w:r>
+        <w:rPr>
+          <w:color w:val="FF0000"/>
+          <w:lang w:val="en-US"/>
+        </w:rPr>
+        <w:t>)</w:t>
       </w:r>
     </w:p>
     <w:p>
@@ -1387,6 +1499,62 @@
         </w:rPr>
         <w:t>.</w:t>
       </w:r>
+      <w:r>
+        <w:rPr>
+          <w:color w:val="FF0000"/>
+          <w:lang w:val="en-US"/>
+        </w:rPr>
+        <w:br/>
+      </w:r>
+      <w:r>
+        <w:rPr>
+          <w:color w:val="FF0000"/>
+          <w:lang w:val="en-US"/>
+        </w:rPr>
+        <w:t>(“THIS</w:t>
+      </w:r>
+      <w:r>
+        <w:rPr>
+          <w:color w:val="FF0000"/>
+          <w:lang w:val="en-US"/>
+        </w:rPr>
+        <w:t xml:space="preserve"> is a more difficult example</w:t>
+      </w:r>
+      <w:r>
+        <w:rPr>
+          <w:color w:val="FF0000"/>
+          <w:lang w:val="en-US"/>
+        </w:rPr>
+        <w:t>”</w:t>
+      </w:r>
+      <w:r>
+        <w:rPr>
+          <w:color w:val="FF0000"/>
+          <w:lang w:val="en-US"/>
+        </w:rPr>
+        <w:t>, rimarca di pi</w:t>
+      </w:r>
+      <w:r>
+        <w:rPr>
+          <w:color w:val="FF0000"/>
+          <w:lang w:val="en-US"/>
+        </w:rPr>
+        <w:t>ù</w:t>
+      </w:r>
+      <w:r>
+        <w:rPr>
+          <w:color w:val="FF0000"/>
+          <w:lang w:val="en-US"/>
+        </w:rPr>
+        <w:t>, in part 1</w:t>
+      </w:r>
+      <w:r>
+        <w:rPr>
+          <w:color w:val="FF0000"/>
+          <w:lang w:val="en-US"/>
+        </w:rPr>
+        <w:t>)</w:t>
+      </w:r>
     </w:p>
     <w:p>
       <w:pPr>
@@ -1427,6 +1595,14 @@
           <w:lang w:val="en-US"/>
         </w:rPr>
         <w:t>.</w:t>
+      </w:r>
+      <w:r>
+        <w:rPr>
+          <w:color w:val="FF0000"/>
+          <w:lang w:val="en-US"/>
+        </w:rPr>
+        <w:br/>
+        <w:t>(SOTTOLINEARLO PRIMA DELL’INIZIO DELL’ESP)</w:t>
       </w:r>
     </w:p>
     <w:p>
@@ -1695,6 +1871,7 @@
           <w:color w:val="FF0000"/>
           <w:lang w:val="en-US"/>
         </w:rPr>
+        <w:lastRenderedPageBreak/>
         <w:t>Some subjects</w:t>
       </w:r>
       <w:r>
@@ -1732,6 +1909,27 @@
         </w:rPr>
         <w:t xml:space="preserve"> (underline it in the images)</w:t>
       </w:r>
+      <w:r>
+        <w:rPr>
+          <w:color w:val="FF0000"/>
+          <w:lang w:val="en-US"/>
+        </w:rPr>
+        <w:br/>
+      </w:r>
+      <w:r>
+        <w:rPr>
+          <w:color w:val="FF0000"/>
+          <w:lang w:val="en-US"/>
+        </w:rPr>
+        <w:t>(ONLY UPDATE INTERFACE ACCORDING TO TASK)</w:t>
+      </w:r>
+      <w:r>
+        <w:rPr>
+          <w:color w:val="FF0000"/>
+          <w:lang w:val="en-US"/>
+        </w:rPr>
+        <w:br/>
+      </w:r>
     </w:p>
     <w:p>
       <w:pPr>
@@ -1817,7 +2015,6 @@
           <w:color w:val="00B050"/>
           <w:lang w:val="en-US"/>
         </w:rPr>
-        <w:lastRenderedPageBreak/>
         <w:t>Explicitly say how many shuffles there will be during task (</w:t>
       </w:r>
       <w:r>
@@ -1852,6 +2049,72 @@
           <w:lang w:val="en-US"/>
         </w:rPr>
       </w:pPr>
+      <w:r>
+        <w:rPr>
+          <w:b/>
+          <w:bCs/>
+          <w:lang w:val="en-US"/>
+        </w:rPr>
+        <w:t>AGREEMENT TO START EXPERIMENT:</w:t>
+      </w:r>
+    </w:p>
+    <w:p>
+      <w:pPr>
+        <w:rPr>
+          <w:b/>
+          <w:bCs/>
+          <w:lang w:val="en-US"/>
+        </w:rPr>
+      </w:pPr>
+      <w:r>
+        <w:rPr>
+          <w:color w:val="FF0000"/>
+          <w:lang w:val="en-US"/>
+        </w:rPr>
+        <w:t xml:space="preserve">(“THE EXPERIMENT IS DIVIDED IN … BLOCKS OF … TRIALS EACH. THE DIFFICULTY OF THE TASK WILL GRADUALLY INCREASE AS YOU PROGRESS THROUGH EACH BLOCK. THERE IS NO PENALTY FOR USING SHUFFLES, </w:t>
+      </w:r>
+      <w:r>
+        <w:rPr>
+          <w:color w:val="FF0000"/>
+          <w:lang w:val="en-US"/>
+        </w:rPr>
+        <w:t xml:space="preserve">AND YOU WILL HAVE … SHUFFLES FOR EACH TRIAL. </w:t>
+      </w:r>
+      <w:r>
+        <w:rPr>
+          <w:color w:val="FF0000"/>
+          <w:lang w:val="en-US"/>
+        </w:rPr>
+        <w:t>REMEMBER THAT YOU CAN USE THEM, ESPECIALLY IN HARDER TRIALS. THERE IS NO TIME LIMIT FOR COMPLETING THE TASK</w:t>
+      </w:r>
+      <w:r>
+        <w:rPr>
+          <w:color w:val="FF0000"/>
+          <w:lang w:val="en-US"/>
+        </w:rPr>
+        <w:t>.</w:t>
+      </w:r>
+      <w:r>
+        <w:rPr>
+          <w:color w:val="FF0000"/>
+          <w:lang w:val="en-US"/>
+        </w:rPr>
+        <w:t>”</w:t>
+      </w:r>
+      <w:r>
+        <w:rPr>
+          <w:color w:val="FF0000"/>
+          <w:lang w:val="en-US"/>
+        </w:rPr>
+        <w:t xml:space="preserve"> Aggiungi imagine blocks come quella inviata da Eugenio</w:t>
+      </w:r>
+      <w:r>
+        <w:rPr>
+          <w:color w:val="FF0000"/>
+          <w:lang w:val="en-US"/>
+        </w:rPr>
+        <w:t>)</w:t>
+      </w:r>
     </w:p>
     <w:p>
       <w:pPr>
@@ -1904,6 +2167,89 @@
           <w:color w:val="FF0000"/>
           <w:lang w:val="en-US"/>
         </w:rPr>
+        <w:t>ADD SOUND</w:t>
+      </w:r>
+      <w:r>
+        <w:rPr>
+          <w:color w:val="FF0000"/>
+          <w:lang w:val="en-US"/>
+        </w:rPr>
+        <w:t xml:space="preserve"> to task</w:t>
+      </w:r>
+      <w:r>
+        <w:rPr>
+          <w:color w:val="FF0000"/>
+          <w:lang w:val="en-US"/>
+        </w:rPr>
+        <w:t xml:space="preserve"> (“FreeSound”</w:t>
+      </w:r>
+      <w:r>
+        <w:rPr>
+          <w:color w:val="FF0000"/>
+          <w:lang w:val="en-US"/>
+        </w:rPr>
+        <w:t xml:space="preserve"> </w:t>
+      </w:r>
+      <w:r>
+        <w:rPr>
+          <w:color w:val="FF0000"/>
+          <w:lang w:val="en-US"/>
+        </w:rPr>
+        <w:sym w:font="Wingdings" w:char="F0E0"/>
+      </w:r>
+      <w:r>
+        <w:rPr>
+          <w:color w:val="FF0000"/>
+          <w:lang w:val="en-US"/>
+        </w:rPr>
+        <w:t xml:space="preserve"> </w:t>
+      </w:r>
+      <w:r>
+        <w:rPr>
+          <w:color w:val="FF0000"/>
+          <w:lang w:val="en-US"/>
+        </w:rPr>
+        <w:t>“Retro Coin…”</w:t>
+      </w:r>
+      <w:r>
+        <w:rPr>
+          <w:color w:val="FF0000"/>
+          <w:lang w:val="en-US"/>
+        </w:rPr>
+        <w:t>, “Shuffle.wav”</w:t>
+      </w:r>
+      <w:r>
+        <w:rPr>
+          <w:color w:val="FF0000"/>
+          <w:lang w:val="en-US"/>
+        </w:rPr>
+        <w:t>, “BMacZero”</w:t>
+      </w:r>
+      <w:r>
+        <w:rPr>
+          <w:color w:val="FF0000"/>
+          <w:lang w:val="en-US"/>
+        </w:rPr>
+        <w:t>)</w:t>
+      </w:r>
+    </w:p>
+    <w:p>
+      <w:pPr>
+        <w:pStyle w:val="Paragrafoelenco"/>
+        <w:numPr>
+          <w:ilvl w:val="0"/>
+          <w:numId w:val="4"/>
+        </w:numPr>
+        <w:rPr>
+          <w:color w:val="FF0000"/>
+          <w:lang w:val="en-US"/>
+        </w:rPr>
+      </w:pPr>
+      <w:r>
+        <w:rPr>
+          <w:color w:val="FF0000"/>
+          <w:lang w:val="en-US"/>
+        </w:rPr>
         <w:t>Decrease</w:t>
       </w:r>
       <w:r>
@@ -1951,7 +2297,6 @@
         </w:numPr>
         <w:rPr>
           <w:color w:val="FF0000"/>
-          <w:lang w:val="en-US"/>
         </w:rPr>
       </w:pPr>
       <w:r>
@@ -1988,6 +2333,68 @@
           <w:lang w:val="en-US"/>
         </w:rPr>
         <w:t xml:space="preserve"> maybe reducing the shuffles could allow to add 2 more blocks?</w:t>
+      </w:r>
+      <w:r>
+        <w:rPr>
+          <w:color w:val="FF0000"/>
+          <w:lang w:val="en-US"/>
+        </w:rPr>
+        <w:br/>
+      </w:r>
+      <w:r>
+        <w:rPr>
+          <w:color w:val="FF0000"/>
+        </w:rPr>
+        <w:t>(</w:t>
+      </w:r>
+      <w:r>
+        <w:rPr>
+          <w:color w:val="FF0000"/>
+        </w:rPr>
+        <w:t xml:space="preserve">10 SHUFFLES, </w:t>
+      </w:r>
+      <w:r>
+        <w:rPr>
+          <w:color w:val="FF0000"/>
+        </w:rPr>
+        <w:t xml:space="preserve">6 BLOCCHI </w:t>
+      </w:r>
+      <w:r>
+        <w:rPr>
+          <w:color w:val="FF0000"/>
+          <w:lang w:val="en-US"/>
+        </w:rPr>
+        <w:sym w:font="Wingdings" w:char="F0E0"/>
+      </w:r>
+      <w:r>
+        <w:rPr>
+          <w:color w:val="FF0000"/>
+        </w:rPr>
+        <w:t xml:space="preserve"> ca. 40 minuti</w:t>
+      </w:r>
+      <w:r>
+        <w:rPr>
+          <w:color w:val="FF0000"/>
+        </w:rPr>
+        <w:t>)</w:t>
+      </w:r>
+      <w:r>
+        <w:rPr>
+          <w:color w:val="FF0000"/>
+        </w:rPr>
+        <w:t xml:space="preserve">. </w:t>
+      </w:r>
+      <w:r>
+        <w:rPr>
+          <w:color w:val="FF0000"/>
+        </w:rPr>
+        <w:t>Calcolare tempo per ogni blocco, p</w:t>
+      </w:r>
+      <w:r>
+        <w:rPr>
+          <w:color w:val="FF0000"/>
+        </w:rPr>
+        <w:t xml:space="preserve">oi fare per 6 per stimare tempo totale. </w:t>
       </w:r>
     </w:p>
     <w:p>
@@ -2313,37 +2720,87 @@
         <w:rPr>
           <w:b/>
           <w:bCs/>
-          <w:color w:val="00B050"/>
-          <w:lang w:val="en-US"/>
-        </w:rPr>
-      </w:pPr>
-      <w:r>
-        <w:rPr>
-          <w:color w:val="00B050"/>
+          <w:color w:val="FF0000"/>
+          <w:lang w:val="en-US"/>
+        </w:rPr>
+      </w:pPr>
+      <w:r>
+        <w:rPr>
+          <w:color w:val="FF0000"/>
           <w:lang w:val="en-US"/>
         </w:rPr>
         <w:t xml:space="preserve">Score always …/30 </w:t>
       </w:r>
       <w:r>
         <w:rPr>
-          <w:color w:val="00B050"/>
+          <w:color w:val="FF0000"/>
           <w:lang w:val="en-US"/>
         </w:rPr>
         <w:sym w:font="Wingdings" w:char="F0E0"/>
       </w:r>
       <w:r>
         <w:rPr>
-          <w:color w:val="00B050"/>
+          <w:color w:val="FF0000"/>
           <w:lang w:val="en-US"/>
         </w:rPr>
         <w:t xml:space="preserve"> so that the subjects know when the block will finish</w:t>
       </w:r>
       <w:r>
         <w:rPr>
-          <w:color w:val="00B050"/>
+          <w:color w:val="FF0000"/>
           <w:lang w:val="en-US"/>
         </w:rPr>
         <w:t xml:space="preserve"> and have a “goal”</w:t>
+      </w:r>
+      <w:r>
+        <w:rPr>
+          <w:color w:val="FF0000"/>
+          <w:lang w:val="en-US"/>
+        </w:rPr>
+        <w:br/>
+        <w:t xml:space="preserve">(2 LINEE SEPARATE: </w:t>
+      </w:r>
+      <w:r>
+        <w:rPr>
+          <w:color w:val="FF0000"/>
+          <w:lang w:val="en-US"/>
+        </w:rPr>
+        <w:t>TRIAL … / 30. Sotto: SCORE: 15(</w:t>
+      </w:r>
+      <w:r>
+        <w:rPr>
+          <w:color w:val="FF0000"/>
+          <w:lang w:val="en-US"/>
+        </w:rPr>
+        <w:t>in</w:t>
+      </w:r>
+      <w:r>
+        <w:rPr>
+          <w:color w:val="FF0000"/>
+          <w:lang w:val="en-US"/>
+        </w:rPr>
+        <w:t xml:space="preserve"> </w:t>
+      </w:r>
+      <w:r>
+        <w:rPr>
+          <w:color w:val="FF0000"/>
+          <w:lang w:val="en-US"/>
+        </w:rPr>
+        <w:t>rettangolo verde/rosso</w:t>
+      </w:r>
+      <w:r>
+        <w:rPr>
+          <w:color w:val="FF0000"/>
+          <w:lang w:val="en-US"/>
+        </w:rPr>
+        <w:t xml:space="preserve">) </w:t>
+      </w:r>
+      <w:r>
+        <w:rPr>
+          <w:color w:val="FF0000"/>
+          <w:lang w:val="en-US"/>
+        </w:rPr>
+        <w:t>)</w:t>
       </w:r>
     </w:p>
     <w:p>
@@ -2463,6 +2920,7 @@
         <w:rPr>
           <w:lang w:val="en-US"/>
         </w:rPr>
+        <w:lastRenderedPageBreak/>
         <w:t>Anna</w:t>
       </w:r>
       <w:r>
@@ -2523,6 +2981,117 @@
     <w:p>
       <w:pPr>
         <w:pStyle w:val="Paragrafoelenco"/>
+        <w:ind w:left="360"/>
+        <w:rPr>
+          <w:color w:val="FF0000"/>
+        </w:rPr>
+      </w:pPr>
+      <w:r>
+        <w:rPr>
+          <w:color w:val="FF0000"/>
+        </w:rPr>
+        <w:t>RIPROVARE CON ISTRUZIONI NUOVE DEL TASK</w:t>
+      </w:r>
+      <w:r>
+        <w:rPr>
+          <w:color w:val="FF0000"/>
+        </w:rPr>
+        <w:t xml:space="preserve"> (sempre su Firefox)</w:t>
+      </w:r>
+      <w:r>
+        <w:rPr>
+          <w:color w:val="FF0000"/>
+        </w:rPr>
+        <w:t xml:space="preserve">, controllando </w:t>
+      </w:r>
+      <w:r>
+        <w:rPr>
+          <w:color w:val="FF0000"/>
+        </w:rPr>
+        <w:t>se c’era già uno scaling del sistema operativo</w:t>
+      </w:r>
+      <w:r>
+        <w:rPr>
+          <w:color w:val="FF0000"/>
+        </w:rPr>
+        <w:t xml:space="preserve"> in atto (</w:t>
+      </w:r>
+      <w:r>
+        <w:rPr>
+          <w:color w:val="FF0000"/>
+        </w:rPr>
+        <w:t>“</w:t>
+      </w:r>
+      <w:r>
+        <w:rPr>
+          <w:color w:val="FF0000"/>
+        </w:rPr>
+        <w:t>DPI scaling</w:t>
+      </w:r>
+      <w:r>
+        <w:rPr>
+          <w:color w:val="FF0000"/>
+        </w:rPr>
+        <w:t xml:space="preserve"> in browsers”</w:t>
+      </w:r>
+      <w:r>
+        <w:rPr>
+          <w:color w:val="FF0000"/>
+        </w:rPr>
+        <w:t>)</w:t>
+      </w:r>
+    </w:p>
+    <w:p>
+      <w:pPr>
+        <w:pStyle w:val="Paragrafoelenco"/>
+        <w:ind w:left="360"/>
+        <w:rPr>
+          <w:color w:val="FF0000"/>
+        </w:rPr>
+      </w:pPr>
+      <w:r>
+        <w:rPr>
+          <w:color w:val="FF0000"/>
+        </w:rPr>
+        <w:t>RIPROVARE CON UN ALTRO BROWSER</w:t>
+      </w:r>
+    </w:p>
+    <w:p>
+      <w:pPr>
+        <w:pStyle w:val="Paragrafoelenco"/>
+        <w:ind w:left="360"/>
+        <w:rPr>
+          <w:color w:val="FF0000"/>
+        </w:rPr>
+      </w:pPr>
+      <w:r>
+        <w:rPr>
+          <w:color w:val="FF0000"/>
+        </w:rPr>
+        <w:t>(</w:t>
+      </w:r>
+      <w:r>
+        <w:rPr>
+          <w:color w:val="FF0000"/>
+        </w:rPr>
+        <w:t>togli overflow</w:t>
+      </w:r>
+      <w:r>
+        <w:rPr>
+          <w:color w:val="FF0000"/>
+        </w:rPr>
+        <w:t>??</w:t>
+      </w:r>
+      <w:r>
+        <w:rPr>
+          <w:color w:val="FF0000"/>
+        </w:rPr>
+        <w:t>)</w:t>
+      </w:r>
+    </w:p>
+    <w:p>
+      <w:pPr>
+        <w:pStyle w:val="Paragrafoelenco"/>
         <w:numPr>
           <w:ilvl w:val="0"/>
           <w:numId w:val="2"/>
@@ -2669,6 +3238,13 @@
         </w:rPr>
         <w:t>)</w:t>
       </w:r>
+    </w:p>
+    <w:p>
+      <w:pPr>
+        <w:rPr>
+          <w:lang w:val="en-US"/>
+        </w:rPr>
+      </w:pPr>
     </w:p>
     <w:p>
       <w:pPr>

</xml_diff>

<commit_message>
corrected small mistakes in pilot 1 plot
</commit_message>
<xml_diff>
--- a/data_analysis/pilot_1/pilot1_feedback.docx
+++ b/data_analysis/pilot_1/pilot1_feedback.docx
@@ -221,6 +221,19 @@
         </w:rPr>
         <w:t>Change title (now it is “New Version of HUPLACLIP”)</w:t>
       </w:r>
+      <w:r>
+        <w:rPr>
+          <w:color w:val="00B050"/>
+          <w:lang w:val="en-US"/>
+        </w:rPr>
+        <w:t xml:space="preserve"> </w:t>
+      </w:r>
+      <w:r>
+        <w:rPr>
+          <w:lang w:val="en-US"/>
+        </w:rPr>
+        <w:t>V</w:t>
+      </w:r>
     </w:p>
     <w:p>
       <w:pPr>
@@ -262,7 +275,29 @@
           <w:color w:val="00B050"/>
           <w:lang w:val="en-US"/>
         </w:rPr>
-        <w:t xml:space="preserve">“you will receive INSTRUCTIONS…” </w:t>
+        <w:t>“</w:t>
+      </w:r>
+      <w:proofErr w:type="gramStart"/>
+      <w:r>
+        <w:rPr>
+          <w:color w:val="00B050"/>
+          <w:lang w:val="en-US"/>
+        </w:rPr>
+        <w:t>you</w:t>
+      </w:r>
+      <w:proofErr w:type="gramEnd"/>
+      <w:r>
+        <w:rPr>
+          <w:color w:val="00B050"/>
+          <w:lang w:val="en-US"/>
+        </w:rPr>
+        <w:t xml:space="preserve"> will receive INSTRUCTIONS…” </w:t>
+      </w:r>
+      <w:r>
+        <w:rPr>
+          <w:lang w:val="en-US"/>
+        </w:rPr>
+        <w:t>V</w:t>
       </w:r>
     </w:p>
     <w:p>
@@ -284,6 +319,20 @@
         </w:rPr>
         <w:t>“…in case you HAVE questions regarding…”</w:t>
       </w:r>
+      <w:r>
+        <w:rPr>
+          <w:lang w:val="en-US"/>
+        </w:rPr>
+        <w:t xml:space="preserve"> </w:t>
+      </w:r>
+      <w:proofErr w:type="gramStart"/>
+      <w:r>
+        <w:rPr>
+          <w:lang w:val="en-US"/>
+        </w:rPr>
+        <w:t>V</w:t>
+      </w:r>
+      <w:proofErr w:type="gramEnd"/>
     </w:p>
     <w:p>
       <w:pPr>
@@ -304,6 +353,18 @@
         </w:rPr>
         <w:t>“…AND THAT of the other volunteers”</w:t>
       </w:r>
+      <w:r>
+        <w:rPr>
+          <w:lang w:val="en-US"/>
+        </w:rPr>
+        <w:t xml:space="preserve"> </w:t>
+      </w:r>
+      <w:r>
+        <w:rPr>
+          <w:lang w:val="en-US"/>
+        </w:rPr>
+        <w:t>V</w:t>
+      </w:r>
     </w:p>
     <w:p>
       <w:pPr>
@@ -366,6 +427,18 @@
         </w:rPr>
         <w:t>”</w:t>
       </w:r>
+      <w:r>
+        <w:rPr>
+          <w:lang w:val="en-US"/>
+        </w:rPr>
+        <w:t xml:space="preserve"> </w:t>
+      </w:r>
+      <w:r>
+        <w:rPr>
+          <w:lang w:val="en-US"/>
+        </w:rPr>
+        <w:t>V</w:t>
+      </w:r>
     </w:p>
     <w:p>
       <w:pPr>
@@ -384,7 +457,35 @@
           <w:color w:val="00B050"/>
           <w:lang w:val="en-US"/>
         </w:rPr>
-        <w:t>“…also in case results WILL/WOULD BE PUBLISHED</w:t>
+        <w:t>“…</w:t>
+      </w:r>
+      <w:proofErr w:type="gramStart"/>
+      <w:r>
+        <w:rPr>
+          <w:color w:val="00B050"/>
+          <w:lang w:val="en-US"/>
+        </w:rPr>
+        <w:t>also</w:t>
+      </w:r>
+      <w:proofErr w:type="gramEnd"/>
+      <w:r>
+        <w:rPr>
+          <w:color w:val="00B050"/>
+          <w:lang w:val="en-US"/>
+        </w:rPr>
+        <w:t xml:space="preserve"> in case results WILL/WOULD BE PUBLISHED</w:t>
+      </w:r>
+      <w:r>
+        <w:rPr>
+          <w:lang w:val="en-US"/>
+        </w:rPr>
+        <w:t xml:space="preserve"> </w:t>
+      </w:r>
+      <w:r>
+        <w:rPr>
+          <w:lang w:val="en-US"/>
+        </w:rPr>
+        <w:t>V</w:t>
       </w:r>
     </w:p>
     <w:p>
@@ -413,6 +514,18 @@
         </w:rPr>
         <w:t>ata will be handled according to EU REGULATION</w:t>
       </w:r>
+      <w:r>
+        <w:rPr>
+          <w:lang w:val="en-US"/>
+        </w:rPr>
+        <w:t xml:space="preserve"> </w:t>
+      </w:r>
+      <w:r>
+        <w:rPr>
+          <w:lang w:val="en-US"/>
+        </w:rPr>
+        <w:t>V</w:t>
+      </w:r>
     </w:p>
     <w:p>
       <w:pPr>
@@ -433,6 +546,18 @@
         </w:rPr>
         <w:t>Space after "GDPR".</w:t>
       </w:r>
+      <w:r>
+        <w:rPr>
+          <w:lang w:val="en-US"/>
+        </w:rPr>
+        <w:t xml:space="preserve"> </w:t>
+      </w:r>
+      <w:r>
+        <w:rPr>
+          <w:lang w:val="en-US"/>
+        </w:rPr>
+        <w:t>V</w:t>
+      </w:r>
     </w:p>
     <w:p>
       <w:pPr>
@@ -453,6 +578,20 @@
         </w:rPr>
         <w:t>Dot after following sentence</w:t>
       </w:r>
+      <w:r>
+        <w:rPr>
+          <w:lang w:val="en-US"/>
+        </w:rPr>
+        <w:t xml:space="preserve"> </w:t>
+      </w:r>
+      <w:proofErr w:type="gramStart"/>
+      <w:r>
+        <w:rPr>
+          <w:lang w:val="en-US"/>
+        </w:rPr>
+        <w:t>V</w:t>
+      </w:r>
+      <w:proofErr w:type="gramEnd"/>
     </w:p>
     <w:p>
       <w:pPr>
@@ -553,6 +692,19 @@
         </w:rPr>
         <w:t xml:space="preserve"> (NO)</w:t>
       </w:r>
+      <w:r>
+        <w:rPr>
+          <w:color w:val="FF0000"/>
+          <w:lang w:val="en-US"/>
+        </w:rPr>
+        <w:t xml:space="preserve"> </w:t>
+      </w:r>
+      <w:r>
+        <w:rPr>
+          <w:lang w:val="en-US"/>
+        </w:rPr>
+        <w:t>V</w:t>
+      </w:r>
     </w:p>
     <w:p>
       <w:pPr>
@@ -732,6 +884,15 @@
         </w:rPr>
         <w:t>)</w:t>
       </w:r>
+      <w:r>
+        <w:rPr>
+          <w:color w:val="FF0000"/>
+        </w:rPr>
+        <w:t xml:space="preserve"> </w:t>
+      </w:r>
+      <w:r>
+        <w:t>V</w:t>
+      </w:r>
     </w:p>
     <w:p>
       <w:pPr>
@@ -786,6 +947,18 @@
         </w:rPr>
         <w:t>.</w:t>
       </w:r>
+      <w:r>
+        <w:rPr>
+          <w:lang w:val="en-US"/>
+        </w:rPr>
+        <w:t xml:space="preserve"> </w:t>
+      </w:r>
+      <w:r>
+        <w:rPr>
+          <w:lang w:val="en-US"/>
+        </w:rPr>
+        <w:t>V</w:t>
+      </w:r>
     </w:p>
     <w:p>
       <w:pPr>
@@ -863,6 +1036,18 @@
         </w:rPr>
         <w:t>.</w:t>
       </w:r>
+      <w:r>
+        <w:rPr>
+          <w:lang w:val="en-US"/>
+        </w:rPr>
+        <w:t xml:space="preserve"> </w:t>
+      </w:r>
+      <w:r>
+        <w:rPr>
+          <w:lang w:val="en-US"/>
+        </w:rPr>
+        <w:t>V</w:t>
+      </w:r>
     </w:p>
     <w:p>
       <w:pPr>
@@ -888,7 +1073,23 @@
           <w:color w:val="00B050"/>
           <w:lang w:val="en-US"/>
         </w:rPr>
-        <w:t xml:space="preserve">quare-triangle transition: let's cover A PART (not </w:t>
+        <w:t xml:space="preserve">quare-triangle </w:t>
+      </w:r>
+      <w:proofErr w:type="gramStart"/>
+      <w:r>
+        <w:rPr>
+          <w:color w:val="00B050"/>
+          <w:lang w:val="en-US"/>
+        </w:rPr>
+        <w:t>transition:</w:t>
+      </w:r>
+      <w:proofErr w:type="gramEnd"/>
+      <w:r>
+        <w:rPr>
+          <w:color w:val="00B050"/>
+          <w:lang w:val="en-US"/>
+        </w:rPr>
+        <w:t xml:space="preserve"> let's cover A PART (not </w:t>
       </w:r>
       <w:r>
         <w:rPr>
@@ -917,6 +1118,12 @@
           <w:lang w:val="en-US"/>
         </w:rPr>
         <w:t xml:space="preserve">) of the square. </w:t>
+      </w:r>
+      <w:r>
+        <w:rPr>
+          <w:lang w:val="en-US"/>
+        </w:rPr>
+        <w:t>V</w:t>
       </w:r>
     </w:p>
     <w:p>
@@ -957,7 +1164,26 @@
           <w:color w:val="00B050"/>
           <w:lang w:val="en-US"/>
         </w:rPr>
-        <w:t xml:space="preserve">. </w:t>
+        <w:t>.</w:t>
+      </w:r>
+      <w:r>
+        <w:rPr>
+          <w:lang w:val="en-US"/>
+        </w:rPr>
+        <w:t xml:space="preserve"> </w:t>
+      </w:r>
+      <w:r>
+        <w:rPr>
+          <w:lang w:val="en-US"/>
+        </w:rPr>
+        <w:t>V</w:t>
+      </w:r>
+      <w:r>
+        <w:rPr>
+          <w:color w:val="00B050"/>
+          <w:lang w:val="en-US"/>
+        </w:rPr>
+        <w:t xml:space="preserve"> </w:t>
       </w:r>
     </w:p>
     <w:p>
@@ -993,6 +1219,18 @@
         </w:rPr>
         <w:t>.</w:t>
       </w:r>
+      <w:r>
+        <w:rPr>
+          <w:lang w:val="en-US"/>
+        </w:rPr>
+        <w:t xml:space="preserve"> </w:t>
+      </w:r>
+      <w:r>
+        <w:rPr>
+          <w:lang w:val="en-US"/>
+        </w:rPr>
+        <w:t>V</w:t>
+      </w:r>
     </w:p>
     <w:p>
       <w:pPr>
@@ -1032,8 +1270,17 @@
           <w:color w:val="00B050"/>
           <w:lang w:val="en-US"/>
         </w:rPr>
-        <w:t>the original triangle</w:t>
-      </w:r>
+        <w:t xml:space="preserve">the original </w:t>
+      </w:r>
+      <w:proofErr w:type="gramStart"/>
+      <w:r>
+        <w:rPr>
+          <w:color w:val="00B050"/>
+          <w:lang w:val="en-US"/>
+        </w:rPr>
+        <w:t>triangle</w:t>
+      </w:r>
+      <w:proofErr w:type="gramEnd"/>
       <w:r>
         <w:rPr>
           <w:color w:val="00B050"/>
@@ -1131,6 +1378,12 @@
         </w:rPr>
         <w:t>”</w:t>
       </w:r>
+      <w:r>
+        <w:rPr>
+          <w:lang w:val="en-US"/>
+        </w:rPr>
+        <w:t xml:space="preserve"> </w:t>
+      </w:r>
     </w:p>
     <w:p>
       <w:pPr>
@@ -1170,7 +1423,15 @@
           <w:color w:val="00B050"/>
           <w:lang w:val="en-US"/>
         </w:rPr>
-        <w:t xml:space="preserve"> it is possible to you can go bac</w:t>
+        <w:t xml:space="preserve"> it is possible to you can go </w:t>
+      </w:r>
+      <w:proofErr w:type="gramStart"/>
+      <w:r>
+        <w:rPr>
+          <w:color w:val="00B050"/>
+          <w:lang w:val="en-US"/>
+        </w:rPr>
+        <w:t>bac</w:t>
       </w:r>
       <w:r>
         <w:rPr>
@@ -1179,6 +1440,7 @@
         </w:rPr>
         <w:t>k</w:t>
       </w:r>
+      <w:proofErr w:type="gramEnd"/>
     </w:p>
     <w:p>
       <w:pPr>
@@ -1356,7 +1618,23 @@
           <w:color w:val="00B050"/>
           <w:lang w:val="en-US"/>
         </w:rPr>
-        <w:t xml:space="preserve"> “it is also possible to shuffle TRIANGLES WITH MORE TILES (not “bigger”, they are not physically bigger but only more “dense”)”</w:t>
+        <w:t xml:space="preserve"> “it is also possible to shuffle TRIANGLES WITH MORE TILES (not “bigger”, they are not physically bigger but only </w:t>
+      </w:r>
+      <w:proofErr w:type="gramStart"/>
+      <w:r>
+        <w:rPr>
+          <w:color w:val="00B050"/>
+          <w:lang w:val="en-US"/>
+        </w:rPr>
+        <w:t>more “dense”</w:t>
+      </w:r>
+      <w:proofErr w:type="gramEnd"/>
+      <w:r>
+        <w:rPr>
+          <w:color w:val="00B050"/>
+          <w:lang w:val="en-US"/>
+        </w:rPr>
+        <w:t>)”</w:t>
       </w:r>
       <w:r>
         <w:rPr>
@@ -1469,8 +1747,17 @@
           <w:color w:val="FF0000"/>
           <w:lang w:val="en-US"/>
         </w:rPr>
-        <w:t xml:space="preserve"> some difficult examples in the tutorial</w:t>
-      </w:r>
+        <w:t xml:space="preserve"> some difficult examples in the </w:t>
+      </w:r>
+      <w:proofErr w:type="gramStart"/>
+      <w:r>
+        <w:rPr>
+          <w:color w:val="FF0000"/>
+          <w:lang w:val="en-US"/>
+        </w:rPr>
+        <w:t>tutorial</w:t>
+      </w:r>
+      <w:proofErr w:type="gramEnd"/>
       <w:r>
         <w:rPr>
           <w:color w:val="FF0000"/>
@@ -1532,7 +1819,31 @@
           <w:color w:val="FF0000"/>
           <w:lang w:val="en-US"/>
         </w:rPr>
-        <w:t>, rimarca di pi</w:t>
+        <w:t xml:space="preserve">, </w:t>
+      </w:r>
+      <w:proofErr w:type="spellStart"/>
+      <w:r>
+        <w:rPr>
+          <w:color w:val="FF0000"/>
+          <w:lang w:val="en-US"/>
+        </w:rPr>
+        <w:t>rimarca</w:t>
+      </w:r>
+      <w:proofErr w:type="spellEnd"/>
+      <w:r>
+        <w:rPr>
+          <w:color w:val="FF0000"/>
+          <w:lang w:val="en-US"/>
+        </w:rPr>
+        <w:t xml:space="preserve"> di </w:t>
+      </w:r>
+      <w:proofErr w:type="spellStart"/>
+      <w:r>
+        <w:rPr>
+          <w:color w:val="FF0000"/>
+          <w:lang w:val="en-US"/>
+        </w:rPr>
+        <w:t>pi</w:t>
       </w:r>
       <w:r>
         <w:rPr>
@@ -1541,6 +1852,7 @@
         </w:rPr>
         <w:t>ù</w:t>
       </w:r>
+      <w:proofErr w:type="spellEnd"/>
       <w:r>
         <w:rPr>
           <w:color w:val="FF0000"/>
@@ -2106,7 +2418,55 @@
           <w:color w:val="FF0000"/>
           <w:lang w:val="en-US"/>
         </w:rPr>
-        <w:t xml:space="preserve"> Aggiungi imagine blocks come quella inviata da Eugenio</w:t>
+        <w:t xml:space="preserve"> </w:t>
+      </w:r>
+      <w:proofErr w:type="spellStart"/>
+      <w:r>
+        <w:rPr>
+          <w:color w:val="FF0000"/>
+          <w:lang w:val="en-US"/>
+        </w:rPr>
+        <w:t>Aggiungi</w:t>
+      </w:r>
+      <w:proofErr w:type="spellEnd"/>
+      <w:r>
+        <w:rPr>
+          <w:color w:val="FF0000"/>
+          <w:lang w:val="en-US"/>
+        </w:rPr>
+        <w:t xml:space="preserve"> imagine blocks come </w:t>
+      </w:r>
+      <w:proofErr w:type="spellStart"/>
+      <w:r>
+        <w:rPr>
+          <w:color w:val="FF0000"/>
+          <w:lang w:val="en-US"/>
+        </w:rPr>
+        <w:t>quella</w:t>
+      </w:r>
+      <w:proofErr w:type="spellEnd"/>
+      <w:r>
+        <w:rPr>
+          <w:color w:val="FF0000"/>
+          <w:lang w:val="en-US"/>
+        </w:rPr>
+        <w:t xml:space="preserve"> </w:t>
+      </w:r>
+      <w:proofErr w:type="spellStart"/>
+      <w:r>
+        <w:rPr>
+          <w:color w:val="FF0000"/>
+          <w:lang w:val="en-US"/>
+        </w:rPr>
+        <w:t>inviata</w:t>
+      </w:r>
+      <w:proofErr w:type="spellEnd"/>
+      <w:r>
+        <w:rPr>
+          <w:color w:val="FF0000"/>
+          <w:lang w:val="en-US"/>
+        </w:rPr>
+        <w:t xml:space="preserve"> da Eugenio</w:t>
       </w:r>
       <w:r>
         <w:rPr>
@@ -2181,7 +2541,23 @@
           <w:color w:val="FF0000"/>
           <w:lang w:val="en-US"/>
         </w:rPr>
-        <w:t xml:space="preserve"> (“FreeSound”</w:t>
+        <w:t xml:space="preserve"> (“</w:t>
+      </w:r>
+      <w:proofErr w:type="spellStart"/>
+      <w:r>
+        <w:rPr>
+          <w:color w:val="FF0000"/>
+          <w:lang w:val="en-US"/>
+        </w:rPr>
+        <w:t>FreeSound</w:t>
+      </w:r>
+      <w:proofErr w:type="spellEnd"/>
+      <w:r>
+        <w:rPr>
+          <w:color w:val="FF0000"/>
+          <w:lang w:val="en-US"/>
+        </w:rPr>
+        <w:t>”</w:t>
       </w:r>
       <w:r>
         <w:rPr>
@@ -2223,7 +2599,23 @@
           <w:color w:val="FF0000"/>
           <w:lang w:val="en-US"/>
         </w:rPr>
-        <w:t>, “BMacZero”</w:t>
+        <w:t>, “</w:t>
+      </w:r>
+      <w:proofErr w:type="spellStart"/>
+      <w:r>
+        <w:rPr>
+          <w:color w:val="FF0000"/>
+          <w:lang w:val="en-US"/>
+        </w:rPr>
+        <w:t>BMacZero</w:t>
+      </w:r>
+      <w:proofErr w:type="spellEnd"/>
+      <w:r>
+        <w:rPr>
+          <w:color w:val="FF0000"/>
+          <w:lang w:val="en-US"/>
+        </w:rPr>
+        <w:t>”</w:t>
       </w:r>
       <w:r>
         <w:rPr>
@@ -2394,7 +2786,21 @@
         <w:rPr>
           <w:color w:val="FF0000"/>
         </w:rPr>
-        <w:t xml:space="preserve">oi fare per 6 per stimare tempo totale. </w:t>
+        <w:t xml:space="preserve">oi fare per </w:t>
+      </w:r>
+      <w:proofErr w:type="gramStart"/>
+      <w:r>
+        <w:rPr>
+          <w:color w:val="FF0000"/>
+        </w:rPr>
+        <w:t>6</w:t>
+      </w:r>
+      <w:proofErr w:type="gramEnd"/>
+      <w:r>
+        <w:rPr>
+          <w:color w:val="FF0000"/>
+        </w:rPr>
+        <w:t xml:space="preserve"> per stimare tempo totale. </w:t>
       </w:r>
     </w:p>
     <w:p>
@@ -2435,7 +2841,23 @@
           <w:color w:val="4472C4" w:themeColor="accent1"/>
           <w:lang w:val="en-US"/>
         </w:rPr>
-        <w:t>, suggesting to wear glasses before starting</w:t>
+        <w:t xml:space="preserve">, suggesting </w:t>
+      </w:r>
+      <w:proofErr w:type="gramStart"/>
+      <w:r>
+        <w:rPr>
+          <w:color w:val="4472C4" w:themeColor="accent1"/>
+          <w:lang w:val="en-US"/>
+        </w:rPr>
+        <w:t>to wear</w:t>
+      </w:r>
+      <w:proofErr w:type="gramEnd"/>
+      <w:r>
+        <w:rPr>
+          <w:color w:val="4472C4" w:themeColor="accent1"/>
+          <w:lang w:val="en-US"/>
+        </w:rPr>
+        <w:t xml:space="preserve"> glasses before starting</w:t>
       </w:r>
       <w:r>
         <w:rPr>
@@ -2686,7 +3108,15 @@
           <w:color w:val="00B050"/>
           <w:lang w:val="en-US"/>
         </w:rPr>
-        <w:t>last trial was CORRECT (in green) / WRONG (in red)</w:t>
+        <w:t>last trial was CORRECT (in green) / WRONG (in red</w:t>
+      </w:r>
+      <w:proofErr w:type="gramStart"/>
+      <w:r>
+        <w:rPr>
+          <w:color w:val="00B050"/>
+          <w:lang w:val="en-US"/>
+        </w:rPr>
+        <w:t>)</w:t>
       </w:r>
       <w:r>
         <w:rPr>
@@ -2702,6 +3132,7 @@
         </w:rPr>
         <w:t>…</w:t>
       </w:r>
+      <w:proofErr w:type="gramEnd"/>
       <w:r>
         <w:rPr>
           <w:color w:val="00B050"/>
@@ -2781,13 +3212,39 @@
         </w:rPr>
         <w:t xml:space="preserve"> </w:t>
       </w:r>
-      <w:r>
-        <w:rPr>
-          <w:color w:val="FF0000"/>
-          <w:lang w:val="en-US"/>
-        </w:rPr>
-        <w:t>rettangolo verde/rosso</w:t>
-      </w:r>
+      <w:proofErr w:type="spellStart"/>
+      <w:r>
+        <w:rPr>
+          <w:color w:val="FF0000"/>
+          <w:lang w:val="en-US"/>
+        </w:rPr>
+        <w:t>rettangolo</w:t>
+      </w:r>
+      <w:proofErr w:type="spellEnd"/>
+      <w:r>
+        <w:rPr>
+          <w:color w:val="FF0000"/>
+          <w:lang w:val="en-US"/>
+        </w:rPr>
+        <w:t xml:space="preserve"> </w:t>
+      </w:r>
+      <w:proofErr w:type="spellStart"/>
+      <w:r>
+        <w:rPr>
+          <w:color w:val="FF0000"/>
+          <w:lang w:val="en-US"/>
+        </w:rPr>
+        <w:t>verde</w:t>
+      </w:r>
+      <w:proofErr w:type="spellEnd"/>
+      <w:r>
+        <w:rPr>
+          <w:color w:val="FF0000"/>
+          <w:lang w:val="en-US"/>
+        </w:rPr>
+        <w:t>/rosso</w:t>
+      </w:r>
+      <w:proofErr w:type="gramStart"/>
       <w:r>
         <w:rPr>
           <w:color w:val="FF0000"/>
@@ -2802,6 +3259,7 @@
         </w:rPr>
         <w:t>)</w:t>
       </w:r>
+      <w:proofErr w:type="gramEnd"/>
     </w:p>
     <w:p>
       <w:pPr>
@@ -3116,7 +3574,21 @@
         <w:rPr>
           <w:lang w:val="en-US"/>
         </w:rPr>
-        <w:t xml:space="preserve"> visualizing the text (FillText) with Safari (version 14.1.1)</w:t>
+        <w:t xml:space="preserve"> visualizing the text (</w:t>
+      </w:r>
+      <w:proofErr w:type="spellStart"/>
+      <w:r>
+        <w:rPr>
+          <w:lang w:val="en-US"/>
+        </w:rPr>
+        <w:t>FillText</w:t>
+      </w:r>
+      <w:proofErr w:type="spellEnd"/>
+      <w:r>
+        <w:rPr>
+          <w:lang w:val="en-US"/>
+        </w:rPr>
+        <w:t>) with Safari (version 14.1.1)</w:t>
       </w:r>
       <w:r>
         <w:rPr>

</xml_diff>

<commit_message>
pilot 1: average block duration calculation
</commit_message>
<xml_diff>
--- a/data_analysis/pilot_1/pilot1_feedback.docx
+++ b/data_analysis/pilot_1/pilot1_feedback.docx
@@ -275,23 +275,7 @@
           <w:color w:val="00B050"/>
           <w:lang w:val="en-US"/>
         </w:rPr>
-        <w:t>“</w:t>
-      </w:r>
-      <w:proofErr w:type="gramStart"/>
-      <w:r>
-        <w:rPr>
-          <w:color w:val="00B050"/>
-          <w:lang w:val="en-US"/>
-        </w:rPr>
-        <w:t>you</w:t>
-      </w:r>
-      <w:proofErr w:type="gramEnd"/>
-      <w:r>
-        <w:rPr>
-          <w:color w:val="00B050"/>
-          <w:lang w:val="en-US"/>
-        </w:rPr>
-        <w:t xml:space="preserve"> will receive INSTRUCTIONS…” </w:t>
+        <w:t xml:space="preserve">“you will receive INSTRUCTIONS…” </w:t>
       </w:r>
       <w:r>
         <w:rPr>
@@ -323,16 +307,8 @@
         <w:rPr>
           <w:lang w:val="en-US"/>
         </w:rPr>
-        <w:t xml:space="preserve"> </w:t>
-      </w:r>
-      <w:proofErr w:type="gramStart"/>
-      <w:r>
-        <w:rPr>
-          <w:lang w:val="en-US"/>
-        </w:rPr>
-        <w:t>V</w:t>
-      </w:r>
-      <w:proofErr w:type="gramEnd"/>
+        <w:t xml:space="preserve"> V</w:t>
+      </w:r>
     </w:p>
     <w:p>
       <w:pPr>
@@ -357,13 +333,7 @@
         <w:rPr>
           <w:lang w:val="en-US"/>
         </w:rPr>
-        <w:t xml:space="preserve"> </w:t>
-      </w:r>
-      <w:r>
-        <w:rPr>
-          <w:lang w:val="en-US"/>
-        </w:rPr>
-        <w:t>V</w:t>
+        <w:t xml:space="preserve"> V</w:t>
       </w:r>
     </w:p>
     <w:p>
@@ -431,13 +401,7 @@
         <w:rPr>
           <w:lang w:val="en-US"/>
         </w:rPr>
-        <w:t xml:space="preserve"> </w:t>
-      </w:r>
-      <w:r>
-        <w:rPr>
-          <w:lang w:val="en-US"/>
-        </w:rPr>
-        <w:t>V</w:t>
+        <w:t xml:space="preserve"> V</w:t>
       </w:r>
     </w:p>
     <w:p>
@@ -457,35 +421,13 @@
           <w:color w:val="00B050"/>
           <w:lang w:val="en-US"/>
         </w:rPr>
-        <w:t>“…</w:t>
-      </w:r>
-      <w:proofErr w:type="gramStart"/>
-      <w:r>
-        <w:rPr>
-          <w:color w:val="00B050"/>
-          <w:lang w:val="en-US"/>
-        </w:rPr>
-        <w:t>also</w:t>
-      </w:r>
-      <w:proofErr w:type="gramEnd"/>
-      <w:r>
-        <w:rPr>
-          <w:color w:val="00B050"/>
-          <w:lang w:val="en-US"/>
-        </w:rPr>
-        <w:t xml:space="preserve"> in case results WILL/WOULD BE PUBLISHED</w:t>
-      </w:r>
-      <w:r>
-        <w:rPr>
-          <w:lang w:val="en-US"/>
-        </w:rPr>
-        <w:t xml:space="preserve"> </w:t>
-      </w:r>
-      <w:r>
-        <w:rPr>
-          <w:lang w:val="en-US"/>
-        </w:rPr>
-        <w:t>V</w:t>
+        <w:t>“…also in case results WILL/WOULD BE PUBLISHED</w:t>
+      </w:r>
+      <w:r>
+        <w:rPr>
+          <w:lang w:val="en-US"/>
+        </w:rPr>
+        <w:t xml:space="preserve"> V</w:t>
       </w:r>
     </w:p>
     <w:p>
@@ -518,13 +460,7 @@
         <w:rPr>
           <w:lang w:val="en-US"/>
         </w:rPr>
-        <w:t xml:space="preserve"> </w:t>
-      </w:r>
-      <w:r>
-        <w:rPr>
-          <w:lang w:val="en-US"/>
-        </w:rPr>
-        <w:t>V</w:t>
+        <w:t xml:space="preserve"> V</w:t>
       </w:r>
     </w:p>
     <w:p>
@@ -550,13 +486,7 @@
         <w:rPr>
           <w:lang w:val="en-US"/>
         </w:rPr>
-        <w:t xml:space="preserve"> </w:t>
-      </w:r>
-      <w:r>
-        <w:rPr>
-          <w:lang w:val="en-US"/>
-        </w:rPr>
-        <w:t>V</w:t>
+        <w:t xml:space="preserve"> V</w:t>
       </w:r>
     </w:p>
     <w:p>
@@ -582,16 +512,8 @@
         <w:rPr>
           <w:lang w:val="en-US"/>
         </w:rPr>
-        <w:t xml:space="preserve"> </w:t>
-      </w:r>
-      <w:proofErr w:type="gramStart"/>
-      <w:r>
-        <w:rPr>
-          <w:lang w:val="en-US"/>
-        </w:rPr>
-        <w:t>V</w:t>
-      </w:r>
-      <w:proofErr w:type="gramEnd"/>
+        <w:t xml:space="preserve"> V</w:t>
+      </w:r>
     </w:p>
     <w:p>
       <w:pPr>
@@ -1073,23 +995,7 @@
           <w:color w:val="00B050"/>
           <w:lang w:val="en-US"/>
         </w:rPr>
-        <w:t xml:space="preserve">quare-triangle </w:t>
-      </w:r>
-      <w:proofErr w:type="gramStart"/>
-      <w:r>
-        <w:rPr>
-          <w:color w:val="00B050"/>
-          <w:lang w:val="en-US"/>
-        </w:rPr>
-        <w:t>transition:</w:t>
-      </w:r>
-      <w:proofErr w:type="gramEnd"/>
-      <w:r>
-        <w:rPr>
-          <w:color w:val="00B050"/>
-          <w:lang w:val="en-US"/>
-        </w:rPr>
-        <w:t xml:space="preserve"> let's cover A PART (not </w:t>
+        <w:t xml:space="preserve">quare-triangle transition: let's cover A PART (not </w:t>
       </w:r>
       <w:r>
         <w:rPr>
@@ -1270,23 +1176,26 @@
           <w:color w:val="00B050"/>
           <w:lang w:val="en-US"/>
         </w:rPr>
-        <w:t xml:space="preserve">the original </w:t>
-      </w:r>
-      <w:proofErr w:type="gramStart"/>
-      <w:r>
-        <w:rPr>
-          <w:color w:val="00B050"/>
-          <w:lang w:val="en-US"/>
-        </w:rPr>
-        <w:t>triangle</w:t>
-      </w:r>
-      <w:proofErr w:type="gramEnd"/>
+        <w:t>the original triangle</w:t>
+      </w:r>
       <w:r>
         <w:rPr>
           <w:color w:val="00B050"/>
           <w:lang w:val="en-US"/>
         </w:rPr>
         <w:t>”</w:t>
+      </w:r>
+      <w:r>
+        <w:rPr>
+          <w:lang w:val="en-US"/>
+        </w:rPr>
+        <w:t xml:space="preserve"> </w:t>
+      </w:r>
+      <w:r>
+        <w:rPr>
+          <w:lang w:val="en-US"/>
+        </w:rPr>
+        <w:t>V</w:t>
       </w:r>
     </w:p>
     <w:p>
@@ -1384,6 +1293,12 @@
         </w:rPr>
         <w:t xml:space="preserve"> </w:t>
       </w:r>
+      <w:r>
+        <w:rPr>
+          <w:lang w:val="en-US"/>
+        </w:rPr>
+        <w:t>V</w:t>
+      </w:r>
     </w:p>
     <w:p>
       <w:pPr>
@@ -1423,15 +1338,7 @@
           <w:color w:val="00B050"/>
           <w:lang w:val="en-US"/>
         </w:rPr>
-        <w:t xml:space="preserve"> it is possible to you can go </w:t>
-      </w:r>
-      <w:proofErr w:type="gramStart"/>
-      <w:r>
-        <w:rPr>
-          <w:color w:val="00B050"/>
-          <w:lang w:val="en-US"/>
-        </w:rPr>
-        <w:t>bac</w:t>
+        <w:t xml:space="preserve"> it is possible to you can go bac</w:t>
       </w:r>
       <w:r>
         <w:rPr>
@@ -1440,7 +1347,19 @@
         </w:rPr>
         <w:t>k</w:t>
       </w:r>
-      <w:proofErr w:type="gramEnd"/>
+      <w:r>
+        <w:rPr>
+          <w:color w:val="00B050"/>
+          <w:lang w:val="en-US"/>
+        </w:rPr>
+        <w:t xml:space="preserve"> </w:t>
+      </w:r>
+      <w:r>
+        <w:rPr>
+          <w:lang w:val="en-US"/>
+        </w:rPr>
+        <w:t>V</w:t>
+      </w:r>
     </w:p>
     <w:p>
       <w:pPr>
@@ -1511,6 +1430,33 @@
         </w:rPr>
         <w:t>“AGAIN, a shuffle is the transformation …, as shown above.</w:t>
       </w:r>
+      <w:r>
+        <w:rPr>
+          <w:color w:val="FF0000"/>
+          <w:lang w:val="en-US"/>
+        </w:rPr>
+        <w:t>”</w:t>
+      </w:r>
+      <w:r>
+        <w:rPr>
+          <w:color w:val="FF0000"/>
+          <w:lang w:val="en-US"/>
+        </w:rPr>
+        <w:t>)</w:t>
+      </w:r>
+      <w:r>
+        <w:rPr>
+          <w:color w:val="FF0000"/>
+          <w:lang w:val="en-US"/>
+        </w:rPr>
+        <w:t xml:space="preserve"> </w:t>
+      </w:r>
+      <w:r>
+        <w:rPr>
+          <w:lang w:val="en-US"/>
+        </w:rPr>
+        <w:t>V</w:t>
+      </w:r>
     </w:p>
     <w:p>
       <w:pPr>
@@ -1520,23 +1466,57 @@
           <w:numId w:val="4"/>
         </w:numPr>
         <w:rPr>
-          <w:color w:val="FF0000"/>
-          <w:lang w:val="en-US"/>
-        </w:rPr>
-      </w:pPr>
-      <w:r>
-        <w:rPr>
-          <w:color w:val="FF0000"/>
-          <w:lang w:val="en-US"/>
-        </w:rPr>
-        <w:t>”</w:t>
-      </w:r>
-      <w:r>
-        <w:rPr>
-          <w:color w:val="FF0000"/>
+          <w:color w:val="00B050"/>
+          <w:lang w:val="en-US"/>
+        </w:rPr>
+      </w:pPr>
+      <w:r>
+        <w:rPr>
+          <w:color w:val="00B050"/>
+          <w:lang w:val="en-US"/>
+        </w:rPr>
+        <w:t xml:space="preserve">Shuffle in non-regular checkerboard </w:t>
+      </w:r>
+      <w:r>
+        <w:rPr>
+          <w:color w:val="00B050"/>
+          <w:lang w:val="en-US"/>
+        </w:rPr>
+        <w:sym w:font="Wingdings" w:char="F0E0"/>
+      </w:r>
+      <w:r>
+        <w:rPr>
+          <w:color w:val="00B050"/>
+          <w:lang w:val="en-US"/>
+        </w:rPr>
+        <w:t xml:space="preserve"> “ALSO IN THIS CASE, a shuffle is the...” (same </w:t>
+      </w:r>
+      <w:r>
+        <w:rPr>
+          <w:color w:val="00B050"/>
+          <w:lang w:val="en-US"/>
+        </w:rPr>
+        <w:t>modification, but different starting image</w:t>
+      </w:r>
+      <w:r>
+        <w:rPr>
+          <w:color w:val="00B050"/>
           <w:lang w:val="en-US"/>
         </w:rPr>
         <w:t>)</w:t>
+      </w:r>
+      <w:r>
+        <w:rPr>
+          <w:color w:val="00B050"/>
+          <w:lang w:val="en-US"/>
+        </w:rPr>
+        <w:t xml:space="preserve"> </w:t>
+      </w:r>
+      <w:r>
+        <w:rPr>
+          <w:lang w:val="en-US"/>
+        </w:rPr>
+        <w:t>V</w:t>
       </w:r>
     </w:p>
     <w:p>
@@ -1556,7 +1536,7 @@
           <w:color w:val="00B050"/>
           <w:lang w:val="en-US"/>
         </w:rPr>
-        <w:t xml:space="preserve">Shuffle in non-regular checkerboard </w:t>
+        <w:t xml:space="preserve">When increasing size during shuffles </w:t>
       </w:r>
       <w:r>
         <w:rPr>
@@ -1570,21 +1550,27 @@
           <w:color w:val="00B050"/>
           <w:lang w:val="en-US"/>
         </w:rPr>
-        <w:t xml:space="preserve"> “ALSO IN THIS CASE, a shuffle is the...” (same </w:t>
-      </w:r>
-      <w:r>
-        <w:rPr>
-          <w:color w:val="00B050"/>
-          <w:lang w:val="en-US"/>
-        </w:rPr>
-        <w:t>modification, but different starting image</w:t>
-      </w:r>
-      <w:r>
-        <w:rPr>
-          <w:color w:val="00B050"/>
-          <w:lang w:val="en-US"/>
-        </w:rPr>
-        <w:t>)</w:t>
+        <w:t xml:space="preserve"> “it is also possible to shuffle TRIANGLES WITH MORE TILES (not “bigger”, they are not physically bigger but only more “dense”)”</w:t>
+      </w:r>
+      <w:r>
+        <w:rPr>
+          <w:color w:val="00B050"/>
+          <w:lang w:val="en-US"/>
+        </w:rPr>
+        <w:t>. Poi: “ALSO IN THE CASE OF MORE TILES; a shuffle is the...”</w:t>
+      </w:r>
+      <w:r>
+        <w:rPr>
+          <w:color w:val="00B050"/>
+          <w:lang w:val="en-US"/>
+        </w:rPr>
+        <w:t xml:space="preserve"> </w:t>
+      </w:r>
+      <w:r>
+        <w:rPr>
+          <w:lang w:val="en-US"/>
+        </w:rPr>
+        <w:t>V</w:t>
       </w:r>
     </w:p>
     <w:p>
@@ -1604,44 +1590,71 @@
           <w:color w:val="00B050"/>
           <w:lang w:val="en-US"/>
         </w:rPr>
-        <w:t xml:space="preserve">When increasing size during shuffles </w:t>
-      </w:r>
-      <w:r>
-        <w:rPr>
-          <w:color w:val="00B050"/>
-          <w:lang w:val="en-US"/>
-        </w:rPr>
-        <w:sym w:font="Wingdings" w:char="F0E0"/>
-      </w:r>
-      <w:r>
-        <w:rPr>
-          <w:color w:val="00B050"/>
-          <w:lang w:val="en-US"/>
-        </w:rPr>
-        <w:t xml:space="preserve"> “it is also possible to shuffle TRIANGLES WITH MORE TILES (not “bigger”, they are not physically bigger but only </w:t>
-      </w:r>
-      <w:proofErr w:type="gramStart"/>
-      <w:r>
-        <w:rPr>
-          <w:color w:val="00B050"/>
-          <w:lang w:val="en-US"/>
-        </w:rPr>
-        <w:t>more “dense”</w:t>
-      </w:r>
-      <w:proofErr w:type="gramEnd"/>
-      <w:r>
-        <w:rPr>
-          <w:color w:val="00B050"/>
-          <w:lang w:val="en-US"/>
-        </w:rPr>
-        <w:t>)”</w:t>
-      </w:r>
-      <w:r>
-        <w:rPr>
-          <w:color w:val="00B050"/>
-          <w:lang w:val="en-US"/>
-        </w:rPr>
-        <w:t>. Poi: “ALSO IN THE CASE OF MORE TILES; a shuffle is the...”</w:t>
+        <w:t>THE TRIANGLES OF THE EXPERIMENT WILL LOOK LIKE THIS (not "this will be the size of the bigger triangle...")</w:t>
+      </w:r>
+      <w:r>
+        <w:rPr>
+          <w:lang w:val="en-US"/>
+        </w:rPr>
+        <w:t xml:space="preserve"> </w:t>
+      </w:r>
+      <w:r>
+        <w:rPr>
+          <w:lang w:val="en-US"/>
+        </w:rPr>
+        <w:t>V</w:t>
+      </w:r>
+    </w:p>
+    <w:p>
+      <w:pPr>
+        <w:rPr>
+          <w:b/>
+          <w:bCs/>
+          <w:lang w:val="en-US"/>
+        </w:rPr>
+      </w:pPr>
+    </w:p>
+    <w:p>
+      <w:pPr>
+        <w:rPr>
+          <w:b/>
+          <w:bCs/>
+          <w:lang w:val="en-US"/>
+        </w:rPr>
+      </w:pPr>
+    </w:p>
+    <w:p>
+      <w:pPr>
+        <w:rPr>
+          <w:b/>
+          <w:bCs/>
+          <w:sz w:val="24"/>
+          <w:szCs w:val="24"/>
+          <w:lang w:val="en-US"/>
+        </w:rPr>
+      </w:pPr>
+      <w:r>
+        <w:rPr>
+          <w:b/>
+          <w:bCs/>
+          <w:sz w:val="24"/>
+          <w:szCs w:val="24"/>
+          <w:lang w:val="en-US"/>
+        </w:rPr>
+        <w:t>TUTORIAL:</w:t>
+      </w:r>
+    </w:p>
+    <w:p>
+      <w:pPr>
+        <w:rPr>
+          <w:lang w:val="en-US"/>
+        </w:rPr>
+      </w:pPr>
+      <w:r>
+        <w:rPr>
+          <w:lang w:val="en-US"/>
+        </w:rPr>
+        <w:t xml:space="preserve">General: </w:t>
       </w:r>
     </w:p>
     <w:p>
@@ -1652,16 +1665,217 @@
           <w:numId w:val="4"/>
         </w:numPr>
         <w:rPr>
-          <w:color w:val="00B050"/>
-          <w:lang w:val="en-US"/>
-        </w:rPr>
-      </w:pPr>
-      <w:r>
-        <w:rPr>
-          <w:color w:val="00B050"/>
-          <w:lang w:val="en-US"/>
-        </w:rPr>
-        <w:t>THE TRIANGLES OF THE EXPERIMENT WILL LOOK LIKE THIS (not "this will be the size of the bigger triangle...")</w:t>
+          <w:color w:val="FF0000"/>
+          <w:lang w:val="en-US"/>
+        </w:rPr>
+      </w:pPr>
+      <w:r>
+        <w:rPr>
+          <w:color w:val="FF0000"/>
+          <w:lang w:val="en-US"/>
+        </w:rPr>
+        <w:t xml:space="preserve">Communicate the idea that the task will become very </w:t>
+      </w:r>
+      <w:r>
+        <w:rPr>
+          <w:color w:val="FF0000"/>
+          <w:lang w:val="en-US"/>
+        </w:rPr>
+        <w:t>difficult, including</w:t>
+      </w:r>
+      <w:r>
+        <w:rPr>
+          <w:color w:val="FF0000"/>
+          <w:lang w:val="en-US"/>
+        </w:rPr>
+        <w:t xml:space="preserve"> some difficult examples in the tutorial</w:t>
+      </w:r>
+      <w:r>
+        <w:rPr>
+          <w:color w:val="FF0000"/>
+          <w:lang w:val="en-US"/>
+        </w:rPr>
+        <w:t xml:space="preserve"> or increasing the difficulty as </w:t>
+      </w:r>
+      <w:r>
+        <w:rPr>
+          <w:color w:val="FF0000"/>
+          <w:lang w:val="en-US"/>
+        </w:rPr>
+        <w:t xml:space="preserve">it </w:t>
+      </w:r>
+      <w:r>
+        <w:rPr>
+          <w:color w:val="FF0000"/>
+          <w:lang w:val="en-US"/>
+        </w:rPr>
+        <w:t>goes on, like in the task</w:t>
+      </w:r>
+      <w:r>
+        <w:rPr>
+          <w:color w:val="FF0000"/>
+          <w:lang w:val="en-US"/>
+        </w:rPr>
+        <w:t>.</w:t>
+      </w:r>
+      <w:r>
+        <w:rPr>
+          <w:color w:val="FF0000"/>
+          <w:lang w:val="en-US"/>
+        </w:rPr>
+        <w:br/>
+      </w:r>
+      <w:r>
+        <w:rPr>
+          <w:color w:val="FF0000"/>
+          <w:lang w:val="en-US"/>
+        </w:rPr>
+        <w:t>(“THIS</w:t>
+      </w:r>
+      <w:r>
+        <w:rPr>
+          <w:color w:val="FF0000"/>
+          <w:lang w:val="en-US"/>
+        </w:rPr>
+        <w:t xml:space="preserve"> is a more difficult example</w:t>
+      </w:r>
+      <w:r>
+        <w:rPr>
+          <w:color w:val="FF0000"/>
+          <w:lang w:val="en-US"/>
+        </w:rPr>
+        <w:t>”</w:t>
+      </w:r>
+      <w:r>
+        <w:rPr>
+          <w:color w:val="FF0000"/>
+          <w:lang w:val="en-US"/>
+        </w:rPr>
+        <w:t>, rimarca di pi</w:t>
+      </w:r>
+      <w:r>
+        <w:rPr>
+          <w:color w:val="FF0000"/>
+          <w:lang w:val="en-US"/>
+        </w:rPr>
+        <w:t>ù</w:t>
+      </w:r>
+      <w:r>
+        <w:rPr>
+          <w:color w:val="FF0000"/>
+          <w:lang w:val="en-US"/>
+        </w:rPr>
+        <w:t>, in part 1</w:t>
+      </w:r>
+      <w:r>
+        <w:rPr>
+          <w:color w:val="FF0000"/>
+          <w:lang w:val="en-US"/>
+        </w:rPr>
+        <w:t>)</w:t>
+      </w:r>
+    </w:p>
+    <w:p>
+      <w:pPr>
+        <w:pStyle w:val="Paragrafoelenco"/>
+        <w:numPr>
+          <w:ilvl w:val="0"/>
+          <w:numId w:val="4"/>
+        </w:numPr>
+        <w:rPr>
+          <w:color w:val="FF0000"/>
+          <w:lang w:val="en-US"/>
+        </w:rPr>
+      </w:pPr>
+      <w:r>
+        <w:rPr>
+          <w:color w:val="FF0000"/>
+          <w:lang w:val="en-US"/>
+        </w:rPr>
+        <w:t>S</w:t>
+      </w:r>
+      <w:r>
+        <w:rPr>
+          <w:color w:val="FF0000"/>
+          <w:lang w:val="en-US"/>
+        </w:rPr>
+        <w:t>uggesting subjects that shuffling will be useful in the more difficult trials</w:t>
+      </w:r>
+      <w:r>
+        <w:rPr>
+          <w:color w:val="FF0000"/>
+          <w:lang w:val="en-US"/>
+        </w:rPr>
+        <w:t>. Some subjects did not really use the help of the shuffles</w:t>
+      </w:r>
+      <w:r>
+        <w:rPr>
+          <w:color w:val="FF0000"/>
+          <w:lang w:val="en-US"/>
+        </w:rPr>
+        <w:t>.</w:t>
+      </w:r>
+      <w:r>
+        <w:rPr>
+          <w:color w:val="FF0000"/>
+          <w:lang w:val="en-US"/>
+        </w:rPr>
+        <w:t xml:space="preserve"> </w:t>
+      </w:r>
+      <w:r>
+        <w:rPr>
+          <w:color w:val="FF0000"/>
+          <w:lang w:val="en-US"/>
+        </w:rPr>
+        <w:t>(SOTTOLINEATO IN SCHERMATA PRE-ESPERIMENTO)</w:t>
+      </w:r>
+    </w:p>
+    <w:p>
+      <w:pPr>
+        <w:pStyle w:val="Paragrafoelenco"/>
+        <w:numPr>
+          <w:ilvl w:val="0"/>
+          <w:numId w:val="4"/>
+        </w:numPr>
+        <w:rPr>
+          <w:color w:val="00B050"/>
+          <w:lang w:val="en-US"/>
+        </w:rPr>
+      </w:pPr>
+      <w:r>
+        <w:rPr>
+          <w:color w:val="00B050"/>
+          <w:lang w:val="en-US"/>
+        </w:rPr>
+        <w:t>Underlining the fact that there is no penalization in using shuffles, and that being fast is not important.</w:t>
+      </w:r>
+      <w:r>
+        <w:rPr>
+          <w:color w:val="FF0000"/>
+          <w:lang w:val="en-US"/>
+        </w:rPr>
+        <w:t xml:space="preserve"> </w:t>
+      </w:r>
+      <w:r>
+        <w:rPr>
+          <w:color w:val="00B050"/>
+          <w:lang w:val="en-US"/>
+        </w:rPr>
+        <w:t xml:space="preserve">(SOTTOLINEATO </w:t>
+      </w:r>
+      <w:r>
+        <w:rPr>
+          <w:color w:val="00B050"/>
+          <w:lang w:val="en-US"/>
+        </w:rPr>
+        <w:t>IN SCHERMATA PRE-ESPERIMENTO</w:t>
+      </w:r>
+      <w:r>
+        <w:rPr>
+          <w:color w:val="00B050"/>
+          <w:lang w:val="en-US"/>
+        </w:rPr>
+        <w:t>)</w:t>
       </w:r>
     </w:p>
     <w:p>
@@ -1672,15 +1886,501 @@
           <w:lang w:val="en-US"/>
         </w:rPr>
       </w:pPr>
-    </w:p>
-    <w:p>
-      <w:pPr>
+      <w:r>
         <w:rPr>
           <w:b/>
           <w:bCs/>
           <w:lang w:val="en-US"/>
         </w:rPr>
-      </w:pPr>
+        <w:t>Part 1:</w:t>
+      </w:r>
+    </w:p>
+    <w:p>
+      <w:pPr>
+        <w:rPr>
+          <w:lang w:val="en-US"/>
+        </w:rPr>
+      </w:pPr>
+      <w:r>
+        <w:rPr>
+          <w:lang w:val="en-US"/>
+        </w:rPr>
+        <w:t>General:</w:t>
+      </w:r>
+    </w:p>
+    <w:p>
+      <w:pPr>
+        <w:pStyle w:val="Paragrafoelenco"/>
+        <w:numPr>
+          <w:ilvl w:val="0"/>
+          <w:numId w:val="4"/>
+        </w:numPr>
+        <w:rPr>
+          <w:color w:val="0070C0"/>
+          <w:lang w:val="en-US"/>
+        </w:rPr>
+      </w:pPr>
+      <w:r>
+        <w:rPr>
+          <w:color w:val="0070C0"/>
+          <w:lang w:val="en-US"/>
+        </w:rPr>
+        <w:t>W</w:t>
+      </w:r>
+      <w:r>
+        <w:rPr>
+          <w:color w:val="0070C0"/>
+          <w:lang w:val="en-US"/>
+        </w:rPr>
+        <w:t xml:space="preserve">hen starting tutorial, she was expecting to see the red version first </w:t>
+      </w:r>
+      <w:r>
+        <w:rPr>
+          <w:color w:val="0070C0"/>
+          <w:lang w:val="en-US"/>
+        </w:rPr>
+        <w:t xml:space="preserve">(however, in the instructions it is indicated </w:t>
+      </w:r>
+      <w:r>
+        <w:rPr>
+          <w:color w:val="0070C0"/>
+          <w:lang w:val="en-US"/>
+        </w:rPr>
+        <w:t>that</w:t>
+      </w:r>
+      <w:r>
+        <w:rPr>
+          <w:color w:val="0070C0"/>
+          <w:lang w:val="en-US"/>
+        </w:rPr>
+        <w:t xml:space="preserve"> the graphs will </w:t>
+      </w:r>
+      <w:r>
+        <w:rPr>
+          <w:color w:val="0070C0"/>
+          <w:lang w:val="en-US"/>
+        </w:rPr>
+        <w:t>be black in the real experiment</w:t>
+      </w:r>
+      <w:r>
+        <w:rPr>
+          <w:color w:val="0070C0"/>
+          <w:lang w:val="en-US"/>
+        </w:rPr>
+        <w:t>)</w:t>
+      </w:r>
+    </w:p>
+    <w:p>
+      <w:pPr>
+        <w:rPr>
+          <w:lang w:val="en-US"/>
+        </w:rPr>
+      </w:pPr>
+      <w:r>
+        <w:rPr>
+          <w:lang w:val="en-US"/>
+        </w:rPr>
+        <w:t>Text:</w:t>
+      </w:r>
+    </w:p>
+    <w:p>
+      <w:pPr>
+        <w:pStyle w:val="Paragrafoelenco"/>
+        <w:numPr>
+          <w:ilvl w:val="0"/>
+          <w:numId w:val="4"/>
+        </w:numPr>
+        <w:rPr>
+          <w:b/>
+          <w:bCs/>
+          <w:color w:val="00B050"/>
+          <w:lang w:val="en-US"/>
+        </w:rPr>
+      </w:pPr>
+      <w:r>
+        <w:rPr>
+          <w:color w:val="00B050"/>
+          <w:lang w:val="en-US"/>
+        </w:rPr>
+        <w:t>It’s w</w:t>
+      </w:r>
+      <w:r>
+        <w:rPr>
+          <w:color w:val="00B050"/>
+          <w:lang w:val="en-US"/>
+        </w:rPr>
+        <w:t xml:space="preserve">ritten </w:t>
+      </w:r>
+      <w:r>
+        <w:rPr>
+          <w:color w:val="00B050"/>
+          <w:lang w:val="en-US"/>
+        </w:rPr>
+        <w:t>"</w:t>
+      </w:r>
+      <w:r>
+        <w:rPr>
+          <w:color w:val="00B050"/>
+          <w:lang w:val="en-US"/>
+        </w:rPr>
+        <w:t xml:space="preserve">use the </w:t>
+      </w:r>
+      <w:r>
+        <w:rPr>
+          <w:color w:val="00B050"/>
+          <w:lang w:val="en-US"/>
+        </w:rPr>
+        <w:t>right or left arrow</w:t>
+      </w:r>
+      <w:r>
+        <w:rPr>
+          <w:color w:val="00B050"/>
+          <w:lang w:val="en-US"/>
+        </w:rPr>
+        <w:t>”</w:t>
+      </w:r>
+      <w:r>
+        <w:rPr>
+          <w:color w:val="00B050"/>
+          <w:lang w:val="en-US"/>
+        </w:rPr>
+        <w:sym w:font="Wingdings" w:char="F0E0"/>
+      </w:r>
+      <w:r>
+        <w:rPr>
+          <w:color w:val="00B050"/>
+          <w:lang w:val="en-US"/>
+        </w:rPr>
+        <w:t xml:space="preserve"> it should be "left or </w:t>
+      </w:r>
+      <w:r>
+        <w:rPr>
+          <w:color w:val="00B050"/>
+          <w:lang w:val="en-US"/>
+        </w:rPr>
+        <w:t>right.</w:t>
+      </w:r>
+      <w:r>
+        <w:rPr>
+          <w:color w:val="00B050"/>
+          <w:lang w:val="en-US"/>
+        </w:rPr>
+        <w:t xml:space="preserve">" </w:t>
+      </w:r>
+      <w:r>
+        <w:rPr>
+          <w:lang w:val="en-US"/>
+        </w:rPr>
+        <w:t>V</w:t>
+      </w:r>
+    </w:p>
+    <w:p>
+      <w:pPr>
+        <w:rPr>
+          <w:b/>
+          <w:bCs/>
+          <w:lang w:val="en-US"/>
+        </w:rPr>
+      </w:pPr>
+    </w:p>
+    <w:p>
+      <w:pPr>
+        <w:rPr>
+          <w:b/>
+          <w:bCs/>
+          <w:lang w:val="en-US"/>
+        </w:rPr>
+      </w:pPr>
+      <w:r>
+        <w:rPr>
+          <w:b/>
+          <w:bCs/>
+          <w:lang w:val="en-US"/>
+        </w:rPr>
+        <w:t>Part 2:</w:t>
+      </w:r>
+    </w:p>
+    <w:p>
+      <w:pPr>
+        <w:rPr>
+          <w:lang w:val="en-US"/>
+        </w:rPr>
+      </w:pPr>
+      <w:r>
+        <w:rPr>
+          <w:lang w:val="en-US"/>
+        </w:rPr>
+        <w:t>General:</w:t>
+      </w:r>
+    </w:p>
+    <w:p>
+      <w:pPr>
+        <w:pStyle w:val="Paragrafoelenco"/>
+        <w:numPr>
+          <w:ilvl w:val="0"/>
+          <w:numId w:val="4"/>
+        </w:numPr>
+        <w:rPr>
+          <w:color w:val="FF0000"/>
+          <w:lang w:val="en-US"/>
+        </w:rPr>
+      </w:pPr>
+      <w:r>
+        <w:rPr>
+          <w:color w:val="FF0000"/>
+          <w:lang w:val="en-US"/>
+        </w:rPr>
+        <w:t>Some subjects</w:t>
+      </w:r>
+      <w:r>
+        <w:rPr>
+          <w:color w:val="FF0000"/>
+          <w:lang w:val="en-US"/>
+        </w:rPr>
+        <w:t xml:space="preserve"> did not understand that </w:t>
+      </w:r>
+      <w:r>
+        <w:rPr>
+          <w:color w:val="FF0000"/>
+          <w:lang w:val="en-US"/>
+        </w:rPr>
+        <w:t xml:space="preserve">shuffles </w:t>
+      </w:r>
+      <w:r>
+        <w:rPr>
+          <w:color w:val="FF0000"/>
+          <w:lang w:val="en-US"/>
+        </w:rPr>
+        <w:t xml:space="preserve">were </w:t>
+      </w:r>
+      <w:r>
+        <w:rPr>
+          <w:color w:val="FF0000"/>
+          <w:lang w:val="en-US"/>
+        </w:rPr>
+        <w:t>starting from zero at every couple of graphs</w:t>
+      </w:r>
+      <w:r>
+        <w:rPr>
+          <w:color w:val="FF0000"/>
+          <w:lang w:val="en-US"/>
+        </w:rPr>
+        <w:t xml:space="preserve"> </w:t>
+      </w:r>
+      <w:r>
+        <w:rPr>
+          <w:color w:val="FF0000"/>
+          <w:lang w:val="en-US"/>
+        </w:rPr>
+        <w:t>(SOTTOLINEATO IN SCHERMATA PRE-ESPERIMENTO)</w:t>
+      </w:r>
+      <w:r>
+        <w:rPr>
+          <w:color w:val="FF0000"/>
+          <w:lang w:val="en-US"/>
+        </w:rPr>
+        <w:br/>
+      </w:r>
+      <w:r>
+        <w:rPr>
+          <w:color w:val="FF0000"/>
+          <w:lang w:val="en-US"/>
+        </w:rPr>
+        <w:lastRenderedPageBreak/>
+        <w:t>(ONLY UPDATE INTERFACE ACCORDING TO TASK)</w:t>
+      </w:r>
+      <w:r>
+        <w:rPr>
+          <w:color w:val="FF0000"/>
+          <w:lang w:val="en-US"/>
+        </w:rPr>
+        <w:br/>
+      </w:r>
+    </w:p>
+    <w:p>
+      <w:pPr>
+        <w:pStyle w:val="Paragrafoelenco"/>
+        <w:numPr>
+          <w:ilvl w:val="0"/>
+          <w:numId w:val="4"/>
+        </w:numPr>
+        <w:rPr>
+          <w:color w:val="00B050"/>
+          <w:lang w:val="en-US"/>
+        </w:rPr>
+      </w:pPr>
+      <w:r>
+        <w:rPr>
+          <w:color w:val="00B050"/>
+          <w:lang w:val="en-US"/>
+        </w:rPr>
+        <w:t xml:space="preserve">Change sequence of images </w:t>
+      </w:r>
+      <w:r>
+        <w:rPr>
+          <w:color w:val="00B050"/>
+          <w:lang w:val="en-US"/>
+        </w:rPr>
+        <w:sym w:font="Wingdings" w:char="F0E0"/>
+      </w:r>
+      <w:r>
+        <w:rPr>
+          <w:color w:val="00B050"/>
+          <w:lang w:val="en-US"/>
+        </w:rPr>
+        <w:t xml:space="preserve"> SHUFFLE 1 - SHUFFLE 2 - SHUFFLE 3 - FEEDBACK &amp; </w:t>
+      </w:r>
+      <w:r>
+        <w:rPr>
+          <w:color w:val="00B050"/>
+          <w:lang w:val="en-US"/>
+        </w:rPr>
+        <w:t>SOLUTION</w:t>
+      </w:r>
+      <w:r>
+        <w:rPr>
+          <w:color w:val="00B050"/>
+          <w:lang w:val="en-US"/>
+        </w:rPr>
+        <w:t xml:space="preserve"> (</w:t>
+      </w:r>
+      <w:r>
+        <w:rPr>
+          <w:color w:val="00B050"/>
+          <w:lang w:val="en-US"/>
+        </w:rPr>
+        <w:t xml:space="preserve">red clique indicated + score green/red. In this way, </w:t>
+      </w:r>
+      <w:r>
+        <w:rPr>
+          <w:color w:val="00B050"/>
+          <w:lang w:val="en-US"/>
+        </w:rPr>
+        <w:t>the next visualization is the following trial).</w:t>
+      </w:r>
+    </w:p>
+    <w:p>
+      <w:r>
+        <w:t>Text:</w:t>
+      </w:r>
+    </w:p>
+    <w:p>
+      <w:pPr>
+        <w:pStyle w:val="Paragrafoelenco"/>
+        <w:numPr>
+          <w:ilvl w:val="0"/>
+          <w:numId w:val="4"/>
+        </w:numPr>
+        <w:rPr>
+          <w:color w:val="00B050"/>
+          <w:lang w:val="en-US"/>
+        </w:rPr>
+      </w:pPr>
+      <w:r>
+        <w:rPr>
+          <w:color w:val="00B050"/>
+          <w:lang w:val="en-US"/>
+        </w:rPr>
+        <w:t>Explicitly say how many shuffles there will be during task (</w:t>
+      </w:r>
+      <w:r>
+        <w:rPr>
+          <w:color w:val="00B050"/>
+          <w:lang w:val="en-US"/>
+        </w:rPr>
+        <w:t>“during the task, you will have … shuffles for each couple of graphs”</w:t>
+      </w:r>
+      <w:r>
+        <w:rPr>
+          <w:color w:val="00B050"/>
+          <w:lang w:val="en-US"/>
+        </w:rPr>
+        <w:t xml:space="preserve">)  </w:t>
+      </w:r>
+    </w:p>
+    <w:p>
+      <w:pPr>
+        <w:rPr>
+          <w:b/>
+          <w:bCs/>
+          <w:lang w:val="en-US"/>
+        </w:rPr>
+      </w:pPr>
+    </w:p>
+    <w:p>
+      <w:pPr>
+        <w:rPr>
+          <w:b/>
+          <w:bCs/>
+          <w:lang w:val="en-US"/>
+        </w:rPr>
+      </w:pPr>
+      <w:r>
+        <w:rPr>
+          <w:b/>
+          <w:bCs/>
+          <w:lang w:val="en-US"/>
+        </w:rPr>
+        <w:t>AGREEMENT TO START EXPERIMENT:</w:t>
+      </w:r>
+    </w:p>
+    <w:p>
+      <w:pPr>
+        <w:rPr>
+          <w:b/>
+          <w:bCs/>
+          <w:lang w:val="en-US"/>
+        </w:rPr>
+      </w:pPr>
+      <w:r>
+        <w:rPr>
+          <w:color w:val="FF0000"/>
+          <w:lang w:val="en-US"/>
+        </w:rPr>
+        <w:t xml:space="preserve">(“THE EXPERIMENT IS DIVIDED IN … BLOCKS OF … TRIALS EACH. THE DIFFICULTY OF THE TASK WILL GRADUALLY INCREASE AS YOU PROGRESS THROUGH EACH BLOCK. THERE IS NO PENALTY FOR USING SHUFFLES, </w:t>
+      </w:r>
+      <w:r>
+        <w:rPr>
+          <w:color w:val="FF0000"/>
+          <w:lang w:val="en-US"/>
+        </w:rPr>
+        <w:t xml:space="preserve">AND YOU WILL HAVE … SHUFFLES FOR EACH TRIAL. </w:t>
+      </w:r>
+      <w:r>
+        <w:rPr>
+          <w:color w:val="FF0000"/>
+          <w:lang w:val="en-US"/>
+        </w:rPr>
+        <w:t>REMEMBER THAT YOU CAN USE THEM, ESPECIALLY IN HARDER TRIALS. THERE IS NO TIME LIMIT FOR COMPLETING THE TASK</w:t>
+      </w:r>
+      <w:r>
+        <w:rPr>
+          <w:color w:val="FF0000"/>
+          <w:lang w:val="en-US"/>
+        </w:rPr>
+        <w:t>.</w:t>
+      </w:r>
+      <w:r>
+        <w:rPr>
+          <w:color w:val="FF0000"/>
+          <w:lang w:val="en-US"/>
+        </w:rPr>
+        <w:t>”</w:t>
+      </w:r>
+      <w:r>
+        <w:rPr>
+          <w:color w:val="FF0000"/>
+          <w:lang w:val="en-US"/>
+        </w:rPr>
+        <w:t xml:space="preserve"> Aggiungi imagine blocks come quella inviata da Eugenio</w:t>
+      </w:r>
+      <w:r>
+        <w:rPr>
+          <w:color w:val="FF0000"/>
+          <w:lang w:val="en-US"/>
+        </w:rPr>
+        <w:t>)</w:t>
+      </w:r>
     </w:p>
     <w:p>
       <w:pPr>
@@ -1700,20 +2400,20 @@
           <w:szCs w:val="24"/>
           <w:lang w:val="en-US"/>
         </w:rPr>
-        <w:t>TUTORIAL:</w:t>
-      </w:r>
-    </w:p>
-    <w:p>
-      <w:pPr>
-        <w:rPr>
-          <w:lang w:val="en-US"/>
-        </w:rPr>
-      </w:pPr>
-      <w:r>
-        <w:rPr>
-          <w:lang w:val="en-US"/>
-        </w:rPr>
-        <w:t xml:space="preserve">General: </w:t>
+        <w:t>TASK:</w:t>
+      </w:r>
+    </w:p>
+    <w:p>
+      <w:pPr>
+        <w:rPr>
+          <w:lang w:val="en-US"/>
+        </w:rPr>
+      </w:pPr>
+      <w:r>
+        <w:rPr>
+          <w:lang w:val="en-US"/>
+        </w:rPr>
+        <w:t>General:</w:t>
       </w:r>
     </w:p>
     <w:p>
@@ -1733,132 +2433,63 @@
           <w:color w:val="FF0000"/>
           <w:lang w:val="en-US"/>
         </w:rPr>
-        <w:t xml:space="preserve">Communicate the idea that the task will become very </w:t>
-      </w:r>
-      <w:r>
-        <w:rPr>
-          <w:color w:val="FF0000"/>
-          <w:lang w:val="en-US"/>
-        </w:rPr>
-        <w:t>difficult, including</w:t>
-      </w:r>
-      <w:r>
-        <w:rPr>
-          <w:color w:val="FF0000"/>
-          <w:lang w:val="en-US"/>
-        </w:rPr>
-        <w:t xml:space="preserve"> some difficult examples in the </w:t>
-      </w:r>
-      <w:proofErr w:type="gramStart"/>
-      <w:r>
-        <w:rPr>
-          <w:color w:val="FF0000"/>
-          <w:lang w:val="en-US"/>
-        </w:rPr>
-        <w:t>tutorial</w:t>
-      </w:r>
-      <w:proofErr w:type="gramEnd"/>
-      <w:r>
-        <w:rPr>
-          <w:color w:val="FF0000"/>
-          <w:lang w:val="en-US"/>
-        </w:rPr>
-        <w:t xml:space="preserve"> or increasing the difficulty as </w:t>
-      </w:r>
-      <w:r>
-        <w:rPr>
-          <w:color w:val="FF0000"/>
-          <w:lang w:val="en-US"/>
-        </w:rPr>
-        <w:t xml:space="preserve">it </w:t>
-      </w:r>
-      <w:r>
-        <w:rPr>
-          <w:color w:val="FF0000"/>
-          <w:lang w:val="en-US"/>
-        </w:rPr>
-        <w:t>goes on, like in the task</w:t>
-      </w:r>
-      <w:r>
-        <w:rPr>
-          <w:color w:val="FF0000"/>
-          <w:lang w:val="en-US"/>
-        </w:rPr>
-        <w:t>.</w:t>
-      </w:r>
-      <w:r>
-        <w:rPr>
-          <w:color w:val="FF0000"/>
-          <w:lang w:val="en-US"/>
-        </w:rPr>
-        <w:br/>
-      </w:r>
-      <w:r>
-        <w:rPr>
-          <w:color w:val="FF0000"/>
-          <w:lang w:val="en-US"/>
-        </w:rPr>
-        <w:t>(“THIS</w:t>
-      </w:r>
-      <w:r>
-        <w:rPr>
-          <w:color w:val="FF0000"/>
-          <w:lang w:val="en-US"/>
-        </w:rPr>
-        <w:t xml:space="preserve"> is a more difficult example</w:t>
-      </w:r>
-      <w:r>
-        <w:rPr>
-          <w:color w:val="FF0000"/>
-          <w:lang w:val="en-US"/>
-        </w:rPr>
-        <w:t>”</w:t>
-      </w:r>
-      <w:r>
-        <w:rPr>
-          <w:color w:val="FF0000"/>
-          <w:lang w:val="en-US"/>
-        </w:rPr>
-        <w:t xml:space="preserve">, </w:t>
-      </w:r>
-      <w:proofErr w:type="spellStart"/>
-      <w:r>
-        <w:rPr>
-          <w:color w:val="FF0000"/>
-          <w:lang w:val="en-US"/>
-        </w:rPr>
-        <w:t>rimarca</w:t>
-      </w:r>
-      <w:proofErr w:type="spellEnd"/>
-      <w:r>
-        <w:rPr>
-          <w:color w:val="FF0000"/>
-          <w:lang w:val="en-US"/>
-        </w:rPr>
-        <w:t xml:space="preserve"> di </w:t>
-      </w:r>
-      <w:proofErr w:type="spellStart"/>
-      <w:r>
-        <w:rPr>
-          <w:color w:val="FF0000"/>
-          <w:lang w:val="en-US"/>
-        </w:rPr>
-        <w:t>pi</w:t>
-      </w:r>
-      <w:r>
-        <w:rPr>
-          <w:color w:val="FF0000"/>
-          <w:lang w:val="en-US"/>
-        </w:rPr>
-        <w:t>ù</w:t>
-      </w:r>
-      <w:proofErr w:type="spellEnd"/>
-      <w:r>
-        <w:rPr>
-          <w:color w:val="FF0000"/>
-          <w:lang w:val="en-US"/>
-        </w:rPr>
-        <w:t>, in part 1</w:t>
+        <w:t>ADD SOUND</w:t>
+      </w:r>
+      <w:r>
+        <w:rPr>
+          <w:color w:val="FF0000"/>
+          <w:lang w:val="en-US"/>
+        </w:rPr>
+        <w:t xml:space="preserve"> to task</w:t>
+      </w:r>
+      <w:r>
+        <w:rPr>
+          <w:color w:val="FF0000"/>
+          <w:lang w:val="en-US"/>
+        </w:rPr>
+        <w:t xml:space="preserve"> (“FreeSound”</w:t>
+      </w:r>
+      <w:r>
+        <w:rPr>
+          <w:color w:val="FF0000"/>
+          <w:lang w:val="en-US"/>
+        </w:rPr>
+        <w:t xml:space="preserve"> </w:t>
+      </w:r>
+      <w:r>
+        <w:rPr>
+          <w:color w:val="FF0000"/>
+          <w:lang w:val="en-US"/>
+        </w:rPr>
+        <w:sym w:font="Wingdings" w:char="F0E0"/>
+      </w:r>
+      <w:r>
+        <w:rPr>
+          <w:color w:val="FF0000"/>
+          <w:lang w:val="en-US"/>
+        </w:rPr>
+        <w:t xml:space="preserve"> </w:t>
+      </w:r>
+      <w:r>
+        <w:rPr>
+          <w:color w:val="FF0000"/>
+          <w:lang w:val="en-US"/>
+        </w:rPr>
+        <w:t>“Retro Coin…”</w:t>
+      </w:r>
+      <w:r>
+        <w:rPr>
+          <w:color w:val="FF0000"/>
+          <w:lang w:val="en-US"/>
+        </w:rPr>
+        <w:t>, “Shuffle.wav”</w:t>
+      </w:r>
+      <w:r>
+        <w:rPr>
+          <w:color w:val="FF0000"/>
+          <w:lang w:val="en-US"/>
+        </w:rPr>
+        <w:t>, “BMacZero”</w:t>
       </w:r>
       <w:r>
         <w:rPr>
@@ -1885,36 +2516,42 @@
           <w:color w:val="FF0000"/>
           <w:lang w:val="en-US"/>
         </w:rPr>
-        <w:t>S</w:t>
-      </w:r>
-      <w:r>
-        <w:rPr>
-          <w:color w:val="FF0000"/>
-          <w:lang w:val="en-US"/>
-        </w:rPr>
-        <w:t>uggesting subjects that shuffling will be useful in the more difficult trials</w:t>
-      </w:r>
-      <w:r>
-        <w:rPr>
-          <w:color w:val="FF0000"/>
-          <w:lang w:val="en-US"/>
-        </w:rPr>
-        <w:t>. Some subjects did not really use the help of the shuffles</w:t>
-      </w:r>
-      <w:r>
-        <w:rPr>
-          <w:color w:val="FF0000"/>
-          <w:lang w:val="en-US"/>
-        </w:rPr>
-        <w:t>.</w:t>
-      </w:r>
-      <w:r>
-        <w:rPr>
-          <w:color w:val="FF0000"/>
-          <w:lang w:val="en-US"/>
-        </w:rPr>
-        <w:br/>
-        <w:t>(SOTTOLINEARLO PRIMA DELL’INIZIO DELL’ESP)</w:t>
+        <w:t>Decrease</w:t>
+      </w:r>
+      <w:r>
+        <w:rPr>
+          <w:color w:val="FF0000"/>
+          <w:lang w:val="en-US"/>
+        </w:rPr>
+        <w:t xml:space="preserve"> number of shuffles to 10 (so that also participants that use them more are faster </w:t>
+      </w:r>
+      <w:r>
+        <w:rPr>
+          <w:color w:val="FF0000"/>
+          <w:lang w:val="en-US"/>
+        </w:rPr>
+        <w:t>in</w:t>
+      </w:r>
+      <w:r>
+        <w:rPr>
+          <w:color w:val="FF0000"/>
+          <w:lang w:val="en-US"/>
+        </w:rPr>
+        <w:t xml:space="preserve"> complet</w:t>
+      </w:r>
+      <w:r>
+        <w:rPr>
+          <w:color w:val="FF0000"/>
+          <w:lang w:val="en-US"/>
+        </w:rPr>
+        <w:t>ing</w:t>
+      </w:r>
+      <w:r>
+        <w:rPr>
+          <w:color w:val="FF0000"/>
+          <w:lang w:val="en-US"/>
+        </w:rPr>
+        <w:t xml:space="preserve"> the experiment)</w:t>
       </w:r>
     </w:p>
     <w:p>
@@ -1925,46 +2562,105 @@
           <w:numId w:val="4"/>
         </w:numPr>
         <w:rPr>
-          <w:color w:val="00B050"/>
-          <w:lang w:val="en-US"/>
-        </w:rPr>
-      </w:pPr>
-      <w:r>
-        <w:rPr>
-          <w:color w:val="00B050"/>
-          <w:lang w:val="en-US"/>
-        </w:rPr>
-        <w:t>Underlining the fact that there is no penalization in using shuffles, and that being fast is not important.</w:t>
-      </w:r>
-    </w:p>
-    <w:p>
-      <w:pPr>
-        <w:rPr>
-          <w:b/>
-          <w:bCs/>
-          <w:lang w:val="en-US"/>
-        </w:rPr>
-      </w:pPr>
-      <w:r>
-        <w:rPr>
-          <w:b/>
-          <w:bCs/>
-          <w:lang w:val="en-US"/>
-        </w:rPr>
-        <w:t>Part 1:</w:t>
-      </w:r>
-    </w:p>
-    <w:p>
-      <w:pPr>
-        <w:rPr>
-          <w:lang w:val="en-US"/>
-        </w:rPr>
-      </w:pPr>
-      <w:r>
-        <w:rPr>
-          <w:lang w:val="en-US"/>
-        </w:rPr>
-        <w:t>General:</w:t>
+          <w:color w:val="FF0000"/>
+        </w:rPr>
+      </w:pPr>
+      <w:r>
+        <w:rPr>
+          <w:color w:val="FF0000"/>
+          <w:lang w:val="en-US"/>
+        </w:rPr>
+        <w:t>Participants that were not using many shuffles could have done also more blocks</w:t>
+      </w:r>
+      <w:r>
+        <w:rPr>
+          <w:color w:val="FF0000"/>
+          <w:lang w:val="en-US"/>
+        </w:rPr>
+        <w:t xml:space="preserve"> (6?)</w:t>
+      </w:r>
+      <w:r>
+        <w:rPr>
+          <w:color w:val="FF0000"/>
+          <w:lang w:val="en-US"/>
+        </w:rPr>
+        <w:t xml:space="preserve"> </w:t>
+      </w:r>
+      <w:r>
+        <w:rPr>
+          <w:color w:val="FF0000"/>
+          <w:lang w:val="en-US"/>
+        </w:rPr>
+        <w:sym w:font="Wingdings" w:char="F0E0"/>
+      </w:r>
+      <w:r>
+        <w:rPr>
+          <w:color w:val="FF0000"/>
+          <w:lang w:val="en-US"/>
+        </w:rPr>
+        <w:t xml:space="preserve"> maybe reducing the shuffles could allow to add 2 more blocks?</w:t>
+      </w:r>
+      <w:r>
+        <w:rPr>
+          <w:color w:val="FF0000"/>
+          <w:lang w:val="en-US"/>
+        </w:rPr>
+        <w:br/>
+      </w:r>
+      <w:r>
+        <w:rPr>
+          <w:color w:val="FF0000"/>
+        </w:rPr>
+        <w:t>(</w:t>
+      </w:r>
+      <w:r>
+        <w:rPr>
+          <w:color w:val="FF0000"/>
+        </w:rPr>
+        <w:t xml:space="preserve">10 SHUFFLES, </w:t>
+      </w:r>
+      <w:r>
+        <w:rPr>
+          <w:color w:val="FF0000"/>
+        </w:rPr>
+        <w:t xml:space="preserve">6 BLOCCHI </w:t>
+      </w:r>
+      <w:r>
+        <w:rPr>
+          <w:color w:val="FF0000"/>
+          <w:lang w:val="en-US"/>
+        </w:rPr>
+        <w:sym w:font="Wingdings" w:char="F0E0"/>
+      </w:r>
+      <w:r>
+        <w:rPr>
+          <w:color w:val="FF0000"/>
+        </w:rPr>
+        <w:t xml:space="preserve"> ca. 40 minuti</w:t>
+      </w:r>
+      <w:r>
+        <w:rPr>
+          <w:color w:val="FF0000"/>
+        </w:rPr>
+        <w:t>)</w:t>
+      </w:r>
+      <w:r>
+        <w:rPr>
+          <w:color w:val="FF0000"/>
+        </w:rPr>
+        <w:t xml:space="preserve">. </w:t>
+      </w:r>
+      <w:r>
+        <w:rPr>
+          <w:color w:val="FF0000"/>
+        </w:rPr>
+        <w:t>Calcolare tempo per ogni blocco, p</w:t>
+      </w:r>
+      <w:r>
+        <w:rPr>
+          <w:color w:val="FF0000"/>
+        </w:rPr>
+        <w:t xml:space="preserve">oi fare per 6 per stimare tempo totale. </w:t>
       </w:r>
     </w:p>
     <w:p>
@@ -1975,71 +2671,44 @@
           <w:numId w:val="4"/>
         </w:numPr>
         <w:rPr>
-          <w:color w:val="0070C0"/>
-          <w:lang w:val="en-US"/>
-        </w:rPr>
-      </w:pPr>
-      <w:r>
-        <w:rPr>
-          <w:color w:val="0070C0"/>
-          <w:lang w:val="en-US"/>
-        </w:rPr>
-        <w:t>W</w:t>
-      </w:r>
-      <w:r>
-        <w:rPr>
-          <w:color w:val="0070C0"/>
-          <w:lang w:val="en-US"/>
-        </w:rPr>
-        <w:t xml:space="preserve">hen starting tutorial, she was expecting to see the red version first </w:t>
-      </w:r>
-      <w:r>
-        <w:rPr>
-          <w:color w:val="0070C0"/>
-          <w:lang w:val="en-US"/>
-        </w:rPr>
-        <w:t xml:space="preserve">(however, in the instructions it is indicated </w:t>
-      </w:r>
-      <w:r>
-        <w:rPr>
-          <w:color w:val="0070C0"/>
-          <w:lang w:val="en-US"/>
-        </w:rPr>
-        <w:t>that</w:t>
-      </w:r>
-      <w:r>
-        <w:rPr>
-          <w:color w:val="0070C0"/>
-          <w:lang w:val="en-US"/>
-        </w:rPr>
-        <w:t xml:space="preserve"> the graphs will </w:t>
-      </w:r>
-      <w:r>
-        <w:rPr>
-          <w:color w:val="0070C0"/>
-          <w:lang w:val="en-US"/>
-        </w:rPr>
-        <w:t>be black in the real experiment</w:t>
-      </w:r>
-      <w:r>
-        <w:rPr>
-          <w:color w:val="0070C0"/>
-          <w:lang w:val="en-US"/>
-        </w:rPr>
-        <w:t>)</w:t>
-      </w:r>
-    </w:p>
-    <w:p>
-      <w:pPr>
-        <w:rPr>
-          <w:lang w:val="en-US"/>
-        </w:rPr>
-      </w:pPr>
-      <w:r>
-        <w:rPr>
-          <w:lang w:val="en-US"/>
-        </w:rPr>
-        <w:t>Text:</w:t>
+          <w:color w:val="4472C4" w:themeColor="accent1"/>
+          <w:lang w:val="en-US"/>
+        </w:rPr>
+      </w:pPr>
+      <w:r>
+        <w:rPr>
+          <w:color w:val="4472C4" w:themeColor="accent1"/>
+          <w:lang w:val="en-US"/>
+        </w:rPr>
+        <w:t xml:space="preserve">Since </w:t>
+      </w:r>
+      <w:r>
+        <w:rPr>
+          <w:color w:val="4472C4" w:themeColor="accent1"/>
+          <w:lang w:val="en-US"/>
+        </w:rPr>
+        <w:t>the task becomes quite hard</w:t>
+      </w:r>
+      <w:r>
+        <w:rPr>
+          <w:color w:val="4472C4" w:themeColor="accent1"/>
+          <w:lang w:val="en-US"/>
+        </w:rPr>
+        <w:t xml:space="preserve"> on the eyes</w:t>
+      </w:r>
+      <w:r>
+        <w:rPr>
+          <w:color w:val="4472C4" w:themeColor="accent1"/>
+          <w:lang w:val="en-US"/>
+        </w:rPr>
+        <w:t>, suggesting to wear glasses before starting</w:t>
+      </w:r>
+      <w:r>
+        <w:rPr>
+          <w:color w:val="4472C4" w:themeColor="accent1"/>
+          <w:lang w:val="en-US"/>
+        </w:rPr>
+        <w:t>.</w:t>
       </w:r>
     </w:p>
     <w:p>
@@ -2050,120 +2719,44 @@
           <w:numId w:val="4"/>
         </w:numPr>
         <w:rPr>
-          <w:b/>
-          <w:bCs/>
-          <w:color w:val="00B050"/>
-          <w:lang w:val="en-US"/>
-        </w:rPr>
-      </w:pPr>
-      <w:r>
-        <w:rPr>
-          <w:color w:val="00B050"/>
-          <w:lang w:val="en-US"/>
-        </w:rPr>
-        <w:t>It’s w</w:t>
-      </w:r>
-      <w:r>
-        <w:rPr>
-          <w:color w:val="00B050"/>
-          <w:lang w:val="en-US"/>
-        </w:rPr>
-        <w:t xml:space="preserve">ritten </w:t>
-      </w:r>
-      <w:r>
-        <w:rPr>
-          <w:color w:val="00B050"/>
-          <w:lang w:val="en-US"/>
-        </w:rPr>
-        <w:t>"</w:t>
-      </w:r>
-      <w:r>
-        <w:rPr>
-          <w:color w:val="00B050"/>
-          <w:lang w:val="en-US"/>
-        </w:rPr>
-        <w:t xml:space="preserve">use the </w:t>
-      </w:r>
-      <w:r>
-        <w:rPr>
-          <w:color w:val="00B050"/>
-          <w:lang w:val="en-US"/>
-        </w:rPr>
-        <w:t>right or left arrow</w:t>
-      </w:r>
-      <w:r>
-        <w:rPr>
-          <w:color w:val="00B050"/>
-          <w:lang w:val="en-US"/>
-        </w:rPr>
-        <w:t>”</w:t>
-      </w:r>
-      <w:r>
-        <w:rPr>
-          <w:color w:val="00B050"/>
-          <w:lang w:val="en-US"/>
-        </w:rPr>
-        <w:sym w:font="Wingdings" w:char="F0E0"/>
-      </w:r>
-      <w:r>
-        <w:rPr>
-          <w:color w:val="00B050"/>
-          <w:lang w:val="en-US"/>
-        </w:rPr>
-        <w:t xml:space="preserve"> it should be "left or </w:t>
-      </w:r>
-      <w:r>
-        <w:rPr>
-          <w:color w:val="00B050"/>
-          <w:lang w:val="en-US"/>
-        </w:rPr>
-        <w:t>right.</w:t>
-      </w:r>
-      <w:r>
-        <w:rPr>
-          <w:color w:val="00B050"/>
-          <w:lang w:val="en-US"/>
-        </w:rPr>
-        <w:t xml:space="preserve">" </w:t>
-      </w:r>
-    </w:p>
-    <w:p>
-      <w:pPr>
-        <w:rPr>
-          <w:b/>
-          <w:bCs/>
-          <w:lang w:val="en-US"/>
-        </w:rPr>
-      </w:pPr>
-    </w:p>
-    <w:p>
-      <w:pPr>
-        <w:rPr>
-          <w:b/>
-          <w:bCs/>
-          <w:lang w:val="en-US"/>
-        </w:rPr>
-      </w:pPr>
-      <w:r>
-        <w:rPr>
-          <w:b/>
-          <w:bCs/>
-          <w:lang w:val="en-US"/>
-        </w:rPr>
-        <w:t>Part 2:</w:t>
-      </w:r>
-    </w:p>
-    <w:p>
-      <w:pPr>
-        <w:rPr>
-          <w:lang w:val="en-US"/>
-        </w:rPr>
-      </w:pPr>
-      <w:r>
-        <w:rPr>
-          <w:lang w:val="en-US"/>
-        </w:rPr>
-        <w:t>General:</w:t>
+          <w:color w:val="4472C4" w:themeColor="accent1"/>
+          <w:lang w:val="en-US"/>
+        </w:rPr>
+      </w:pPr>
+      <w:r>
+        <w:rPr>
+          <w:color w:val="4472C4" w:themeColor="accent1"/>
+          <w:lang w:val="en-US"/>
+        </w:rPr>
+        <w:t xml:space="preserve">The </w:t>
+      </w:r>
+      <w:r>
+        <w:rPr>
+          <w:color w:val="4472C4" w:themeColor="accent1"/>
+          <w:lang w:val="en-US"/>
+        </w:rPr>
+        <w:t xml:space="preserve">list in the </w:t>
+      </w:r>
+      <w:r>
+        <w:rPr>
+          <w:color w:val="4472C4" w:themeColor="accent1"/>
+          <w:lang w:val="en-US"/>
+        </w:rPr>
+        <w:t xml:space="preserve">feedback page between blocks should be </w:t>
+      </w:r>
+      <w:r>
+        <w:rPr>
+          <w:color w:val="4472C4" w:themeColor="accent1"/>
+          <w:lang w:val="en-US"/>
+        </w:rPr>
+        <w:t>aligned</w:t>
+      </w:r>
+      <w:r>
+        <w:rPr>
+          <w:color w:val="4472C4" w:themeColor="accent1"/>
+          <w:lang w:val="en-US"/>
+        </w:rPr>
+        <w:t>.</w:t>
       </w:r>
     </w:p>
     <w:p>
@@ -2174,73 +2767,37 @@
           <w:numId w:val="4"/>
         </w:numPr>
         <w:rPr>
-          <w:color w:val="FF0000"/>
-          <w:lang w:val="en-US"/>
-        </w:rPr>
-      </w:pPr>
-      <w:r>
-        <w:rPr>
-          <w:color w:val="FF0000"/>
-          <w:lang w:val="en-US"/>
-        </w:rPr>
-        <w:lastRenderedPageBreak/>
-        <w:t>Some subjects</w:t>
-      </w:r>
-      <w:r>
-        <w:rPr>
-          <w:color w:val="FF0000"/>
-          <w:lang w:val="en-US"/>
-        </w:rPr>
-        <w:t xml:space="preserve"> did not understand that </w:t>
-      </w:r>
-      <w:r>
-        <w:rPr>
-          <w:color w:val="FF0000"/>
-          <w:lang w:val="en-US"/>
-        </w:rPr>
-        <w:t xml:space="preserve">shuffles </w:t>
-      </w:r>
-      <w:r>
-        <w:rPr>
-          <w:color w:val="FF0000"/>
-          <w:lang w:val="en-US"/>
-        </w:rPr>
-        <w:t xml:space="preserve">were </w:t>
-      </w:r>
-      <w:r>
-        <w:rPr>
-          <w:color w:val="FF0000"/>
-          <w:lang w:val="en-US"/>
-        </w:rPr>
-        <w:t>starting from zero at every couple of graphs</w:t>
-      </w:r>
-      <w:r>
-        <w:rPr>
-          <w:color w:val="FF0000"/>
-          <w:lang w:val="en-US"/>
-        </w:rPr>
-        <w:t xml:space="preserve"> (underline it in the images)</w:t>
-      </w:r>
-      <w:r>
-        <w:rPr>
-          <w:color w:val="FF0000"/>
-          <w:lang w:val="en-US"/>
-        </w:rPr>
-        <w:br/>
-      </w:r>
-      <w:r>
-        <w:rPr>
-          <w:color w:val="FF0000"/>
-          <w:lang w:val="en-US"/>
-        </w:rPr>
-        <w:t>(ONLY UPDATE INTERFACE ACCORDING TO TASK)</w:t>
-      </w:r>
-      <w:r>
-        <w:rPr>
-          <w:color w:val="FF0000"/>
-          <w:lang w:val="en-US"/>
-        </w:rPr>
-        <w:br/>
+          <w:color w:val="00B050"/>
+          <w:lang w:val="en-US"/>
+        </w:rPr>
+      </w:pPr>
+      <w:r>
+        <w:rPr>
+          <w:color w:val="00B050"/>
+          <w:lang w:val="en-US"/>
+        </w:rPr>
+        <w:t xml:space="preserve">Insert inter-trial-interval to avoid </w:t>
+      </w:r>
+      <w:r>
+        <w:rPr>
+          <w:color w:val="00B050"/>
+          <w:lang w:val="en-US"/>
+        </w:rPr>
+        <w:t>sensory memory/after effec</w:t>
+      </w:r>
+      <w:r>
+        <w:rPr>
+          <w:color w:val="00B050"/>
+          <w:lang w:val="en-US"/>
+        </w:rPr>
+        <w:t>t</w:t>
+      </w:r>
+      <w:r>
+        <w:rPr>
+          <w:color w:val="00B050"/>
+          <w:lang w:val="en-US"/>
+        </w:rPr>
+        <w:t>.</w:t>
       </w:r>
     </w:p>
     <w:p>
@@ -2251,63 +2808,52 @@
           <w:numId w:val="4"/>
         </w:numPr>
         <w:rPr>
-          <w:color w:val="00B050"/>
-          <w:lang w:val="en-US"/>
-        </w:rPr>
-      </w:pPr>
-      <w:r>
-        <w:rPr>
-          <w:color w:val="00B050"/>
-          <w:lang w:val="en-US"/>
-        </w:rPr>
-        <w:t xml:space="preserve">Change sequence of images </w:t>
-      </w:r>
-      <w:r>
-        <w:rPr>
-          <w:color w:val="00B050"/>
-          <w:lang w:val="en-US"/>
-        </w:rPr>
-        <w:sym w:font="Wingdings" w:char="F0E0"/>
-      </w:r>
-      <w:r>
-        <w:rPr>
-          <w:color w:val="00B050"/>
-          <w:lang w:val="en-US"/>
-        </w:rPr>
-        <w:t xml:space="preserve"> SHUFFLE 1 - SHUFFLE 2 - SHUFFLE 3 - FEEDBACK &amp; </w:t>
-      </w:r>
-      <w:r>
-        <w:rPr>
-          <w:color w:val="00B050"/>
-          <w:lang w:val="en-US"/>
-        </w:rPr>
-        <w:t>SOLUTION</w:t>
-      </w:r>
-      <w:r>
-        <w:rPr>
-          <w:color w:val="00B050"/>
-          <w:lang w:val="en-US"/>
-        </w:rPr>
-        <w:t xml:space="preserve"> (</w:t>
-      </w:r>
-      <w:r>
-        <w:rPr>
-          <w:color w:val="00B050"/>
-          <w:lang w:val="en-US"/>
-        </w:rPr>
-        <w:t xml:space="preserve">red clique indicated + score green/red. In this way, </w:t>
-      </w:r>
-      <w:r>
-        <w:rPr>
-          <w:color w:val="00B050"/>
-          <w:lang w:val="en-US"/>
-        </w:rPr>
-        <w:t>the next visualization is the following trial).</w:t>
-      </w:r>
-    </w:p>
-    <w:p>
-      <w:r>
-        <w:t>Text:</w:t>
+          <w:b/>
+          <w:bCs/>
+          <w:lang w:val="en-US"/>
+        </w:rPr>
+      </w:pPr>
+      <w:r>
+        <w:rPr>
+          <w:color w:val="4472C4" w:themeColor="accent1"/>
+          <w:lang w:val="en-US"/>
+        </w:rPr>
+        <w:t>A participant</w:t>
+      </w:r>
+      <w:r>
+        <w:rPr>
+          <w:color w:val="4472C4" w:themeColor="accent1"/>
+          <w:lang w:val="en-US"/>
+        </w:rPr>
+        <w:t xml:space="preserve"> was expecting to see red tiles appear after giving an answer</w:t>
+      </w:r>
+      <w:r>
+        <w:rPr>
+          <w:color w:val="4472C4" w:themeColor="accent1"/>
+          <w:lang w:val="en-US"/>
+        </w:rPr>
+        <w:t xml:space="preserve"> (we could prevent this by specifying </w:t>
+      </w:r>
+      <w:r>
+        <w:rPr>
+          <w:color w:val="4472C4" w:themeColor="accent1"/>
+          <w:lang w:val="en-US"/>
+        </w:rPr>
+        <w:t>in tutorial (pt. 1) that the red clique will not appear during the real task</w:t>
+      </w:r>
+      <w:r>
+        <w:rPr>
+          <w:color w:val="4472C4" w:themeColor="accent1"/>
+          <w:lang w:val="en-US"/>
+        </w:rPr>
+        <w:t>)</w:t>
+      </w:r>
+      <w:r>
+        <w:rPr>
+          <w:color w:val="4472C4" w:themeColor="accent1"/>
+          <w:lang w:val="en-US"/>
+        </w:rPr>
+        <w:t>.</w:t>
       </w:r>
     </w:p>
     <w:p>
@@ -2318,163 +2864,271 @@
           <w:numId w:val="4"/>
         </w:numPr>
         <w:rPr>
-          <w:color w:val="00B050"/>
-          <w:lang w:val="en-US"/>
-        </w:rPr>
-      </w:pPr>
-      <w:r>
-        <w:rPr>
-          <w:color w:val="00B050"/>
-          <w:lang w:val="en-US"/>
-        </w:rPr>
-        <w:t>Explicitly say how many shuffles there will be during task (</w:t>
-      </w:r>
-      <w:r>
-        <w:rPr>
-          <w:color w:val="00B050"/>
-          <w:lang w:val="en-US"/>
-        </w:rPr>
-        <w:t>“during the task, you will have … shuffles for each couple of graphs”</w:t>
-      </w:r>
-      <w:r>
-        <w:rPr>
-          <w:color w:val="00B050"/>
-          <w:lang w:val="en-US"/>
-        </w:rPr>
-        <w:t xml:space="preserve">)  </w:t>
-      </w:r>
-    </w:p>
-    <w:p>
-      <w:pPr>
-        <w:rPr>
           <w:b/>
           <w:bCs/>
           <w:lang w:val="en-US"/>
         </w:rPr>
       </w:pPr>
-    </w:p>
-    <w:p>
-      <w:pPr>
+      <w:r>
+        <w:rPr>
+          <w:color w:val="4472C4" w:themeColor="accent1"/>
+          <w:lang w:val="en-US"/>
+        </w:rPr>
+        <w:t xml:space="preserve">A subject did not understand </w:t>
+      </w:r>
+      <w:r>
+        <w:rPr>
+          <w:color w:val="4472C4" w:themeColor="accent1"/>
+          <w:lang w:val="en-US"/>
+        </w:rPr>
+        <w:t>what shuffles meant, he was thinking that one space bar press randomized the graph, and another one was taking the graph back to the previous visualization</w:t>
+      </w:r>
+      <w:r>
+        <w:rPr>
+          <w:color w:val="4472C4" w:themeColor="accent1"/>
+          <w:lang w:val="en-US"/>
+        </w:rPr>
+        <w:t xml:space="preserve"> (he rushed through the instructions so maybe he did not read it carefully)</w:t>
+      </w:r>
+      <w:r>
+        <w:rPr>
+          <w:color w:val="4472C4" w:themeColor="accent1"/>
+          <w:lang w:val="en-US"/>
+        </w:rPr>
+        <w:t>.</w:t>
+      </w:r>
+    </w:p>
+    <w:p>
+      <w:pPr>
+        <w:pStyle w:val="Paragrafoelenco"/>
+        <w:numPr>
+          <w:ilvl w:val="0"/>
+          <w:numId w:val="4"/>
+        </w:numPr>
         <w:rPr>
           <w:b/>
           <w:bCs/>
-          <w:lang w:val="en-US"/>
-        </w:rPr>
-      </w:pPr>
-      <w:r>
+          <w:color w:val="00B050"/>
+          <w:lang w:val="en-US"/>
+        </w:rPr>
+      </w:pPr>
+      <w:r>
+        <w:rPr>
+          <w:color w:val="00B050"/>
+          <w:lang w:val="en-US"/>
+        </w:rPr>
+        <w:t>Communicate score of last trial of blocks (</w:t>
+      </w:r>
+      <w:r>
+        <w:rPr>
+          <w:color w:val="00B050"/>
+          <w:lang w:val="en-US"/>
+        </w:rPr>
+        <w:t xml:space="preserve">possibility </w:t>
+      </w:r>
+      <w:r>
+        <w:rPr>
+          <w:color w:val="00B050"/>
+          <w:lang w:val="en-US"/>
+        </w:rPr>
+        <w:sym w:font="Wingdings" w:char="F0E0"/>
+      </w:r>
+      <w:r>
+        <w:rPr>
+          <w:color w:val="00B050"/>
+          <w:lang w:val="en-US"/>
+        </w:rPr>
+        <w:t xml:space="preserve"> feedback page between blocks: </w:t>
+      </w:r>
+      <w:r>
+        <w:rPr>
+          <w:color w:val="00B050"/>
+          <w:lang w:val="en-US"/>
+        </w:rPr>
+        <w:t xml:space="preserve">“Your </w:t>
+      </w:r>
+      <w:r>
+        <w:rPr>
+          <w:color w:val="00B050"/>
+          <w:lang w:val="en-US"/>
+        </w:rPr>
+        <w:t>last trial was CORRECT (in green) / WRONG (in red)</w:t>
+      </w:r>
+      <w:r>
+        <w:rPr>
+          <w:color w:val="00B050"/>
+          <w:lang w:val="en-US"/>
+        </w:rPr>
+        <w:t>”</w:t>
+      </w:r>
+      <w:r>
+        <w:rPr>
+          <w:color w:val="00B050"/>
+          <w:lang w:val="en-US"/>
+        </w:rPr>
+        <w:t>…</w:t>
+      </w:r>
+      <w:r>
+        <w:rPr>
+          <w:color w:val="00B050"/>
+          <w:lang w:val="en-US"/>
+        </w:rPr>
+        <w:t>)</w:t>
+      </w:r>
+    </w:p>
+    <w:p>
+      <w:pPr>
+        <w:pStyle w:val="Paragrafoelenco"/>
+        <w:numPr>
+          <w:ilvl w:val="0"/>
+          <w:numId w:val="4"/>
+        </w:numPr>
         <w:rPr>
           <w:b/>
           <w:bCs/>
-          <w:lang w:val="en-US"/>
-        </w:rPr>
-        <w:t>AGREEMENT TO START EXPERIMENT:</w:t>
-      </w:r>
-    </w:p>
-    <w:p>
-      <w:pPr>
+          <w:color w:val="FF0000"/>
+          <w:lang w:val="en-US"/>
+        </w:rPr>
+      </w:pPr>
+      <w:r>
+        <w:rPr>
+          <w:color w:val="FF0000"/>
+          <w:lang w:val="en-US"/>
+        </w:rPr>
+        <w:t xml:space="preserve">Score always …/30 </w:t>
+      </w:r>
+      <w:r>
+        <w:rPr>
+          <w:color w:val="FF0000"/>
+          <w:lang w:val="en-US"/>
+        </w:rPr>
+        <w:sym w:font="Wingdings" w:char="F0E0"/>
+      </w:r>
+      <w:r>
+        <w:rPr>
+          <w:color w:val="FF0000"/>
+          <w:lang w:val="en-US"/>
+        </w:rPr>
+        <w:t xml:space="preserve"> so that the subjects know when the block will finish</w:t>
+      </w:r>
+      <w:r>
+        <w:rPr>
+          <w:color w:val="FF0000"/>
+          <w:lang w:val="en-US"/>
+        </w:rPr>
+        <w:t xml:space="preserve"> and have a “goal”</w:t>
+      </w:r>
+      <w:r>
+        <w:rPr>
+          <w:color w:val="FF0000"/>
+          <w:lang w:val="en-US"/>
+        </w:rPr>
+        <w:br/>
+        <w:t xml:space="preserve">(2 LINEE SEPARATE: </w:t>
+      </w:r>
+      <w:r>
+        <w:rPr>
+          <w:color w:val="FF0000"/>
+          <w:lang w:val="en-US"/>
+        </w:rPr>
+        <w:t>TRIAL … / 30. Sotto: SCORE: 15(</w:t>
+      </w:r>
+      <w:r>
+        <w:rPr>
+          <w:color w:val="FF0000"/>
+          <w:lang w:val="en-US"/>
+        </w:rPr>
+        <w:t>in</w:t>
+      </w:r>
+      <w:r>
+        <w:rPr>
+          <w:color w:val="FF0000"/>
+          <w:lang w:val="en-US"/>
+        </w:rPr>
+        <w:t xml:space="preserve"> </w:t>
+      </w:r>
+      <w:r>
+        <w:rPr>
+          <w:color w:val="FF0000"/>
+          <w:lang w:val="en-US"/>
+        </w:rPr>
+        <w:t>rettangolo verde/rosso</w:t>
+      </w:r>
+      <w:r>
+        <w:rPr>
+          <w:color w:val="FF0000"/>
+          <w:lang w:val="en-US"/>
+        </w:rPr>
+        <w:t xml:space="preserve">) </w:t>
+      </w:r>
+      <w:r>
+        <w:rPr>
+          <w:color w:val="FF0000"/>
+          <w:lang w:val="en-US"/>
+        </w:rPr>
+        <w:t>)</w:t>
+      </w:r>
+    </w:p>
+    <w:p>
+      <w:pPr>
+        <w:pStyle w:val="Paragrafoelenco"/>
+        <w:numPr>
+          <w:ilvl w:val="0"/>
+          <w:numId w:val="4"/>
+        </w:numPr>
         <w:rPr>
           <w:b/>
           <w:bCs/>
-          <w:lang w:val="en-US"/>
-        </w:rPr>
-      </w:pPr>
-      <w:r>
-        <w:rPr>
-          <w:color w:val="FF0000"/>
-          <w:lang w:val="en-US"/>
-        </w:rPr>
-        <w:t xml:space="preserve">(“THE EXPERIMENT IS DIVIDED IN … BLOCKS OF … TRIALS EACH. THE DIFFICULTY OF THE TASK WILL GRADUALLY INCREASE AS YOU PROGRESS THROUGH EACH BLOCK. THERE IS NO PENALTY FOR USING SHUFFLES, </w:t>
-      </w:r>
-      <w:r>
-        <w:rPr>
-          <w:color w:val="FF0000"/>
-          <w:lang w:val="en-US"/>
-        </w:rPr>
-        <w:t xml:space="preserve">AND YOU WILL HAVE … SHUFFLES FOR EACH TRIAL. </w:t>
-      </w:r>
-      <w:r>
-        <w:rPr>
-          <w:color w:val="FF0000"/>
-          <w:lang w:val="en-US"/>
-        </w:rPr>
-        <w:t>REMEMBER THAT YOU CAN USE THEM, ESPECIALLY IN HARDER TRIALS. THERE IS NO TIME LIMIT FOR COMPLETING THE TASK</w:t>
-      </w:r>
-      <w:r>
-        <w:rPr>
-          <w:color w:val="FF0000"/>
+          <w:color w:val="4472C4" w:themeColor="accent1"/>
+          <w:lang w:val="en-US"/>
+        </w:rPr>
+      </w:pPr>
+      <w:r>
+        <w:rPr>
+          <w:color w:val="4472C4" w:themeColor="accent1"/>
+          <w:lang w:val="en-US"/>
+        </w:rPr>
+        <w:t xml:space="preserve">A participant </w:t>
+      </w:r>
+      <w:r>
+        <w:rPr>
+          <w:color w:val="4472C4" w:themeColor="accent1"/>
+          <w:lang w:val="en-US"/>
+        </w:rPr>
+        <w:t>thought that using more shuffles resulted in more difficult following trials</w:t>
+      </w:r>
+      <w:r>
+        <w:rPr>
+          <w:color w:val="4472C4" w:themeColor="accent1"/>
           <w:lang w:val="en-US"/>
         </w:rPr>
         <w:t>.</w:t>
       </w:r>
       <w:r>
         <w:rPr>
-          <w:color w:val="FF0000"/>
-          <w:lang w:val="en-US"/>
-        </w:rPr>
-        <w:t>”</w:t>
-      </w:r>
-      <w:r>
-        <w:rPr>
-          <w:color w:val="FF0000"/>
-          <w:lang w:val="en-US"/>
-        </w:rPr>
-        <w:t xml:space="preserve"> </w:t>
-      </w:r>
-      <w:proofErr w:type="spellStart"/>
-      <w:r>
-        <w:rPr>
-          <w:color w:val="FF0000"/>
-          <w:lang w:val="en-US"/>
-        </w:rPr>
-        <w:t>Aggiungi</w:t>
-      </w:r>
-      <w:proofErr w:type="spellEnd"/>
-      <w:r>
-        <w:rPr>
-          <w:color w:val="FF0000"/>
-          <w:lang w:val="en-US"/>
-        </w:rPr>
-        <w:t xml:space="preserve"> imagine blocks come </w:t>
-      </w:r>
-      <w:proofErr w:type="spellStart"/>
-      <w:r>
-        <w:rPr>
-          <w:color w:val="FF0000"/>
-          <w:lang w:val="en-US"/>
-        </w:rPr>
-        <w:t>quella</w:t>
-      </w:r>
-      <w:proofErr w:type="spellEnd"/>
-      <w:r>
-        <w:rPr>
-          <w:color w:val="FF0000"/>
-          <w:lang w:val="en-US"/>
-        </w:rPr>
-        <w:t xml:space="preserve"> </w:t>
-      </w:r>
-      <w:proofErr w:type="spellStart"/>
-      <w:r>
-        <w:rPr>
-          <w:color w:val="FF0000"/>
-          <w:lang w:val="en-US"/>
-        </w:rPr>
-        <w:t>inviata</w:t>
-      </w:r>
-      <w:proofErr w:type="spellEnd"/>
-      <w:r>
-        <w:rPr>
-          <w:color w:val="FF0000"/>
-          <w:lang w:val="en-US"/>
-        </w:rPr>
-        <w:t xml:space="preserve"> da Eugenio</w:t>
-      </w:r>
-      <w:r>
-        <w:rPr>
-          <w:color w:val="FF0000"/>
-          <w:lang w:val="en-US"/>
-        </w:rPr>
-        <w:t>)</w:t>
-      </w:r>
+          <w:color w:val="4472C4" w:themeColor="accent1"/>
+          <w:lang w:val="en-US"/>
+        </w:rPr>
+        <w:br/>
+      </w:r>
+    </w:p>
+    <w:p>
+      <w:pPr>
+        <w:rPr>
+          <w:b/>
+          <w:bCs/>
+          <w:lang w:val="en-US"/>
+        </w:rPr>
+      </w:pPr>
+    </w:p>
+    <w:p>
+      <w:pPr>
+        <w:rPr>
+          <w:b/>
+          <w:bCs/>
+          <w:lang w:val="en-US"/>
+        </w:rPr>
+      </w:pPr>
     </w:p>
     <w:p>
       <w:pPr>
@@ -2494,836 +3148,9 @@
           <w:szCs w:val="24"/>
           <w:lang w:val="en-US"/>
         </w:rPr>
-        <w:t>TASK:</w:t>
-      </w:r>
-    </w:p>
-    <w:p>
-      <w:pPr>
-        <w:rPr>
-          <w:lang w:val="en-US"/>
-        </w:rPr>
-      </w:pPr>
-      <w:r>
-        <w:rPr>
-          <w:lang w:val="en-US"/>
-        </w:rPr>
-        <w:t>General:</w:t>
-      </w:r>
-    </w:p>
-    <w:p>
-      <w:pPr>
-        <w:pStyle w:val="Paragrafoelenco"/>
-        <w:numPr>
-          <w:ilvl w:val="0"/>
-          <w:numId w:val="4"/>
-        </w:numPr>
-        <w:rPr>
-          <w:color w:val="FF0000"/>
-          <w:lang w:val="en-US"/>
-        </w:rPr>
-      </w:pPr>
-      <w:r>
-        <w:rPr>
-          <w:color w:val="FF0000"/>
-          <w:lang w:val="en-US"/>
-        </w:rPr>
-        <w:t>ADD SOUND</w:t>
-      </w:r>
-      <w:r>
-        <w:rPr>
-          <w:color w:val="FF0000"/>
-          <w:lang w:val="en-US"/>
-        </w:rPr>
-        <w:t xml:space="preserve"> to task</w:t>
-      </w:r>
-      <w:r>
-        <w:rPr>
-          <w:color w:val="FF0000"/>
-          <w:lang w:val="en-US"/>
-        </w:rPr>
-        <w:t xml:space="preserve"> (“</w:t>
-      </w:r>
-      <w:proofErr w:type="spellStart"/>
-      <w:r>
-        <w:rPr>
-          <w:color w:val="FF0000"/>
-          <w:lang w:val="en-US"/>
-        </w:rPr>
-        <w:t>FreeSound</w:t>
-      </w:r>
-      <w:proofErr w:type="spellEnd"/>
-      <w:r>
-        <w:rPr>
-          <w:color w:val="FF0000"/>
-          <w:lang w:val="en-US"/>
-        </w:rPr>
-        <w:t>”</w:t>
-      </w:r>
-      <w:r>
-        <w:rPr>
-          <w:color w:val="FF0000"/>
-          <w:lang w:val="en-US"/>
-        </w:rPr>
-        <w:t xml:space="preserve"> </w:t>
-      </w:r>
-      <w:r>
-        <w:rPr>
-          <w:color w:val="FF0000"/>
-          <w:lang w:val="en-US"/>
-        </w:rPr>
-        <w:sym w:font="Wingdings" w:char="F0E0"/>
-      </w:r>
-      <w:r>
-        <w:rPr>
-          <w:color w:val="FF0000"/>
-          <w:lang w:val="en-US"/>
-        </w:rPr>
-        <w:t xml:space="preserve"> </w:t>
-      </w:r>
-      <w:r>
-        <w:rPr>
-          <w:color w:val="FF0000"/>
-          <w:lang w:val="en-US"/>
-        </w:rPr>
-        <w:t>“Retro Coin…”</w:t>
-      </w:r>
-      <w:r>
-        <w:rPr>
-          <w:color w:val="FF0000"/>
-          <w:lang w:val="en-US"/>
-        </w:rPr>
-        <w:t>, “Shuffle.wav”</w:t>
-      </w:r>
-      <w:r>
-        <w:rPr>
-          <w:color w:val="FF0000"/>
-          <w:lang w:val="en-US"/>
-        </w:rPr>
-        <w:t>, “</w:t>
-      </w:r>
-      <w:proofErr w:type="spellStart"/>
-      <w:r>
-        <w:rPr>
-          <w:color w:val="FF0000"/>
-          <w:lang w:val="en-US"/>
-        </w:rPr>
-        <w:t>BMacZero</w:t>
-      </w:r>
-      <w:proofErr w:type="spellEnd"/>
-      <w:r>
-        <w:rPr>
-          <w:color w:val="FF0000"/>
-          <w:lang w:val="en-US"/>
-        </w:rPr>
-        <w:t>”</w:t>
-      </w:r>
-      <w:r>
-        <w:rPr>
-          <w:color w:val="FF0000"/>
-          <w:lang w:val="en-US"/>
-        </w:rPr>
-        <w:t>)</w:t>
-      </w:r>
-    </w:p>
-    <w:p>
-      <w:pPr>
-        <w:pStyle w:val="Paragrafoelenco"/>
-        <w:numPr>
-          <w:ilvl w:val="0"/>
-          <w:numId w:val="4"/>
-        </w:numPr>
-        <w:rPr>
-          <w:color w:val="FF0000"/>
-          <w:lang w:val="en-US"/>
-        </w:rPr>
-      </w:pPr>
-      <w:r>
-        <w:rPr>
-          <w:color w:val="FF0000"/>
-          <w:lang w:val="en-US"/>
-        </w:rPr>
-        <w:t>Decrease</w:t>
-      </w:r>
-      <w:r>
-        <w:rPr>
-          <w:color w:val="FF0000"/>
-          <w:lang w:val="en-US"/>
-        </w:rPr>
-        <w:t xml:space="preserve"> number of shuffles to 10 (so that also participants that use them more are faster </w:t>
-      </w:r>
-      <w:r>
-        <w:rPr>
-          <w:color w:val="FF0000"/>
-          <w:lang w:val="en-US"/>
-        </w:rPr>
-        <w:t>in</w:t>
-      </w:r>
-      <w:r>
-        <w:rPr>
-          <w:color w:val="FF0000"/>
-          <w:lang w:val="en-US"/>
-        </w:rPr>
-        <w:t xml:space="preserve"> complet</w:t>
-      </w:r>
-      <w:r>
-        <w:rPr>
-          <w:color w:val="FF0000"/>
-          <w:lang w:val="en-US"/>
-        </w:rPr>
-        <w:t>ing</w:t>
-      </w:r>
-      <w:r>
-        <w:rPr>
-          <w:color w:val="FF0000"/>
-          <w:lang w:val="en-US"/>
-        </w:rPr>
-        <w:t xml:space="preserve"> the experiment)</w:t>
-      </w:r>
-    </w:p>
-    <w:p>
-      <w:pPr>
-        <w:pStyle w:val="Paragrafoelenco"/>
-        <w:numPr>
-          <w:ilvl w:val="0"/>
-          <w:numId w:val="4"/>
-        </w:numPr>
-        <w:rPr>
-          <w:color w:val="FF0000"/>
-        </w:rPr>
-      </w:pPr>
-      <w:r>
-        <w:rPr>
-          <w:color w:val="FF0000"/>
-          <w:lang w:val="en-US"/>
-        </w:rPr>
-        <w:t>Participants that were not using many shuffles could have done also more blocks</w:t>
-      </w:r>
-      <w:r>
-        <w:rPr>
-          <w:color w:val="FF0000"/>
-          <w:lang w:val="en-US"/>
-        </w:rPr>
-        <w:t xml:space="preserve"> (6?)</w:t>
-      </w:r>
-      <w:r>
-        <w:rPr>
-          <w:color w:val="FF0000"/>
-          <w:lang w:val="en-US"/>
-        </w:rPr>
-        <w:t xml:space="preserve"> </w:t>
-      </w:r>
-      <w:r>
-        <w:rPr>
-          <w:color w:val="FF0000"/>
-          <w:lang w:val="en-US"/>
-        </w:rPr>
-        <w:sym w:font="Wingdings" w:char="F0E0"/>
-      </w:r>
-      <w:r>
-        <w:rPr>
-          <w:color w:val="FF0000"/>
-          <w:lang w:val="en-US"/>
-        </w:rPr>
-        <w:t xml:space="preserve"> maybe reducing the shuffles could allow to add 2 more blocks?</w:t>
-      </w:r>
-      <w:r>
-        <w:rPr>
-          <w:color w:val="FF0000"/>
-          <w:lang w:val="en-US"/>
-        </w:rPr>
-        <w:br/>
-      </w:r>
-      <w:r>
-        <w:rPr>
-          <w:color w:val="FF0000"/>
-        </w:rPr>
-        <w:t>(</w:t>
-      </w:r>
-      <w:r>
-        <w:rPr>
-          <w:color w:val="FF0000"/>
-        </w:rPr>
-        <w:t xml:space="preserve">10 SHUFFLES, </w:t>
-      </w:r>
-      <w:r>
-        <w:rPr>
-          <w:color w:val="FF0000"/>
-        </w:rPr>
-        <w:t xml:space="preserve">6 BLOCCHI </w:t>
-      </w:r>
-      <w:r>
-        <w:rPr>
-          <w:color w:val="FF0000"/>
-          <w:lang w:val="en-US"/>
-        </w:rPr>
-        <w:sym w:font="Wingdings" w:char="F0E0"/>
-      </w:r>
-      <w:r>
-        <w:rPr>
-          <w:color w:val="FF0000"/>
-        </w:rPr>
-        <w:t xml:space="preserve"> ca. 40 minuti</w:t>
-      </w:r>
-      <w:r>
-        <w:rPr>
-          <w:color w:val="FF0000"/>
-        </w:rPr>
-        <w:t>)</w:t>
-      </w:r>
-      <w:r>
-        <w:rPr>
-          <w:color w:val="FF0000"/>
-        </w:rPr>
-        <w:t xml:space="preserve">. </w:t>
-      </w:r>
-      <w:r>
-        <w:rPr>
-          <w:color w:val="FF0000"/>
-        </w:rPr>
-        <w:t>Calcolare tempo per ogni blocco, p</w:t>
-      </w:r>
-      <w:r>
-        <w:rPr>
-          <w:color w:val="FF0000"/>
-        </w:rPr>
-        <w:t xml:space="preserve">oi fare per </w:t>
-      </w:r>
-      <w:proofErr w:type="gramStart"/>
-      <w:r>
-        <w:rPr>
-          <w:color w:val="FF0000"/>
-        </w:rPr>
-        <w:t>6</w:t>
-      </w:r>
-      <w:proofErr w:type="gramEnd"/>
-      <w:r>
-        <w:rPr>
-          <w:color w:val="FF0000"/>
-        </w:rPr>
-        <w:t xml:space="preserve"> per stimare tempo totale. </w:t>
-      </w:r>
-    </w:p>
-    <w:p>
-      <w:pPr>
-        <w:pStyle w:val="Paragrafoelenco"/>
-        <w:numPr>
-          <w:ilvl w:val="0"/>
-          <w:numId w:val="4"/>
-        </w:numPr>
-        <w:rPr>
-          <w:color w:val="4472C4" w:themeColor="accent1"/>
-          <w:lang w:val="en-US"/>
-        </w:rPr>
-      </w:pPr>
-      <w:r>
-        <w:rPr>
-          <w:color w:val="4472C4" w:themeColor="accent1"/>
-          <w:lang w:val="en-US"/>
-        </w:rPr>
-        <w:t xml:space="preserve">Since </w:t>
-      </w:r>
-      <w:r>
-        <w:rPr>
-          <w:color w:val="4472C4" w:themeColor="accent1"/>
-          <w:lang w:val="en-US"/>
-        </w:rPr>
-        <w:t>the task becomes quite hard</w:t>
-      </w:r>
-      <w:r>
-        <w:rPr>
-          <w:color w:val="4472C4" w:themeColor="accent1"/>
-          <w:lang w:val="en-US"/>
-        </w:rPr>
-        <w:t xml:space="preserve"> on the eyes</w:t>
-      </w:r>
-      <w:r>
-        <w:rPr>
-          <w:color w:val="4472C4" w:themeColor="accent1"/>
-          <w:lang w:val="en-US"/>
-        </w:rPr>
-        <w:t xml:space="preserve">, suggesting </w:t>
-      </w:r>
-      <w:proofErr w:type="gramStart"/>
-      <w:r>
-        <w:rPr>
-          <w:color w:val="4472C4" w:themeColor="accent1"/>
-          <w:lang w:val="en-US"/>
-        </w:rPr>
-        <w:t>to wear</w:t>
-      </w:r>
-      <w:proofErr w:type="gramEnd"/>
-      <w:r>
-        <w:rPr>
-          <w:color w:val="4472C4" w:themeColor="accent1"/>
-          <w:lang w:val="en-US"/>
-        </w:rPr>
-        <w:t xml:space="preserve"> glasses before starting</w:t>
-      </w:r>
-      <w:r>
-        <w:rPr>
-          <w:color w:val="4472C4" w:themeColor="accent1"/>
-          <w:lang w:val="en-US"/>
-        </w:rPr>
-        <w:t>.</w:t>
-      </w:r>
-    </w:p>
-    <w:p>
-      <w:pPr>
-        <w:pStyle w:val="Paragrafoelenco"/>
-        <w:numPr>
-          <w:ilvl w:val="0"/>
-          <w:numId w:val="4"/>
-        </w:numPr>
-        <w:rPr>
-          <w:color w:val="4472C4" w:themeColor="accent1"/>
-          <w:lang w:val="en-US"/>
-        </w:rPr>
-      </w:pPr>
-      <w:r>
-        <w:rPr>
-          <w:color w:val="4472C4" w:themeColor="accent1"/>
-          <w:lang w:val="en-US"/>
-        </w:rPr>
-        <w:t xml:space="preserve">The </w:t>
-      </w:r>
-      <w:r>
-        <w:rPr>
-          <w:color w:val="4472C4" w:themeColor="accent1"/>
-          <w:lang w:val="en-US"/>
-        </w:rPr>
-        <w:t xml:space="preserve">list in the </w:t>
-      </w:r>
-      <w:r>
-        <w:rPr>
-          <w:color w:val="4472C4" w:themeColor="accent1"/>
-          <w:lang w:val="en-US"/>
-        </w:rPr>
-        <w:t xml:space="preserve">feedback page between blocks should be </w:t>
-      </w:r>
-      <w:r>
-        <w:rPr>
-          <w:color w:val="4472C4" w:themeColor="accent1"/>
-          <w:lang w:val="en-US"/>
-        </w:rPr>
-        <w:t>aligned</w:t>
-      </w:r>
-      <w:r>
-        <w:rPr>
-          <w:color w:val="4472C4" w:themeColor="accent1"/>
-          <w:lang w:val="en-US"/>
-        </w:rPr>
-        <w:t>.</w:t>
-      </w:r>
-    </w:p>
-    <w:p>
-      <w:pPr>
-        <w:pStyle w:val="Paragrafoelenco"/>
-        <w:numPr>
-          <w:ilvl w:val="0"/>
-          <w:numId w:val="4"/>
-        </w:numPr>
-        <w:rPr>
-          <w:color w:val="00B050"/>
-          <w:lang w:val="en-US"/>
-        </w:rPr>
-      </w:pPr>
-      <w:r>
-        <w:rPr>
-          <w:color w:val="00B050"/>
-          <w:lang w:val="en-US"/>
-        </w:rPr>
-        <w:t xml:space="preserve">Insert inter-trial-interval to avoid </w:t>
-      </w:r>
-      <w:r>
-        <w:rPr>
-          <w:color w:val="00B050"/>
-          <w:lang w:val="en-US"/>
-        </w:rPr>
-        <w:t>sensory memory/after effec</w:t>
-      </w:r>
-      <w:r>
-        <w:rPr>
-          <w:color w:val="00B050"/>
-          <w:lang w:val="en-US"/>
-        </w:rPr>
-        <w:t>t</w:t>
-      </w:r>
-      <w:r>
-        <w:rPr>
-          <w:color w:val="00B050"/>
-          <w:lang w:val="en-US"/>
-        </w:rPr>
-        <w:t>.</w:t>
-      </w:r>
-    </w:p>
-    <w:p>
-      <w:pPr>
-        <w:pStyle w:val="Paragrafoelenco"/>
-        <w:numPr>
-          <w:ilvl w:val="0"/>
-          <w:numId w:val="4"/>
-        </w:numPr>
-        <w:rPr>
-          <w:b/>
-          <w:bCs/>
-          <w:lang w:val="en-US"/>
-        </w:rPr>
-      </w:pPr>
-      <w:r>
-        <w:rPr>
-          <w:color w:val="4472C4" w:themeColor="accent1"/>
-          <w:lang w:val="en-US"/>
-        </w:rPr>
-        <w:t>A participant</w:t>
-      </w:r>
-      <w:r>
-        <w:rPr>
-          <w:color w:val="4472C4" w:themeColor="accent1"/>
-          <w:lang w:val="en-US"/>
-        </w:rPr>
-        <w:t xml:space="preserve"> was expecting to see red tiles appear after giving an answer</w:t>
-      </w:r>
-      <w:r>
-        <w:rPr>
-          <w:color w:val="4472C4" w:themeColor="accent1"/>
-          <w:lang w:val="en-US"/>
-        </w:rPr>
-        <w:t xml:space="preserve"> (we could prevent this by specifying </w:t>
-      </w:r>
-      <w:r>
-        <w:rPr>
-          <w:color w:val="4472C4" w:themeColor="accent1"/>
-          <w:lang w:val="en-US"/>
-        </w:rPr>
-        <w:t>in tutorial (pt. 1) that the red clique will not appear during the real task</w:t>
-      </w:r>
-      <w:r>
-        <w:rPr>
-          <w:color w:val="4472C4" w:themeColor="accent1"/>
-          <w:lang w:val="en-US"/>
-        </w:rPr>
-        <w:t>)</w:t>
-      </w:r>
-      <w:r>
-        <w:rPr>
-          <w:color w:val="4472C4" w:themeColor="accent1"/>
-          <w:lang w:val="en-US"/>
-        </w:rPr>
-        <w:t>.</w:t>
-      </w:r>
-    </w:p>
-    <w:p>
-      <w:pPr>
-        <w:pStyle w:val="Paragrafoelenco"/>
-        <w:numPr>
-          <w:ilvl w:val="0"/>
-          <w:numId w:val="4"/>
-        </w:numPr>
-        <w:rPr>
-          <w:b/>
-          <w:bCs/>
-          <w:lang w:val="en-US"/>
-        </w:rPr>
-      </w:pPr>
-      <w:r>
-        <w:rPr>
-          <w:color w:val="4472C4" w:themeColor="accent1"/>
-          <w:lang w:val="en-US"/>
-        </w:rPr>
-        <w:t xml:space="preserve">A subject did not understand </w:t>
-      </w:r>
-      <w:r>
-        <w:rPr>
-          <w:color w:val="4472C4" w:themeColor="accent1"/>
-          <w:lang w:val="en-US"/>
-        </w:rPr>
-        <w:t>what shuffles meant, he was thinking that one space bar press randomized the graph, and another one was taking the graph back to the previous visualization</w:t>
-      </w:r>
-      <w:r>
-        <w:rPr>
-          <w:color w:val="4472C4" w:themeColor="accent1"/>
-          <w:lang w:val="en-US"/>
-        </w:rPr>
-        <w:t xml:space="preserve"> (he rushed through the instructions so maybe he did not read it carefully)</w:t>
-      </w:r>
-      <w:r>
-        <w:rPr>
-          <w:color w:val="4472C4" w:themeColor="accent1"/>
-          <w:lang w:val="en-US"/>
-        </w:rPr>
-        <w:t>.</w:t>
-      </w:r>
-    </w:p>
-    <w:p>
-      <w:pPr>
-        <w:pStyle w:val="Paragrafoelenco"/>
-        <w:numPr>
-          <w:ilvl w:val="0"/>
-          <w:numId w:val="4"/>
-        </w:numPr>
-        <w:rPr>
-          <w:b/>
-          <w:bCs/>
-          <w:color w:val="00B050"/>
-          <w:lang w:val="en-US"/>
-        </w:rPr>
-      </w:pPr>
-      <w:r>
-        <w:rPr>
-          <w:color w:val="00B050"/>
-          <w:lang w:val="en-US"/>
-        </w:rPr>
-        <w:t>Communicate score of last trial of blocks (</w:t>
-      </w:r>
-      <w:r>
-        <w:rPr>
-          <w:color w:val="00B050"/>
-          <w:lang w:val="en-US"/>
-        </w:rPr>
-        <w:t xml:space="preserve">possibility </w:t>
-      </w:r>
-      <w:r>
-        <w:rPr>
-          <w:color w:val="00B050"/>
-          <w:lang w:val="en-US"/>
-        </w:rPr>
-        <w:sym w:font="Wingdings" w:char="F0E0"/>
-      </w:r>
-      <w:r>
-        <w:rPr>
-          <w:color w:val="00B050"/>
-          <w:lang w:val="en-US"/>
-        </w:rPr>
-        <w:t xml:space="preserve"> feedback page between blocks: </w:t>
-      </w:r>
-      <w:r>
-        <w:rPr>
-          <w:color w:val="00B050"/>
-          <w:lang w:val="en-US"/>
-        </w:rPr>
-        <w:t xml:space="preserve">“Your </w:t>
-      </w:r>
-      <w:r>
-        <w:rPr>
-          <w:color w:val="00B050"/>
-          <w:lang w:val="en-US"/>
-        </w:rPr>
-        <w:t>last trial was CORRECT (in green) / WRONG (in red</w:t>
-      </w:r>
-      <w:proofErr w:type="gramStart"/>
-      <w:r>
-        <w:rPr>
-          <w:color w:val="00B050"/>
-          <w:lang w:val="en-US"/>
-        </w:rPr>
-        <w:t>)</w:t>
-      </w:r>
-      <w:r>
-        <w:rPr>
-          <w:color w:val="00B050"/>
-          <w:lang w:val="en-US"/>
-        </w:rPr>
-        <w:t>”</w:t>
-      </w:r>
-      <w:r>
-        <w:rPr>
-          <w:color w:val="00B050"/>
-          <w:lang w:val="en-US"/>
-        </w:rPr>
-        <w:t>…</w:t>
-      </w:r>
-      <w:proofErr w:type="gramEnd"/>
-      <w:r>
-        <w:rPr>
-          <w:color w:val="00B050"/>
-          <w:lang w:val="en-US"/>
-        </w:rPr>
-        <w:t>)</w:t>
-      </w:r>
-    </w:p>
-    <w:p>
-      <w:pPr>
-        <w:pStyle w:val="Paragrafoelenco"/>
-        <w:numPr>
-          <w:ilvl w:val="0"/>
-          <w:numId w:val="4"/>
-        </w:numPr>
-        <w:rPr>
-          <w:b/>
-          <w:bCs/>
-          <w:color w:val="FF0000"/>
-          <w:lang w:val="en-US"/>
-        </w:rPr>
-      </w:pPr>
-      <w:r>
-        <w:rPr>
-          <w:color w:val="FF0000"/>
-          <w:lang w:val="en-US"/>
-        </w:rPr>
-        <w:t xml:space="preserve">Score always …/30 </w:t>
-      </w:r>
-      <w:r>
-        <w:rPr>
-          <w:color w:val="FF0000"/>
-          <w:lang w:val="en-US"/>
-        </w:rPr>
-        <w:sym w:font="Wingdings" w:char="F0E0"/>
-      </w:r>
-      <w:r>
-        <w:rPr>
-          <w:color w:val="FF0000"/>
-          <w:lang w:val="en-US"/>
-        </w:rPr>
-        <w:t xml:space="preserve"> so that the subjects know when the block will finish</w:t>
-      </w:r>
-      <w:r>
-        <w:rPr>
-          <w:color w:val="FF0000"/>
-          <w:lang w:val="en-US"/>
-        </w:rPr>
-        <w:t xml:space="preserve"> and have a “goal”</w:t>
-      </w:r>
-      <w:r>
-        <w:rPr>
-          <w:color w:val="FF0000"/>
-          <w:lang w:val="en-US"/>
-        </w:rPr>
-        <w:br/>
-        <w:t xml:space="preserve">(2 LINEE SEPARATE: </w:t>
-      </w:r>
-      <w:r>
-        <w:rPr>
-          <w:color w:val="FF0000"/>
-          <w:lang w:val="en-US"/>
-        </w:rPr>
-        <w:t>TRIAL … / 30. Sotto: SCORE: 15(</w:t>
-      </w:r>
-      <w:r>
-        <w:rPr>
-          <w:color w:val="FF0000"/>
-          <w:lang w:val="en-US"/>
-        </w:rPr>
-        <w:t>in</w:t>
-      </w:r>
-      <w:r>
-        <w:rPr>
-          <w:color w:val="FF0000"/>
-          <w:lang w:val="en-US"/>
-        </w:rPr>
-        <w:t xml:space="preserve"> </w:t>
-      </w:r>
-      <w:proofErr w:type="spellStart"/>
-      <w:r>
-        <w:rPr>
-          <w:color w:val="FF0000"/>
-          <w:lang w:val="en-US"/>
-        </w:rPr>
-        <w:t>rettangolo</w:t>
-      </w:r>
-      <w:proofErr w:type="spellEnd"/>
-      <w:r>
-        <w:rPr>
-          <w:color w:val="FF0000"/>
-          <w:lang w:val="en-US"/>
-        </w:rPr>
-        <w:t xml:space="preserve"> </w:t>
-      </w:r>
-      <w:proofErr w:type="spellStart"/>
-      <w:r>
-        <w:rPr>
-          <w:color w:val="FF0000"/>
-          <w:lang w:val="en-US"/>
-        </w:rPr>
-        <w:t>verde</w:t>
-      </w:r>
-      <w:proofErr w:type="spellEnd"/>
-      <w:r>
-        <w:rPr>
-          <w:color w:val="FF0000"/>
-          <w:lang w:val="en-US"/>
-        </w:rPr>
-        <w:t>/rosso</w:t>
-      </w:r>
-      <w:proofErr w:type="gramStart"/>
-      <w:r>
-        <w:rPr>
-          <w:color w:val="FF0000"/>
-          <w:lang w:val="en-US"/>
-        </w:rPr>
-        <w:t xml:space="preserve">) </w:t>
-      </w:r>
-      <w:r>
-        <w:rPr>
-          <w:color w:val="FF0000"/>
-          <w:lang w:val="en-US"/>
-        </w:rPr>
-        <w:t>)</w:t>
-      </w:r>
-      <w:proofErr w:type="gramEnd"/>
-    </w:p>
-    <w:p>
-      <w:pPr>
-        <w:pStyle w:val="Paragrafoelenco"/>
-        <w:numPr>
-          <w:ilvl w:val="0"/>
-          <w:numId w:val="4"/>
-        </w:numPr>
-        <w:rPr>
-          <w:b/>
-          <w:bCs/>
-          <w:color w:val="4472C4" w:themeColor="accent1"/>
-          <w:lang w:val="en-US"/>
-        </w:rPr>
-      </w:pPr>
-      <w:r>
-        <w:rPr>
-          <w:color w:val="4472C4" w:themeColor="accent1"/>
-          <w:lang w:val="en-US"/>
-        </w:rPr>
-        <w:t xml:space="preserve">A participant </w:t>
-      </w:r>
-      <w:r>
-        <w:rPr>
-          <w:color w:val="4472C4" w:themeColor="accent1"/>
-          <w:lang w:val="en-US"/>
-        </w:rPr>
-        <w:t>thought that using more shuffles resulted in more difficult following trials</w:t>
-      </w:r>
-      <w:r>
-        <w:rPr>
-          <w:color w:val="4472C4" w:themeColor="accent1"/>
-          <w:lang w:val="en-US"/>
-        </w:rPr>
-        <w:t>.</w:t>
-      </w:r>
-      <w:r>
-        <w:rPr>
-          <w:color w:val="4472C4" w:themeColor="accent1"/>
-          <w:lang w:val="en-US"/>
-        </w:rPr>
-        <w:br/>
-      </w:r>
-    </w:p>
-    <w:p>
-      <w:pPr>
-        <w:rPr>
-          <w:b/>
-          <w:bCs/>
-          <w:lang w:val="en-US"/>
-        </w:rPr>
-      </w:pPr>
-    </w:p>
-    <w:p>
-      <w:pPr>
-        <w:rPr>
-          <w:b/>
-          <w:bCs/>
-          <w:lang w:val="en-US"/>
-        </w:rPr>
-      </w:pPr>
-    </w:p>
-    <w:p>
-      <w:pPr>
+        <w:t>BROWSER COMPATIBILITY</w:t>
+      </w:r>
+      <w:r>
         <w:rPr>
           <w:b/>
           <w:bCs/>
@@ -3331,7 +3158,8 @@
           <w:szCs w:val="24"/>
           <w:lang w:val="en-US"/>
         </w:rPr>
-      </w:pPr>
+        <w:t>/VISUALIZATION ISSUES</w:t>
+      </w:r>
       <w:r>
         <w:rPr>
           <w:b/>
@@ -3340,26 +3168,6 @@
           <w:szCs w:val="24"/>
           <w:lang w:val="en-US"/>
         </w:rPr>
-        <w:t>BROWSER COMPATIBILITY</w:t>
-      </w:r>
-      <w:r>
-        <w:rPr>
-          <w:b/>
-          <w:bCs/>
-          <w:sz w:val="24"/>
-          <w:szCs w:val="24"/>
-          <w:lang w:val="en-US"/>
-        </w:rPr>
-        <w:t>/VISUALIZATION ISSUES</w:t>
-      </w:r>
-      <w:r>
-        <w:rPr>
-          <w:b/>
-          <w:bCs/>
-          <w:sz w:val="24"/>
-          <w:szCs w:val="24"/>
-          <w:lang w:val="en-US"/>
-        </w:rPr>
         <w:t>:</w:t>
       </w:r>
     </w:p>
@@ -3378,76 +3186,76 @@
         <w:rPr>
           <w:lang w:val="en-US"/>
         </w:rPr>
+        <w:t>Anna</w:t>
+      </w:r>
+      <w:r>
+        <w:rPr>
+          <w:lang w:val="en-US"/>
+        </w:rPr>
+        <w:t xml:space="preserve">: intro page cut at the bottom + </w:t>
+      </w:r>
+      <w:r>
+        <w:rPr>
+          <w:lang w:val="en-US"/>
+        </w:rPr>
+        <w:t>score during task cut on the side</w:t>
+      </w:r>
+      <w:r>
+        <w:rPr>
+          <w:lang w:val="en-US"/>
+        </w:rPr>
+        <w:t xml:space="preserve"> </w:t>
+      </w:r>
+      <w:r>
+        <w:rPr>
+          <w:lang w:val="en-US"/>
+        </w:rPr>
+        <w:t xml:space="preserve">+ low quality of images </w:t>
+      </w:r>
+      <w:r>
+        <w:rPr>
+          <w:lang w:val="en-US"/>
+        </w:rPr>
+        <w:t xml:space="preserve">(tutorial pt. 2) </w:t>
+      </w:r>
+      <w:r>
+        <w:rPr>
+          <w:lang w:val="en-US"/>
+        </w:rPr>
+        <w:t xml:space="preserve">with Firefox (version </w:t>
+      </w:r>
+      <w:r>
+        <w:rPr>
+          <w:lang w:val="en-US"/>
+        </w:rPr>
+        <w:t>112.0.2</w:t>
+      </w:r>
+      <w:r>
+        <w:rPr>
+          <w:lang w:val="en-US"/>
+        </w:rPr>
+        <w:t xml:space="preserve"> (64-bit)</w:t>
+      </w:r>
+      <w:r>
+        <w:rPr>
+          <w:lang w:val="en-US"/>
+        </w:rPr>
+        <w:t>)</w:t>
+      </w:r>
+    </w:p>
+    <w:p>
+      <w:pPr>
+        <w:pStyle w:val="Paragrafoelenco"/>
+        <w:ind w:left="360"/>
+        <w:rPr>
+          <w:color w:val="FF0000"/>
+        </w:rPr>
+      </w:pPr>
+      <w:r>
+        <w:rPr>
+          <w:color w:val="FF0000"/>
+        </w:rPr>
         <w:lastRenderedPageBreak/>
-        <w:t>Anna</w:t>
-      </w:r>
-      <w:r>
-        <w:rPr>
-          <w:lang w:val="en-US"/>
-        </w:rPr>
-        <w:t xml:space="preserve">: intro page cut at the bottom + </w:t>
-      </w:r>
-      <w:r>
-        <w:rPr>
-          <w:lang w:val="en-US"/>
-        </w:rPr>
-        <w:t>score during task cut on the side</w:t>
-      </w:r>
-      <w:r>
-        <w:rPr>
-          <w:lang w:val="en-US"/>
-        </w:rPr>
-        <w:t xml:space="preserve"> </w:t>
-      </w:r>
-      <w:r>
-        <w:rPr>
-          <w:lang w:val="en-US"/>
-        </w:rPr>
-        <w:t xml:space="preserve">+ low quality of images </w:t>
-      </w:r>
-      <w:r>
-        <w:rPr>
-          <w:lang w:val="en-US"/>
-        </w:rPr>
-        <w:t xml:space="preserve">(tutorial pt. 2) </w:t>
-      </w:r>
-      <w:r>
-        <w:rPr>
-          <w:lang w:val="en-US"/>
-        </w:rPr>
-        <w:t xml:space="preserve">with Firefox (version </w:t>
-      </w:r>
-      <w:r>
-        <w:rPr>
-          <w:lang w:val="en-US"/>
-        </w:rPr>
-        <w:t>112.0.2</w:t>
-      </w:r>
-      <w:r>
-        <w:rPr>
-          <w:lang w:val="en-US"/>
-        </w:rPr>
-        <w:t xml:space="preserve"> (64-bit)</w:t>
-      </w:r>
-      <w:r>
-        <w:rPr>
-          <w:lang w:val="en-US"/>
-        </w:rPr>
-        <w:t>)</w:t>
-      </w:r>
-    </w:p>
-    <w:p>
-      <w:pPr>
-        <w:pStyle w:val="Paragrafoelenco"/>
-        <w:ind w:left="360"/>
-        <w:rPr>
-          <w:color w:val="FF0000"/>
-        </w:rPr>
-      </w:pPr>
-      <w:r>
-        <w:rPr>
-          <w:color w:val="FF0000"/>
-        </w:rPr>
         <w:t>RIPROVARE CON ISTRUZIONI NUOVE DEL TASK</w:t>
       </w:r>
       <w:r>
@@ -3574,21 +3382,7 @@
         <w:rPr>
           <w:lang w:val="en-US"/>
         </w:rPr>
-        <w:t xml:space="preserve"> visualizing the text (</w:t>
-      </w:r>
-      <w:proofErr w:type="spellStart"/>
-      <w:r>
-        <w:rPr>
-          <w:lang w:val="en-US"/>
-        </w:rPr>
-        <w:t>FillText</w:t>
-      </w:r>
-      <w:proofErr w:type="spellEnd"/>
-      <w:r>
-        <w:rPr>
-          <w:lang w:val="en-US"/>
-        </w:rPr>
-        <w:t>) with Safari (version 14.1.1)</w:t>
+        <w:t xml:space="preserve"> visualizing the text (FillText) with Safari (version 14.1.1)</w:t>
       </w:r>
       <w:r>
         <w:rPr>

</xml_diff>

<commit_message>
added Rudy's (subj11) data to pilot 1
</commit_message>
<xml_diff>
--- a/data_analysis/pilot_1/pilot1_feedback.docx
+++ b/data_analysis/pilot_1/pilot1_feedback.docx
@@ -1774,6 +1774,18 @@
         </w:rPr>
         <w:t>)</w:t>
       </w:r>
+      <w:r>
+        <w:rPr>
+          <w:lang w:val="en-US"/>
+        </w:rPr>
+        <w:t xml:space="preserve"> </w:t>
+      </w:r>
+      <w:r>
+        <w:rPr>
+          <w:lang w:val="en-US"/>
+        </w:rPr>
+        <w:t>V</w:t>
+      </w:r>
     </w:p>
     <w:p>
       <w:pPr>
@@ -2191,6 +2203,18 @@
       </w:r>
       <w:r>
         <w:rPr>
+          <w:lang w:val="en-US"/>
+        </w:rPr>
+        <w:t xml:space="preserve"> </w:t>
+      </w:r>
+      <w:r>
+        <w:rPr>
+          <w:lang w:val="en-US"/>
+        </w:rPr>
+        <w:t>V</w:t>
+      </w:r>
+      <w:r>
+        <w:rPr>
           <w:color w:val="FF0000"/>
           <w:lang w:val="en-US"/>
         </w:rPr>
@@ -2258,6 +2282,19 @@
         </w:rPr>
         <w:t>the next visualization is the following trial).</w:t>
       </w:r>
+      <w:r>
+        <w:rPr>
+          <w:color w:val="00B050"/>
+          <w:lang w:val="en-US"/>
+        </w:rPr>
+        <w:t xml:space="preserve"> </w:t>
+      </w:r>
+      <w:r>
+        <w:rPr>
+          <w:lang w:val="en-US"/>
+        </w:rPr>
+        <w:t>V</w:t>
+      </w:r>
     </w:p>
     <w:p>
       <w:r>
@@ -2297,6 +2334,19 @@
         </w:rPr>
         <w:t xml:space="preserve">)  </w:t>
       </w:r>
+      <w:r>
+        <w:rPr>
+          <w:color w:val="00B050"/>
+          <w:lang w:val="en-US"/>
+        </w:rPr>
+        <w:t xml:space="preserve"> </w:t>
+      </w:r>
+      <w:r>
+        <w:rPr>
+          <w:lang w:val="en-US"/>
+        </w:rPr>
+        <w:t>V</w:t>
+      </w:r>
     </w:p>
     <w:p>
       <w:pPr>
@@ -2553,6 +2603,19 @@
         </w:rPr>
         <w:t xml:space="preserve"> the experiment)</w:t>
       </w:r>
+      <w:r>
+        <w:rPr>
+          <w:color w:val="FF0000"/>
+          <w:lang w:val="en-US"/>
+        </w:rPr>
+        <w:t xml:space="preserve"> </w:t>
+      </w:r>
+      <w:r>
+        <w:rPr>
+          <w:lang w:val="en-US"/>
+        </w:rPr>
+        <w:t>V</w:t>
+      </w:r>
     </w:p>
     <w:p>
       <w:pPr>
@@ -2605,23 +2668,33 @@
           <w:color w:val="FF0000"/>
           <w:lang w:val="en-US"/>
         </w:rPr>
+        <w:t xml:space="preserve"> </w:t>
+      </w:r>
+      <w:r>
+        <w:rPr>
+          <w:color w:val="FF0000"/>
+          <w:lang w:val="en-US"/>
+        </w:rPr>
         <w:br/>
       </w:r>
       <w:r>
         <w:rPr>
           <w:color w:val="FF0000"/>
+          <w:lang w:val="en-US"/>
         </w:rPr>
         <w:t>(</w:t>
       </w:r>
       <w:r>
         <w:rPr>
           <w:color w:val="FF0000"/>
+          <w:lang w:val="en-US"/>
         </w:rPr>
         <w:t xml:space="preserve">10 SHUFFLES, </w:t>
       </w:r>
       <w:r>
         <w:rPr>
           <w:color w:val="FF0000"/>
+          <w:lang w:val="en-US"/>
         </w:rPr>
         <w:t xml:space="preserve">6 BLOCCHI </w:t>
       </w:r>
@@ -2635,18 +2708,21 @@
       <w:r>
         <w:rPr>
           <w:color w:val="FF0000"/>
+          <w:lang w:val="en-US"/>
         </w:rPr>
         <w:t xml:space="preserve"> ca. 40 minuti</w:t>
       </w:r>
       <w:r>
         <w:rPr>
           <w:color w:val="FF0000"/>
+          <w:lang w:val="en-US"/>
         </w:rPr>
         <w:t>)</w:t>
       </w:r>
       <w:r>
         <w:rPr>
           <w:color w:val="FF0000"/>
+          <w:lang w:val="en-US"/>
         </w:rPr>
         <w:t xml:space="preserve">. </w:t>
       </w:r>
@@ -2661,6 +2737,12 @@
           <w:color w:val="FF0000"/>
         </w:rPr>
         <w:t xml:space="preserve">oi fare per 6 per stimare tempo totale. </w:t>
+      </w:r>
+      <w:r>
+        <w:rPr>
+          <w:lang w:val="en-US"/>
+        </w:rPr>
+        <w:t>V</w:t>
       </w:r>
     </w:p>
     <w:p>
@@ -2767,34 +2849,34 @@
           <w:numId w:val="4"/>
         </w:numPr>
         <w:rPr>
-          <w:color w:val="00B050"/>
-          <w:lang w:val="en-US"/>
-        </w:rPr>
-      </w:pPr>
-      <w:r>
-        <w:rPr>
-          <w:color w:val="00B050"/>
+          <w:color w:val="4472C4" w:themeColor="accent1"/>
+          <w:lang w:val="en-US"/>
+        </w:rPr>
+      </w:pPr>
+      <w:r>
+        <w:rPr>
+          <w:color w:val="4472C4" w:themeColor="accent1"/>
           <w:lang w:val="en-US"/>
         </w:rPr>
         <w:t xml:space="preserve">Insert inter-trial-interval to avoid </w:t>
       </w:r>
       <w:r>
         <w:rPr>
-          <w:color w:val="00B050"/>
+          <w:color w:val="4472C4" w:themeColor="accent1"/>
           <w:lang w:val="en-US"/>
         </w:rPr>
         <w:t>sensory memory/after effec</w:t>
       </w:r>
       <w:r>
         <w:rPr>
-          <w:color w:val="00B050"/>
+          <w:color w:val="4472C4" w:themeColor="accent1"/>
           <w:lang w:val="en-US"/>
         </w:rPr>
         <w:t>t</w:t>
       </w:r>
       <w:r>
         <w:rPr>
-          <w:color w:val="00B050"/>
+          <w:color w:val="4472C4" w:themeColor="accent1"/>
           <w:lang w:val="en-US"/>
         </w:rPr>
         <w:t>.</w:t>
@@ -3067,6 +3149,19 @@
           <w:lang w:val="en-US"/>
         </w:rPr>
         <w:t>)</w:t>
+      </w:r>
+      <w:r>
+        <w:rPr>
+          <w:color w:val="FF0000"/>
+          <w:lang w:val="en-US"/>
+        </w:rPr>
+        <w:t xml:space="preserve"> </w:t>
+      </w:r>
+      <w:r>
+        <w:rPr>
+          <w:lang w:val="en-US"/>
+        </w:rPr>
+        <w:t>V</w:t>
       </w:r>
     </w:p>
     <w:p>

</xml_diff>